<commit_message>
rendered new fig caps
</commit_message>
<xml_diff>
--- a/docs/index.docx
+++ b/docs/index.docx
@@ -119,7 +119,7 @@
         <w:pStyle w:val="Date"/>
       </w:pPr>
       <w:r>
-        <w:t xml:space="preserve">2025-02-26</w:t>
+        <w:t xml:space="preserve">2025-02-27</w:t>
       </w:r>
     </w:p>
     <w:p>
@@ -10085,7 +10085,7 @@
         <w:pStyle w:val="ImageCaption"/>
       </w:pPr>
       <w:r>
-        <w:t xml:space="preserve">Figure 8: Effect sizes for each variable are heterogeneous across time, organizations, and values of other predictors. These plots show the xpected change in cycle time from 50th to 90th percentile of each variable, by organization and month. The color represents the expected change in cycle time, with warm indicating an increase in cycle time and cool indicating a decrease. The scale is the same across all plots.</w:t>
+        <w:t xml:space="preserve">Figure 8: Effect sizes for each variable are heterogeneous across time, organizations, and values of other predictors. These plots show the expected change in cycle time from 50th to 90th percentile of each variable, by organization and month. The color represents the expected change in cycle time, with warm indicating an increase in cycle time and cool indicating a decrease. The scale is the same across all plots.</w:t>
       </w:r>
     </w:p>
     <w:bookmarkEnd w:id="99"/>
@@ -13449,7 +13449,7 @@
               <w:pStyle w:val="ImageCaption"/>
             </w:pPr>
             <w:r>
-              <w:t xml:space="preserve">Figure 9: Posterior prediction densities for model-expected distributions of cycle time across all orgs with at least 10 observations. Each row is one organization, showing the density of predicted cycle times from 50 model simulations. The scale has been transformed to better show the spread of data. Columns have been ordered by sample size, and rows are ordered by median predicted cycle time. Density fill colors reflect sample size. Note that distributions from larger orgs have less variability in their posterior predictions. Line at 4 weeks is set arbitrarily to allow comparisons</w:t>
+              <w:t xml:space="preserve">Figure 9: Distributions of cycle time vary widely across organizations both in their central tendency and spread. Posterior prediction densities for model-expected distributions of cycle time are shown across all organizations with at least 10 observations. Each density represents one organization, showing model-predicted cycle times from 50 posterior draws. The scale has been transformed slightly to better show the spread of data. Columns have been ordered by sample size, and rows are ordered by median predicted cycle time. Density fill colors reflect sample size. Note that distributions from larger orgs have less variability in their posterior predictions. Line at 4 weeks is set arbitrarily to aid in comparisons.</w:t>
             </w:r>
           </w:p>
           <w:bookmarkEnd w:id="105"/>
@@ -13536,7 +13536,7 @@
               <w:pStyle w:val="ImageCaption"/>
             </w:pPr>
             <w:r>
-              <w:t xml:space="preserve">Figure 10: Posterior Prediction Distributions of Cycle Time for all data</w:t>
+              <w:t xml:space="preserve">Figure 10: Model-predicted posterior distributions of cycle time captures the data distribution well. The posterior prediction density for cycle time is shown across all data points. The scale has been transformed slightly to better show the spread of data.</w:t>
             </w:r>
           </w:p>
           <w:bookmarkEnd w:id="109"/>
@@ -13673,7 +13673,7 @@
               <w:pStyle w:val="ImageCaption"/>
             </w:pPr>
             <w:r>
-              <w:t xml:space="preserve">Figure 11: Between-person effects on cycle-time trajectories across the year for randomly-sampled individuals.</w:t>
+              <w:t xml:space="preserve">Figure 11: Individual observations of cycle time are highly variable across the year. Each line tracks cycle time month-to-month for one randomly sampled individual. Each facet shows the trajectories for individuals who have year-average average-coding-days-per-week in the quantile specified at the top of the facet. Shading represents prediction intervals from the model for plausible cycle time values for these individuals.</w:t>
             </w:r>
           </w:p>
           <w:bookmarkEnd w:id="113"/>
@@ -13785,7 +13785,7 @@
               <w:pStyle w:val="ImageCaption"/>
             </w:pPr>
             <w:r>
-              <w:t xml:space="preserve">Figure 12: Within-person effects on cycle-time trajectories across the year for randomly-sampled individuals.</w:t>
+              <w:t xml:space="preserve">Figure 12: Individual month-to-month deviations from year-average cycle time are highly variable across the year. Each line tracks cycle time month-to-month for one randomly sampled individual. Each facet shows the trajectories for individuals who have year-average average-coding-days-per-week in the quantile specified at the top of the facet. Shading represents prediction intervals from the model for plausible cycle time values for these individuals.</w:t>
             </w:r>
           </w:p>
           <w:bookmarkEnd w:id="117"/>
@@ -13914,7 +13914,7 @@
               <w:pStyle w:val="ImageCaption"/>
             </w:pPr>
             <w:r>
-              <w:t xml:space="preserve">Figure 13: Posterior predictions of reasonable monthly-median cycle time and counterfactual predictions. The</w:t>
+              <w:t xml:space="preserve">Figure 13: Variability in cycle time within-person across time overwhelms subtle differences in averages. These plots show posterior predictions of reasonable monthly-median cycle time and counterfactual predictions. The</w:t>
             </w:r>
             <w:r>
               <w:t xml:space="preserve"> </w:t>

</xml_diff>

<commit_message>
minor updates and response to feedback by @kristen-foster-marks
</commit_message>
<xml_diff>
--- a/docs/index.docx
+++ b/docs/index.docx
@@ -289,6 +289,150 @@
         <w:t xml:space="preserve"> </w:t>
       </w:r>
       <w:r>
+        <w:t xml:space="preserve">A</w:t>
+      </w:r>
+      <w:r>
+        <w:t xml:space="preserve"> </w:t>
+      </w:r>
+      <w:r>
+        <w:t xml:space="preserve">more</w:t>
+      </w:r>
+      <w:r>
+        <w:t xml:space="preserve"> </w:t>
+      </w:r>
+      <w:r>
+        <w:t xml:space="preserve">robust</w:t>
+      </w:r>
+      <w:r>
+        <w:t xml:space="preserve"> </w:t>
+      </w:r>
+      <w:r>
+        <w:t xml:space="preserve">understanding</w:t>
+      </w:r>
+      <w:r>
+        <w:t xml:space="preserve"> </w:t>
+      </w:r>
+      <w:r>
+        <w:t xml:space="preserve">of</w:t>
+      </w:r>
+      <w:r>
+        <w:t xml:space="preserve"> </w:t>
+      </w:r>
+      <w:r>
+        <w:t xml:space="preserve">the</w:t>
+      </w:r>
+      <w:r>
+        <w:t xml:space="preserve"> </w:t>
+      </w:r>
+      <w:r>
+        <w:t xml:space="preserve">dynamics</w:t>
+      </w:r>
+      <w:r>
+        <w:t xml:space="preserve"> </w:t>
+      </w:r>
+      <w:r>
+        <w:t xml:space="preserve">of</w:t>
+      </w:r>
+      <w:r>
+        <w:t xml:space="preserve"> </w:t>
+      </w:r>
+      <w:r>
+        <w:t xml:space="preserve">cycle</w:t>
+      </w:r>
+      <w:r>
+        <w:t xml:space="preserve"> </w:t>
+      </w:r>
+      <w:r>
+        <w:t xml:space="preserve">time</w:t>
+      </w:r>
+      <w:r>
+        <w:t xml:space="preserve"> </w:t>
+      </w:r>
+      <w:r>
+        <w:t xml:space="preserve">may</w:t>
+      </w:r>
+      <w:r>
+        <w:t xml:space="preserve"> </w:t>
+      </w:r>
+      <w:r>
+        <w:t xml:space="preserve">help</w:t>
+      </w:r>
+      <w:r>
+        <w:t xml:space="preserve"> </w:t>
+      </w:r>
+      <w:r>
+        <w:t xml:space="preserve">practitioners</w:t>
+      </w:r>
+      <w:r>
+        <w:t xml:space="preserve"> </w:t>
+      </w:r>
+      <w:r>
+        <w:t xml:space="preserve">avoid</w:t>
+      </w:r>
+      <w:r>
+        <w:t xml:space="preserve"> </w:t>
+      </w:r>
+      <w:r>
+        <w:t xml:space="preserve">pitfalls</w:t>
+      </w:r>
+      <w:r>
+        <w:t xml:space="preserve"> </w:t>
+      </w:r>
+      <w:r>
+        <w:t xml:space="preserve">in</w:t>
+      </w:r>
+      <w:r>
+        <w:t xml:space="preserve"> </w:t>
+      </w:r>
+      <w:r>
+        <w:t xml:space="preserve">relying</w:t>
+      </w:r>
+      <w:r>
+        <w:t xml:space="preserve"> </w:t>
+      </w:r>
+      <w:r>
+        <w:t xml:space="preserve">on</w:t>
+      </w:r>
+      <w:r>
+        <w:t xml:space="preserve"> </w:t>
+      </w:r>
+      <w:r>
+        <w:t xml:space="preserve">velocity</w:t>
+      </w:r>
+      <w:r>
+        <w:t xml:space="preserve"> </w:t>
+      </w:r>
+      <w:r>
+        <w:t xml:space="preserve">measures</w:t>
+      </w:r>
+      <w:r>
+        <w:t xml:space="preserve"> </w:t>
+      </w:r>
+      <w:r>
+        <w:t xml:space="preserve">while</w:t>
+      </w:r>
+      <w:r>
+        <w:t xml:space="preserve"> </w:t>
+      </w:r>
+      <w:r>
+        <w:t xml:space="preserve">evaluating</w:t>
+      </w:r>
+      <w:r>
+        <w:t xml:space="preserve"> </w:t>
+      </w:r>
+      <w:r>
+        <w:t xml:space="preserve">software</w:t>
+      </w:r>
+      <w:r>
+        <w:t xml:space="preserve"> </w:t>
+      </w:r>
+      <w:r>
+        <w:t xml:space="preserve">work.</w:t>
+      </w:r>
+      <w:r>
+        <w:t xml:space="preserve"> </w:t>
+      </w:r>
+      <w:r>
         <w:t xml:space="preserve">We</w:t>
       </w:r>
       <w:r>
@@ -1235,7 +1379,7 @@
         <w:pStyle w:val="BodyText"/>
       </w:pPr>
       <w:r>
-        <w:t xml:space="preserve">While cycle time is often treated as an indicator of productivity per se, the concept of productivity remains poorly specified in software engineering contexts, where outputs fundamentally differ from the more readily quantifiable measures used in traditional industrial production. Specific units of work are rarely identical across time for a person, within a team, or across teams. The interpretation of cycle time therefore presents particular challenges because variations could reflect differences in work patterns, task assignment, and organizational contexts rather than differences in some underlying rate of task completion.</w:t>
+        <w:t xml:space="preserve">While cycle time is often treated as an indicator of productivity per se, the concept of productivity remains poorly specified in software engineering contexts, where outputs fundamentally differ from the more readily quantifiable measures used in traditional industrial production. Specific units of work are rarely identical across time for a person, within a team, or across teams. The interpretation of cycle time as a proxy for productivity therefore presents particular challenges because variations could reflect differences in work patterns, task assignment, task scoping, and organizational contexts rather than differences in some underlying rate of task completion.</w:t>
       </w:r>
     </w:p>
     <w:p>
@@ -1310,7 +1454,7 @@
         <w:pStyle w:val="FirstParagraph"/>
       </w:pPr>
       <w:r>
-        <w:t xml:space="preserve">The use of cycle time in the academic and industry literature is almost always as part of a discussion of productivity. This may be in part because cycle time and related metrics are one of the only so-called objective quantitative windows we have into the process of software production (but note that self-reports of perceived productivity are also potentially valid measures of this process). For this reason, it behooves us to discuss the literature on productivity, even as we position this analysis as specifically analyzing what we consider to be at best a very distal indicator of whatever it is people mean when they use the word</w:t>
+        <w:t xml:space="preserve">The use of cycle time in the academic and industry literature is almost always as part of a discussion of productivity. This may be in part because cycle time and related metrics are one of the only so-called objective quantitative windows we have into the process of software production (but note that self-reports of perceived productivity are also potentially valid measures of this process). For this reason, it behooves us to discuss the literature on productivity, even as we position the analyses in this report as specifically analyzing what we consider to be at best a very distal indicator of whatever it is people mean when they use the word</w:t>
       </w:r>
       <w:r>
         <w:t xml:space="preserve"> </w:t>
@@ -1467,7 +1611,7 @@
         <w:pStyle w:val="FirstParagraph"/>
       </w:pPr>
       <w:r>
-        <w:t xml:space="preserve">Given the difficulty of appropriately defining productivity, the many choices in measuring it, and the potential cost of being measured, it is understandable that software developers have an ambivalent stance about the measurement of both work activity and productivity, that metrics adoption can be fraught with failure</w:t>
+        <w:t xml:space="preserve">Given the difficulty of appropriately defining productivity, the many metrics that purport to measure it, and the potential cost to an individual (e.g., career, reputation) of being measured, it is understandable that software developers have an ambivalent stance about the measurement of both work activity and productivity, that metrics adoption can be fraught with failure</w:t>
       </w:r>
       <w:r>
         <w:t xml:space="preserve"> </w:t>
@@ -1493,7 +1637,7 @@
         <w:pStyle w:val="BodyText"/>
       </w:pPr>
       <w:r>
-        <w:t xml:space="preserve">Developers whose teams use metrics generally see those metrics as helpful, and developers who report agreement with team-level metrics tend to report higher perceived productivity</w:t>
+        <w:t xml:space="preserve">Developers whose teams use metrics generally see those metrics as helpful, and developers who report agreement which team-level metrics are measured tend to report higher perceived productivity</w:t>
       </w:r>
       <w:r>
         <w:t xml:space="preserve"> </w:t>
@@ -1827,7 +1971,7 @@
         <w:t xml:space="preserve">(Obstbaum and Denisov-Blanch, n.d.)</w:t>
       </w:r>
       <w:r>
-        <w:t xml:space="preserve">. The measure of productivity used is something half-way between the objective and self-report: an unspecified machine-learning model trained on expert ratings of the quality and work necessary to complete 70 commits</w:t>
+        <w:t xml:space="preserve">. The measure of productivity used is something half-way between an objective measurement and self-report: an unspecified machine-learning model trained on expert ratings of the quality of, and work necessary to complete, 70 commits</w:t>
       </w:r>
       <w:r>
         <w:t xml:space="preserve"> </w:t>
@@ -1880,7 +2024,7 @@
         <w:pStyle w:val="FirstParagraph"/>
       </w:pPr>
       <w:r>
-        <w:t xml:space="preserve">Because lower cycle times typically indicate faster delivery times and more efficient software processes, cycle time has long been taken as a key indicator of team health, developer productivity, and team efficiency</w:t>
+        <w:t xml:space="preserve">Because lower cycle times are thought to indicate faster delivery times and more efficient software processes, cycle time has long been taken as a key indicator of team health, developer productivity, and team efficiency</w:t>
       </w:r>
       <w:r>
         <w:t xml:space="preserve"> </w:t>
@@ -1972,7 +2116,15 @@
         <w:pStyle w:val="BodyText"/>
       </w:pPr>
       <w:r>
-        <w:t xml:space="preserve">The utility of cycle time has subsequently led to numerous industry experts recommending that engineering managers and leaders track their teams’ cycle times. However, leaders are provided less guidance on how to decrease cycle time. As such, leaders are left with the dilemma of being aware of their cycle times, but not understanding how to improve their cycle times in an evidence based way. Four major areas have been proposed to impact cycle time: (1) organizational structure and climate, (2) reward system, (3) software development process and (4) the use of software design and testing tools</w:t>
+        <w:t xml:space="preserve">The utility of cycle time has subsequently led to numerous industry experts recommending that engineering managers and leaders track their teams’ cycle times. However, leaders are provided less guidance on how to analyze and decrease cycle time. As such, leaders are left with the dilemma of being aware of their cycle times, but not understanding how to improve their cycle times in an evidence-based way.</w:t>
+      </w:r>
+    </w:p>
+    <w:p>
+      <w:pPr>
+        <w:pStyle w:val="BodyText"/>
+      </w:pPr>
+      <w:r>
+        <w:t xml:space="preserve">In the literature that does directly address this question, four major areas have been proposed to impact cycle time: (1) organizational structure and climate, (2) reward system, (3) software development process and (4) the use of software design and testing tools</w:t>
       </w:r>
       <w:r>
         <w:t xml:space="preserve"> </w:t>
@@ -2056,7 +2208,7 @@
     </w:p>
     <w:bookmarkEnd w:id="29"/>
     <w:bookmarkEnd w:id="30"/>
-    <w:bookmarkStart w:id="47" w:name="research-design-and-methodology"/>
+    <w:bookmarkStart w:id="51" w:name="research-design-and-methodology"/>
     <w:p>
       <w:pPr>
         <w:pStyle w:val="Heading1"/>
@@ -2085,7 +2237,7 @@
         <w:t xml:space="preserve">☐ To be linked</w:t>
       </w:r>
     </w:p>
-    <w:bookmarkStart w:id="32" w:name="data-selection-and-characteristics"/>
+    <w:bookmarkStart w:id="36" w:name="data-selection-and-characteristics"/>
     <w:p>
       <w:pPr>
         <w:pStyle w:val="Heading2"/>
@@ -2099,7 +2251,7 @@
         <w:pStyle w:val="FirstParagraph"/>
       </w:pPr>
       <w:r>
-        <w:t xml:space="preserve">To examine coding time, task scoping, and collaboration as predictors of cycle time over time, we centered our analysis on a large, real-world dataset of git and ticketing data of 55,619 observations across 12 months in 2022 from 11,398 users in 216 organizations of varying sizes and industries. We chose to use longitudinal data across 12 months, as it allowed us to examine fluctuations within a person’s workflow as well as different stable tendencies between people.This data was available via partnerships between a software metrics tool</w:t>
+        <w:t xml:space="preserve">To examine coding time, task scoping, and collaboration as predictors of cycle time over time, we centered our analysis on a large, real-world dataset of git and ticketing data. This dataset includes 55,619 observations across 12 months in 2022 from 11,398 users in 216 organizations of varying sizes and industries. We chose to use longitudinal data across 12 months, as it allowed us to examine fluctuations within a person’s workflow as well as different stable tendencies between people.This data was available via partnerships between a software metrics tool</w:t>
       </w:r>
       <w:r>
         <w:rPr>
@@ -2119,11 +2271,104 @@
         <w:pStyle w:val="BodyText"/>
       </w:pPr>
       <w:r>
-        <w:t xml:space="preserve">Data were selected for analysis based on whether users actively contributed code during the time frame of the study. The 216 organizations included in this dataset had between 1–2,746 individuals in the dataset, with 90% of organizations being represented by more than 12 users, and in previous pilot surveys used to inform the design of this project, professional software developer users from these organizations described their main industries as ranging from Technology, Finance, Government, Insurance, Retail, and others, indicating a wide diversity of business use cases and engineering contexts were present in this sample.</w:t>
-      </w:r>
-    </w:p>
-    <w:bookmarkEnd w:id="32"/>
-    <w:bookmarkStart w:id="43" w:name="computing-study-variables"/>
+        <w:t xml:space="preserve">Data were selected for analysis based on whether users actively contributed code during the time frame of the study. The 216 organizations each had between 1–2,746 individuals in the dataset, with 90% of organizations being represented by more than 12 users (Median = 130;</w:t>
+      </w:r>
+      <w:r>
+        <w:t xml:space="preserve"> </w:t>
+      </w:r>
+      <w:hyperlink w:anchor="fig-org-size">
+        <w:r>
+          <w:rPr>
+            <w:rStyle w:val="Hyperlink"/>
+          </w:rPr>
+          <w:t xml:space="preserve">Figure 1</w:t>
+        </w:r>
+      </w:hyperlink>
+      <w:r>
+        <w:t xml:space="preserve">). In previous pilot surveys used to inform the design of this project, professional software developer users from these organizations described their main industries as ranging from Technology, Finance, Government, Insurance, Retail, and others, indicating a wide diversity of business use cases and engineering contexts were present in this sample.</w:t>
+      </w:r>
+    </w:p>
+    <w:tbl>
+      <w:tblPr>
+        <w:tblStyle w:val="Table"/>
+        <w:tblW w:type="pct" w:w="5000"/>
+        <w:tblLayout w:type="fixed"/>
+        <w:tblLook w:firstRow="0" w:lastRow="0" w:firstColumn="0" w:lastColumn="0" w:noHBand="0" w:noVBand="0" w:val="0000"/>
+      </w:tblPr>
+      <w:tblGrid>
+        <w:gridCol w:w="7920"/>
+      </w:tblGrid>
+      <w:tr>
+        <w:tc>
+          <w:tcPr/>
+          <w:bookmarkStart w:id="35" w:name="fig-org-size"/>
+          <w:p>
+            <w:pPr>
+              <w:pStyle w:val="Compact"/>
+              <w:jc w:val="center"/>
+            </w:pPr>
+            <w:r>
+              <w:drawing>
+                <wp:inline>
+                  <wp:extent cx="28575" cy="19050"/>
+                  <wp:effectExtent b="0" l="0" r="0" t="0"/>
+                  <wp:docPr descr="" title="" id="33" name="Picture"/>
+                  <a:graphic>
+                    <a:graphicData uri="http://schemas.openxmlformats.org/drawingml/2006/picture">
+                      <pic:pic>
+                        <pic:nvPicPr>
+                          <pic:cNvPr descr="plots/org_size_hist.png" id="34" name="Picture"/>
+                          <pic:cNvPicPr>
+                            <a:picLocks noChangeArrowheads="1" noChangeAspect="1"/>
+                          </pic:cNvPicPr>
+                        </pic:nvPicPr>
+                        <pic:blipFill>
+                          <a:blip r:embed="rId32"/>
+                          <a:stretch>
+                            <a:fillRect/>
+                          </a:stretch>
+                        </pic:blipFill>
+                        <pic:spPr bwMode="auto">
+                          <a:xfrm>
+                            <a:off x="0" y="0"/>
+                            <a:ext cx="28575" cy="19050"/>
+                          </a:xfrm>
+                          <a:prstGeom prst="rect">
+                            <a:avLst/>
+                          </a:prstGeom>
+                          <a:noFill/>
+                          <a:ln w="9525">
+                            <a:noFill/>
+                            <a:headEnd/>
+                            <a:tailEnd/>
+                          </a:ln>
+                        </pic:spPr>
+                      </pic:pic>
+                    </a:graphicData>
+                  </a:graphic>
+                </wp:inline>
+              </w:drawing>
+            </w:r>
+          </w:p>
+          <w:p>
+            <w:pPr>
+              <w:jc w:val="center"/>
+            </w:pPr>
+            <w:pPr>
+              <w:jc w:val="start"/>
+              <w:spacing w:before="200"/>
+              <w:pStyle w:val="ImageCaption"/>
+            </w:pPr>
+            <w:r>
+              <w:t xml:space="preserve">Figure 1</w:t>
+            </w:r>
+          </w:p>
+          <w:bookmarkEnd w:id="35"/>
+        </w:tc>
+      </w:tr>
+    </w:tbl>
+    <w:bookmarkEnd w:id="36"/>
+    <w:bookmarkStart w:id="47" w:name="computing-study-variables"/>
     <w:p>
       <w:pPr>
         <w:pStyle w:val="Heading2"/>
@@ -2198,7 +2443,7 @@
         <w:t xml:space="preserve">for a brief list of variables.</w:t>
       </w:r>
     </w:p>
-    <w:bookmarkStart w:id="33" w:name="cycle-time-1"/>
+    <w:bookmarkStart w:id="37" w:name="cycle-time-1"/>
     <w:p>
       <w:pPr>
         <w:pStyle w:val="Heading3"/>
@@ -2231,8 +2476,8 @@
         <w:t xml:space="preserve">in that month. For example, a ticket opened on the 9th of April, and closed on the 3rd of May would contribute 2,246,400 seconds to the calculation of the median for April.</w:t>
       </w:r>
     </w:p>
-    <w:bookmarkEnd w:id="33"/>
-    <w:bookmarkStart w:id="34" w:name="unclosed-tickets"/>
+    <w:bookmarkEnd w:id="37"/>
+    <w:bookmarkStart w:id="38" w:name="unclosed-tickets"/>
     <w:p>
       <w:pPr>
         <w:pStyle w:val="Heading3"/>
@@ -2327,8 +2572,8 @@
         <w:t xml:space="preserve">using the logistic quantile function (with minimum and maximum proportions forced to be .01 and .99 respectively). We use this in the regressions below as a control variable to adjust for this possibility.</w:t>
       </w:r>
     </w:p>
-    <w:bookmarkEnd w:id="34"/>
-    <w:bookmarkStart w:id="35" w:name="time-month-and-within-quarter-month"/>
+    <w:bookmarkEnd w:id="38"/>
+    <w:bookmarkStart w:id="39" w:name="time-month-and-within-quarter-month"/>
     <w:p>
       <w:pPr>
         <w:pStyle w:val="Heading3"/>
@@ -2345,8 +2590,8 @@
         <w:t xml:space="preserve">We examined time in two ways: monthly and quarterly. Months were represented as numeric values (i.e. January = 1, February = 2) and centered at month 7, which allows us to interpret certain quantities like the intercept as the average cycle time in the middle of the year. Additionally, because quarters provide meaningful business cadences that may impact engineering work, for instance in that some organizations set quarterly goals at the beginning of each quarter and push to meet those goals at the end of each quarter and that key product deadlines may occur systematically toward the end of quarters, we accounted for any effects of quarterly cycles by using an indicator for the within-quarter month, centered at the middle of the quarter (e.g., -1 for the first month of the quarter, 0 for the middle month, and 1 for the last month of the quarter). This approach allowed us to capture a more stable and realistic trajectory of change over the course of the year.</w:t>
       </w:r>
     </w:p>
-    <w:bookmarkEnd w:id="35"/>
-    <w:bookmarkStart w:id="36" w:name="team-size"/>
+    <w:bookmarkEnd w:id="39"/>
+    <w:bookmarkStart w:id="40" w:name="team-size"/>
     <w:p>
       <w:pPr>
         <w:pStyle w:val="Heading3"/>
@@ -2363,8 +2608,8 @@
         <w:t xml:space="preserve">To control for any influence of team size on cycle time, we compute each individual’s team size as the average size of all teams that individual belongs to as defined by individuals’ co-located activity data. Specifically, in the database used, an individual contributor is given membership in any team that they have worked in, and this is updated retroactively. For each individual, we find all teams that person is a member of, compute the size of that team, and then average across those team sizes if an individual is a member of multiple teams. As such, this number is a very rough indicator of the size of teams an individual tends to be a part of and is static across the year. This is a limitation of the database. This is then entered as an individually-varying continuous variable to control for some of the effect of team size on an individual’s cycle time.</w:t>
       </w:r>
     </w:p>
-    <w:bookmarkEnd w:id="36"/>
-    <w:bookmarkStart w:id="37" w:name="coding-days"/>
+    <w:bookmarkEnd w:id="40"/>
+    <w:bookmarkStart w:id="41" w:name="coding-days"/>
     <w:p>
       <w:pPr>
         <w:pStyle w:val="Heading3"/>
@@ -2381,8 +2626,8 @@
         <w:t xml:space="preserve">Coding days was summarized as the average number of days per week that a developer made at least one commit. We divided the number of coding days in a month by the total number of days in that month and multiplied by seven to aid in interpretation.</w:t>
       </w:r>
     </w:p>
-    <w:bookmarkEnd w:id="37"/>
-    <w:bookmarkStart w:id="38" w:name="total-merged-prs"/>
+    <w:bookmarkEnd w:id="41"/>
+    <w:bookmarkStart w:id="42" w:name="total-merged-prs"/>
     <w:p>
       <w:pPr>
         <w:pStyle w:val="Heading3"/>
@@ -2408,8 +2653,8 @@
         <w:t xml:space="preserve">. As such, we used the number of total merged pull requests as one measure of task scoping. To calculate this, we counted the number of merged pull requests for each user for each month.</w:t>
       </w:r>
     </w:p>
-    <w:bookmarkEnd w:id="38"/>
-    <w:bookmarkStart w:id="39" w:name="percent-defect-tickets"/>
+    <w:bookmarkEnd w:id="42"/>
+    <w:bookmarkStart w:id="43" w:name="percent-defect-tickets"/>
     <w:p>
       <w:pPr>
         <w:pStyle w:val="Heading3"/>
@@ -2432,11 +2677,11 @@
         <w:t xml:space="preserve">(Paudel et al. 2024, 2024; Rosser and Norton 2021; Toxboe 2023)</w:t>
       </w:r>
       <w:r>
-        <w:t xml:space="preserve">. As such, we used the percentage of defect ticks as another measure of task scoping to represent unplanned work that may interfere with timely completion of planned work. This may also be a downstream signal of individuals’ opportunity for focused work time and code quality. To account for this possibility, for each user, for each month, we computed the percent of tickets that were defect tickets.</w:t>
-      </w:r>
-    </w:p>
-    <w:bookmarkEnd w:id="39"/>
-    <w:bookmarkStart w:id="40" w:name="degree-centrality"/>
+        <w:t xml:space="preserve">. As such, we used the percentage of defect tickets as another measure of task scoping to represent unplanned work that may interfere with timely completion of planned work. This may also be a downstream signal of individuals’ opportunity for focused work time and code quality. To account for this possibility, for each user, for each month, we computed the percent of tickets that were defect tickets.</w:t>
+      </w:r>
+    </w:p>
+    <w:bookmarkEnd w:id="43"/>
+    <w:bookmarkStart w:id="44" w:name="degree-centrality"/>
     <w:p>
       <w:pPr>
         <w:pStyle w:val="Heading3"/>
@@ -2450,7 +2695,16 @@
         <w:pStyle w:val="FirstParagraph"/>
       </w:pPr>
       <w:r>
-        <w:t xml:space="preserve">We measured collaboration by calculating degree centrality. To evaluate degree centrality, a metric derived from network analysis, we employed a framework where developers were treated as nodes within the network, and their interactions in the form of Pull Requests (PRs) were regarded as connections. In other words, any contribution of code to the same pull request constituted a collaboration edge between developers. We normalized each centrality value by dividing by the total number of developers constituting the organizational network. The calculations were executed using the Python package Networkx</w:t>
+        <w:t xml:space="preserve">We measured collaboration by calculating degree centrality. To evaluate degree centrality, a metric derived from network analysis and often used in the analysis of social networks</w:t>
+      </w:r>
+      <w:r>
+        <w:t xml:space="preserve"> </w:t>
+      </w:r>
+      <w:r>
+        <w:t xml:space="preserve">(Watts 2004)</w:t>
+      </w:r>
+      <w:r>
+        <w:t xml:space="preserve">, we employed a framework where developers were treated as nodes within the network, and their interactions in the form of Pull Requests (PRs) were regarded as connections. In other words, any contribution of code to the same pull request constituted a collaboration edge between developers. We normalized each centrality value by dividing by the total number of developers constituting the organizational network. The calculations were executed using the Python package Networkx</w:t>
       </w:r>
       <w:r>
         <w:t xml:space="preserve"> </w:t>
@@ -2462,8 +2716,8 @@
         <w:t xml:space="preserve">. This particular variable serves as an effective proxy for quantifying the extent of collaboration among developers. We multiply the normalized degree centrality, which is between 0 and 1, by 100.</w:t>
       </w:r>
     </w:p>
-    <w:bookmarkEnd w:id="40"/>
-    <w:bookmarkStart w:id="42" w:name="comments-per-pr"/>
+    <w:bookmarkEnd w:id="44"/>
+    <w:bookmarkStart w:id="46" w:name="comments-per-pr"/>
     <w:p>
       <w:pPr>
         <w:pStyle w:val="Heading3"/>
@@ -2493,7 +2747,7 @@
       <w:tr>
         <w:tc>
           <w:tcPr/>
-          <w:bookmarkStart w:id="41" w:name="tbl-variables"/>
+          <w:bookmarkStart w:id="45" w:name="tbl-variables"/>
           <w:p>
             <w:pPr>
               <w:jc w:val="center"/>
@@ -2949,14 +3203,14 @@
               </w:tc>
             </w:tr>
           </w:tbl>
-          <w:bookmarkEnd w:id="41"/>
+          <w:bookmarkEnd w:id="45"/>
           <w:p/>
         </w:tc>
       </w:tr>
     </w:tbl>
-    <w:bookmarkEnd w:id="42"/>
-    <w:bookmarkEnd w:id="43"/>
-    <w:bookmarkStart w:id="44" w:name="analytic-approach"/>
+    <w:bookmarkEnd w:id="46"/>
+    <w:bookmarkEnd w:id="47"/>
+    <w:bookmarkStart w:id="48" w:name="analytic-approach"/>
     <w:p>
       <w:pPr>
         <w:pStyle w:val="Heading2"/>
@@ -3636,8 +3890,8 @@
         <w:t xml:space="preserve">We sampled from 4 chains with 2,000 total iterations each, discarding the first 1,000 iterations as warmup. Inferences were made on 4,000 post-warmup draws from the posterior probability distribution from the 4 chains.</w:t>
       </w:r>
     </w:p>
-    <w:bookmarkEnd w:id="44"/>
-    <w:bookmarkStart w:id="45" w:name="inferences"/>
+    <w:bookmarkEnd w:id="48"/>
+    <w:bookmarkStart w:id="49" w:name="inferences"/>
     <w:p>
       <w:pPr>
         <w:pStyle w:val="Heading2"/>
@@ -3692,8 +3946,8 @@
         <w:t xml:space="preserve">”</w:t>
       </w:r>
     </w:p>
-    <w:bookmarkEnd w:id="45"/>
-    <w:bookmarkStart w:id="46" w:name="r-packages"/>
+    <w:bookmarkEnd w:id="49"/>
+    <w:bookmarkStart w:id="50" w:name="r-packages"/>
     <w:p>
       <w:pPr>
         <w:pStyle w:val="Heading2"/>
@@ -3863,9 +4117,9 @@
         <w:t xml:space="preserve">.</w:t>
       </w:r>
     </w:p>
-    <w:bookmarkEnd w:id="46"/>
-    <w:bookmarkEnd w:id="47"/>
-    <w:bookmarkStart w:id="119" w:name="results"/>
+    <w:bookmarkEnd w:id="50"/>
+    <w:bookmarkEnd w:id="51"/>
+    <w:bookmarkStart w:id="123" w:name="results"/>
     <w:p>
       <w:pPr>
         <w:pStyle w:val="Heading1"/>
@@ -3924,7 +4178,7 @@
         </w:rPr>
         <w:t xml:space="preserve"> </w:t>
       </w:r>
-      <w:hyperlink r:id="rId48">
+      <w:hyperlink r:id="rId52">
         <w:r>
           <w:rPr>
             <w:rStyle w:val="Hyperlink"/>
@@ -3934,7 +4188,7 @@
         </w:r>
       </w:hyperlink>
     </w:p>
-    <w:bookmarkStart w:id="78" w:name="population-level-effects"/>
+    <w:bookmarkStart w:id="82" w:name="population-level-effects"/>
     <w:p>
       <w:pPr>
         <w:pStyle w:val="Heading2"/>
@@ -3972,11 +4226,11 @@
           <w:rPr>
             <w:rStyle w:val="Hyperlink"/>
           </w:rPr>
-          <w:t xml:space="preserve">Figure 1</w:t>
+          <w:t xml:space="preserve">Figure 2</w:t>
         </w:r>
       </w:hyperlink>
       <w:r>
-        <w:t xml:space="preserve">). Team size had almost to no effect on cycle time (</w:t>
+        <w:t xml:space="preserve">). Team size had almost no effect on cycle time (</w:t>
       </w:r>
       <w:hyperlink w:anchor="tbl-results-fe">
         <w:r>
@@ -3994,7 +4248,7 @@
           <w:rPr>
             <w:rStyle w:val="Hyperlink"/>
           </w:rPr>
-          <w:t xml:space="preserve">Figure 2</w:t>
+          <w:t xml:space="preserve">Figure 3</w:t>
         </w:r>
       </w:hyperlink>
       <w:r>
@@ -4014,7 +4268,7 @@
       <w:tr>
         <w:tc>
           <w:tcPr/>
-          <w:bookmarkStart w:id="49" w:name="tbl-results-fe"/>
+          <w:bookmarkStart w:id="53" w:name="tbl-results-fe"/>
           <w:p>
             <w:pPr>
               <w:jc w:val="center"/>
@@ -8777,7 +9031,7 @@
               </w:tc>
             </w:tr>
           </w:tbl>
-          <w:bookmarkEnd w:id="49"/>
+          <w:bookmarkEnd w:id="53"/>
         </w:tc>
       </w:tr>
     </w:tbl>
@@ -8797,7 +9051,7 @@
         </w:rPr>
         <w:t xml:space="preserve"> </w:t>
       </w:r>
-      <w:hyperlink r:id="rId48">
+      <w:hyperlink r:id="rId52">
         <w:r>
           <w:rPr>
             <w:rStyle w:val="Hyperlink"/>
@@ -8820,94 +9074,7 @@
       <w:tr>
         <w:tc>
           <w:tcPr/>
-          <w:bookmarkStart w:id="53" w:name="fig-quarter"/>
-          <w:p>
-            <w:pPr>
-              <w:pStyle w:val="Compact"/>
-              <w:jc w:val="center"/>
-            </w:pPr>
-            <w:r>
-              <w:drawing>
-                <wp:inline>
-                  <wp:extent cx="3657600" cy="2438400"/>
-                  <wp:effectExtent b="0" l="0" r="0" t="0"/>
-                  <wp:docPr descr="" title="" id="51" name="Picture"/>
-                  <a:graphic>
-                    <a:graphicData uri="http://schemas.openxmlformats.org/drawingml/2006/picture">
-                      <pic:pic>
-                        <pic:nvPicPr>
-                          <pic:cNvPr descr="plots/cycle_time_full_intx_lin_remonth_quarter.png" id="52" name="Picture"/>
-                          <pic:cNvPicPr>
-                            <a:picLocks noChangeArrowheads="1" noChangeAspect="1"/>
-                          </pic:cNvPicPr>
-                        </pic:nvPicPr>
-                        <pic:blipFill>
-                          <a:blip r:embed="rId50"/>
-                          <a:stretch>
-                            <a:fillRect/>
-                          </a:stretch>
-                        </pic:blipFill>
-                        <pic:spPr bwMode="auto">
-                          <a:xfrm>
-                            <a:off x="0" y="0"/>
-                            <a:ext cx="3657600" cy="2438400"/>
-                          </a:xfrm>
-                          <a:prstGeom prst="rect">
-                            <a:avLst/>
-                          </a:prstGeom>
-                          <a:noFill/>
-                          <a:ln w="9525">
-                            <a:noFill/>
-                            <a:headEnd/>
-                            <a:tailEnd/>
-                          </a:ln>
-                        </pic:spPr>
-                      </pic:pic>
-                    </a:graphicData>
-                  </a:graphic>
-                </wp:inline>
-              </w:drawing>
-            </w:r>
-          </w:p>
-          <w:p>
-            <w:pPr>
-              <w:jc w:val="center"/>
-            </w:pPr>
-            <w:pPr>
-              <w:jc w:val="start"/>
-              <w:spacing w:before="200"/>
-              <w:pStyle w:val="ImageCaption"/>
-            </w:pPr>
-            <w:r>
-              <w:t xml:space="preserve">Figure 1: Within-quarter month doesn’t affect cycle time. Background pixels represent density of data, with darker colors indicating greater density. Lines are median posterior expectations, with 95% credible interval ribbons.</w:t>
-            </w:r>
-          </w:p>
-          <w:bookmarkEnd w:id="53"/>
-        </w:tc>
-      </w:tr>
-    </w:tbl>
-    <w:p>
-      <w:pPr>
-        <w:pStyle w:val="BodyText"/>
-      </w:pPr>
-      <w:r>
-        <w:t xml:space="preserve"> </w:t>
-      </w:r>
-    </w:p>
-    <w:tbl>
-      <w:tblPr>
-        <w:tblStyle w:val="Table"/>
-        <w:tblW w:type="pct" w:w="5000"/>
-        <w:tblLayout w:type="fixed"/>
-        <w:tblLook w:firstRow="0" w:lastRow="0" w:firstColumn="0" w:lastColumn="0" w:noHBand="0" w:noVBand="0" w:val="0000"/>
-      </w:tblPr>
-      <w:tblGrid>
-        <w:gridCol w:w="7920"/>
-      </w:tblGrid>
-      <w:tr>
-        <w:tc>
-          <w:tcPr/>
-          <w:bookmarkStart w:id="57" w:name="fig-month"/>
+          <w:bookmarkStart w:id="57" w:name="fig-quarter"/>
           <w:p>
             <w:pPr>
               <w:pStyle w:val="Compact"/>
@@ -8923,7 +9090,7 @@
                     <a:graphicData uri="http://schemas.openxmlformats.org/drawingml/2006/picture">
                       <pic:pic>
                         <pic:nvPicPr>
-                          <pic:cNvPr descr="plots/cycle_time_full_intx_lin_remonth_month_num.png" id="56" name="Picture"/>
+                          <pic:cNvPr descr="plots/cycle_time_full_intx_lin_remonth_quarter.png" id="56" name="Picture"/>
                           <pic:cNvPicPr>
                             <a:picLocks noChangeArrowheads="1" noChangeAspect="1"/>
                           </pic:cNvPicPr>
@@ -8966,7 +9133,7 @@
               <w:pStyle w:val="ImageCaption"/>
             </w:pPr>
             <w:r>
-              <w:t xml:space="preserve">Figure 2: Slight reduction of cycle time across the year. Background hexagons represent density of data, with darker colors indicating greater density. Lines are median posterior expectations, with 95% credible interval ribbons.</w:t>
+              <w:t xml:space="preserve">Figure 2: Within-quarter month doesn’t affect cycle time. Background pixels represent density of data, with darker colors indicating greater density. Lines are median posterior expectations, with 95% credible interval ribbons.</w:t>
             </w:r>
           </w:p>
           <w:bookmarkEnd w:id="57"/>
@@ -8978,18 +9145,7 @@
         <w:pStyle w:val="BodyText"/>
       </w:pPr>
       <w:r>
-        <w:t xml:space="preserve">Specifically, when individuals increased average coding days per week month-to-month they also tended to have lower cycle times, and individuals with more average coding days per week across the year tended to have lower cycle times (</w:t>
-      </w:r>
-      <w:hyperlink w:anchor="fig-codingdays">
-        <w:r>
-          <w:rPr>
-            <w:rStyle w:val="Hyperlink"/>
-          </w:rPr>
-          <w:t xml:space="preserve">Figure 3</w:t>
-        </w:r>
-      </w:hyperlink>
-      <w:r>
-        <w:t xml:space="preserve">). The association between coding days and cycle time also tended to increase in strength across months, with 97% of the posterior in this direction.</w:t>
+        <w:t xml:space="preserve"> </w:t>
       </w:r>
     </w:p>
     <w:tbl>
@@ -9005,7 +9161,7 @@
       <w:tr>
         <w:tc>
           <w:tcPr/>
-          <w:bookmarkStart w:id="61" w:name="fig-codingdays"/>
+          <w:bookmarkStart w:id="61" w:name="fig-month"/>
           <w:p>
             <w:pPr>
               <w:pStyle w:val="Compact"/>
@@ -9021,7 +9177,7 @@
                     <a:graphicData uri="http://schemas.openxmlformats.org/drawingml/2006/picture">
                       <pic:pic>
                         <pic:nvPicPr>
-                          <pic:cNvPr descr="plots/cycle_time_full_intx_lin_remonth_coding_days.png" id="60" name="Picture"/>
+                          <pic:cNvPr descr="plots/cycle_time_full_intx_lin_remonth_month_num.png" id="60" name="Picture"/>
                           <pic:cNvPicPr>
                             <a:picLocks noChangeArrowheads="1" noChangeAspect="1"/>
                           </pic:cNvPicPr>
@@ -9064,7 +9220,7 @@
               <w:pStyle w:val="ImageCaption"/>
             </w:pPr>
             <w:r>
-              <w:t xml:space="preserve">Figure 3: More coding days is associated with shorter cycle times. Background hexagons represent density of data, with darker colors indicating greater density. Lines are median posterior expectations, with 95% credible interval ribbons.</w:t>
+              <w:t xml:space="preserve">Figure 3: Slight reduction of cycle time across the year. Background hexagons represent density of data, with darker colors indicating greater density. Lines are median posterior expectations, with 95% credible interval ribbons.</w:t>
             </w:r>
           </w:p>
           <w:bookmarkEnd w:id="61"/>
@@ -9076,9 +9232,9 @@
         <w:pStyle w:val="BodyText"/>
       </w:pPr>
       <w:r>
-        <w:t xml:space="preserve">More merged PRs was associated with lower cycle time for both individual average differences and within-person differences. This effect also may get stronger across the year with 90% of the posterior in this direction (</w:t>
-      </w:r>
-      <w:hyperlink w:anchor="fig-mergedprs">
+        <w:t xml:space="preserve">Specifically, when individuals increased average coding days per week month-to-month they also tended to have lower cycle times, and individuals with more average coding days per week across the year tended to have lower cycle times (</w:t>
+      </w:r>
+      <w:hyperlink w:anchor="fig-codingdays">
         <w:r>
           <w:rPr>
             <w:rStyle w:val="Hyperlink"/>
@@ -9087,7 +9243,7 @@
         </w:r>
       </w:hyperlink>
       <w:r>
-        <w:t xml:space="preserve">).</w:t>
+        <w:t xml:space="preserve">). The association between coding days and cycle time also tended to increase in strength across months, with 97% of the posterior in this direction.</w:t>
       </w:r>
     </w:p>
     <w:tbl>
@@ -9103,7 +9259,7 @@
       <w:tr>
         <w:tc>
           <w:tcPr/>
-          <w:bookmarkStart w:id="65" w:name="fig-mergedprs"/>
+          <w:bookmarkStart w:id="65" w:name="fig-codingdays"/>
           <w:p>
             <w:pPr>
               <w:pStyle w:val="Compact"/>
@@ -9119,7 +9275,7 @@
                     <a:graphicData uri="http://schemas.openxmlformats.org/drawingml/2006/picture">
                       <pic:pic>
                         <pic:nvPicPr>
-                          <pic:cNvPr descr="plots/cycle_time_full_intx_lin_remonth_merged_prs.png" id="64" name="Picture"/>
+                          <pic:cNvPr descr="plots/cycle_time_full_intx_lin_remonth_coding_days.png" id="64" name="Picture"/>
                           <pic:cNvPicPr>
                             <a:picLocks noChangeArrowheads="1" noChangeAspect="1"/>
                           </pic:cNvPicPr>
@@ -9162,7 +9318,7 @@
               <w:pStyle w:val="ImageCaption"/>
             </w:pPr>
             <w:r>
-              <w:t xml:space="preserve">Figure 4: More merged PRs is associated with shorter cycle times. Background hexagons represent density of data, with darker colors indicating greater density. Lines are median posterior expectations, with 95% credible interval ribbons.</w:t>
+              <w:t xml:space="preserve">Figure 4: More coding days is associated with shorter cycle times. Background hexagons represent density of data, with darker colors indicating greater density. Lines are median posterior expectations, with 95% credible interval ribbons.</w:t>
             </w:r>
           </w:p>
           <w:bookmarkEnd w:id="65"/>
@@ -9174,9 +9330,9 @@
         <w:pStyle w:val="BodyText"/>
       </w:pPr>
       <w:r>
-        <w:t xml:space="preserve">The percent of defect tickets showed a negative association with cycle time for within-person deviations and a positive association for individual differences. In other words, individuals who tended to have more defect tickets as a proportion of their work across the course of the year also tended to have longer cycle times. However, for any given person, an increase in the proportion of defect tickets in a month was associated with lower cycle times (</w:t>
-      </w:r>
-      <w:hyperlink w:anchor="fig-defecttickets">
+        <w:t xml:space="preserve">More merged PRs was associated with lower cycle time for both individual average differences and within-person differences. This effect also may get stronger across the year with 90% of the posterior in this direction (</w:t>
+      </w:r>
+      <w:hyperlink w:anchor="fig-mergedprs">
         <w:r>
           <w:rPr>
             <w:rStyle w:val="Hyperlink"/>
@@ -9185,7 +9341,7 @@
         </w:r>
       </w:hyperlink>
       <w:r>
-        <w:t xml:space="preserve">). The interaction with month number for this effect was centered close to zero, with only 78% of the posterior in the negative direction with a fairly narrow distribution around zero (95% HDI = [-0.0003, 0.0001]).</w:t>
+        <w:t xml:space="preserve">).</w:t>
       </w:r>
     </w:p>
     <w:tbl>
@@ -9201,7 +9357,7 @@
       <w:tr>
         <w:tc>
           <w:tcPr/>
-          <w:bookmarkStart w:id="69" w:name="fig-defecttickets"/>
+          <w:bookmarkStart w:id="69" w:name="fig-mergedprs"/>
           <w:p>
             <w:pPr>
               <w:pStyle w:val="Compact"/>
@@ -9217,7 +9373,7 @@
                     <a:graphicData uri="http://schemas.openxmlformats.org/drawingml/2006/picture">
                       <pic:pic>
                         <pic:nvPicPr>
-                          <pic:cNvPr descr="plots/cycle_time_full_intx_lin_remonth_defect_tickets.png" id="68" name="Picture"/>
+                          <pic:cNvPr descr="plots/cycle_time_full_intx_lin_remonth_merged_prs.png" id="68" name="Picture"/>
                           <pic:cNvPicPr>
                             <a:picLocks noChangeArrowheads="1" noChangeAspect="1"/>
                           </pic:cNvPicPr>
@@ -9260,7 +9416,7 @@
               <w:pStyle w:val="ImageCaption"/>
             </w:pPr>
             <w:r>
-              <w:t xml:space="preserve">Figure 5: Higher-than-average proportion of defect tickets in a month is associated with shorter cycle times, while individuals with more defect tickets on average show longer cycle times. Background hexagons represent density of data, with darker colors indicating greater density. Lines are median posterior expectations, with 95% credible interval ribbons.</w:t>
+              <w:t xml:space="preserve">Figure 5: More merged PRs is associated with shorter cycle times. Background hexagons represent density of data, with darker colors indicating greater density. Lines are median posterior expectations, with 95% credible interval ribbons.</w:t>
             </w:r>
           </w:p>
           <w:bookmarkEnd w:id="69"/>
@@ -9272,9 +9428,9 @@
         <w:pStyle w:val="BodyText"/>
       </w:pPr>
       <w:r>
-        <w:t xml:space="preserve">Degree centrality, both on average across the year individual differences and within-person deviations, showed a negative association with cycle time (</w:t>
-      </w:r>
-      <w:hyperlink w:anchor="fig-degree">
+        <w:t xml:space="preserve">The percent of defect tickets showed a negative association with cycle time for within-person deviations and a positive association for individual differences. In other words, individuals who tended to have more defect tickets as a proportion of their work across the course of the year also tended to have longer cycle times. However, for any given person, an increase in the proportion of defect tickets in a month was associated with lower cycle times (</w:t>
+      </w:r>
+      <w:hyperlink w:anchor="fig-defecttickets">
         <w:r>
           <w:rPr>
             <w:rStyle w:val="Hyperlink"/>
@@ -9283,7 +9439,7 @@
         </w:r>
       </w:hyperlink>
       <w:r>
-        <w:t xml:space="preserve">). In other words, individuals who on average contribute code to PRs that have a lot of other contributors tend to have lower cycle times for tickets they own. Similarly, when individuals’ collaboration on PRs increases in a given month, their cycle time tends to go down. This effect does not unambiguously strengthen or weaken across the year with 71% of the posterior for the interaction effect having negative sign with a fairly narrow distribution around zero (95% HDI = [-0.0005, 0.0002]).</w:t>
+        <w:t xml:space="preserve">). The interaction with month number for this effect was centered close to zero, with only 78% of the posterior in the negative direction with a fairly narrow distribution around zero (95% HDI = [-0.0003, 0.0001]).</w:t>
       </w:r>
     </w:p>
     <w:tbl>
@@ -9299,7 +9455,7 @@
       <w:tr>
         <w:tc>
           <w:tcPr/>
-          <w:bookmarkStart w:id="73" w:name="fig-degree"/>
+          <w:bookmarkStart w:id="73" w:name="fig-defecttickets"/>
           <w:p>
             <w:pPr>
               <w:pStyle w:val="Compact"/>
@@ -9315,7 +9471,7 @@
                     <a:graphicData uri="http://schemas.openxmlformats.org/drawingml/2006/picture">
                       <pic:pic>
                         <pic:nvPicPr>
-                          <pic:cNvPr descr="plots/cycle_time_full_intx_lin_remonth_degree_cent.png" id="72" name="Picture"/>
+                          <pic:cNvPr descr="plots/cycle_time_full_intx_lin_remonth_defect_tickets.png" id="72" name="Picture"/>
                           <pic:cNvPicPr>
                             <a:picLocks noChangeArrowheads="1" noChangeAspect="1"/>
                           </pic:cNvPicPr>
@@ -9358,7 +9514,7 @@
               <w:pStyle w:val="ImageCaption"/>
             </w:pPr>
             <w:r>
-              <w:t xml:space="preserve">Figure 6: Higher degree centrality is associated with shorter cycle times. Background hexagons represent density of data, with darker colors indicating greater density. Lines are median posterior expectations, with 95% credible interval ribbons.</w:t>
+              <w:t xml:space="preserve">Figure 6: Higher-than-average proportion of defect tickets in a month is associated with shorter cycle times, while individuals with more defect tickets on average show longer cycle times. Background hexagons represent density of data, with darker colors indicating greater density. Lines are median posterior expectations, with 95% credible interval ribbons.</w:t>
             </w:r>
           </w:p>
           <w:bookmarkEnd w:id="73"/>
@@ -9370,9 +9526,9 @@
         <w:pStyle w:val="BodyText"/>
       </w:pPr>
       <w:r>
-        <w:t xml:space="preserve">Finally, the number of comments per PR showed a positive association with cycle time. Individuals who tended to garner more comments on their PRs also tended to have higher cycle times, and within a given month, a higher number of comments per PR relative to a person’s average was also associated with higher cycle times (</w:t>
-      </w:r>
-      <w:hyperlink w:anchor="fig-comments">
+        <w:t xml:space="preserve">Degree centrality, as measured both by year-averaged individual differences and within-person deviations, showed a negative association with cycle time (</w:t>
+      </w:r>
+      <w:hyperlink w:anchor="fig-degree">
         <w:r>
           <w:rPr>
             <w:rStyle w:val="Hyperlink"/>
@@ -9381,7 +9537,7 @@
         </w:r>
       </w:hyperlink>
       <w:r>
-        <w:t xml:space="preserve">). This effect also does not unambiguously strengthen or weaken across the year with 59% of the posterior for the interaction effect having negative sign with a fairly narrow distribution around zero (95% HDI = [-0.0004, 0.0005]).</w:t>
+        <w:t xml:space="preserve">). In other words, individuals who on average contribute code to PRs that have a lot of other contributors tend to have lower cycle times for tickets they own. Similarly, when individuals’ collaboration on PRs increases in a given month, their cycle time tends to go down. This effect does not unambiguously strengthen or weaken across the year with 71% of the posterior for the interaction effect having negative sign with a fairly narrow distribution around zero (95% HDI = [-0.0005, 0.0002]).</w:t>
       </w:r>
     </w:p>
     <w:tbl>
@@ -9397,7 +9553,7 @@
       <w:tr>
         <w:tc>
           <w:tcPr/>
-          <w:bookmarkStart w:id="77" w:name="fig-comments"/>
+          <w:bookmarkStart w:id="77" w:name="fig-degree"/>
           <w:p>
             <w:pPr>
               <w:pStyle w:val="Compact"/>
@@ -9413,7 +9569,7 @@
                     <a:graphicData uri="http://schemas.openxmlformats.org/drawingml/2006/picture">
                       <pic:pic>
                         <pic:nvPicPr>
-                          <pic:cNvPr descr="plots/cycle_time_full_intx_lin_remonth_pr_comments.png" id="76" name="Picture"/>
+                          <pic:cNvPr descr="plots/cycle_time_full_intx_lin_remonth_degree_cent.png" id="76" name="Picture"/>
                           <pic:cNvPicPr>
                             <a:picLocks noChangeArrowheads="1" noChangeAspect="1"/>
                           </pic:cNvPicPr>
@@ -9456,39 +9612,21 @@
               <w:pStyle w:val="ImageCaption"/>
             </w:pPr>
             <w:r>
-              <w:t xml:space="preserve">Figure 7: More comments per PR is associated with longer cycle times. Background hexagons represent density of data, with darker colors indicating greater density. Lines are median posterior expectations, with 95% credible interval ribbons.</w:t>
+              <w:t xml:space="preserve">Figure 7: Higher degree centrality is associated with shorter cycle times. Background hexagons represent density of data, with darker colors indicating greater density. Lines are median posterior expectations, with 95% credible interval ribbons.</w:t>
             </w:r>
           </w:p>
           <w:bookmarkEnd w:id="77"/>
         </w:tc>
       </w:tr>
     </w:tbl>
-    <w:bookmarkEnd w:id="78"/>
-    <w:bookmarkStart w:id="96" w:name="effect-sizes-and-heterogeneity"/>
-    <w:p>
-      <w:pPr>
-        <w:pStyle w:val="Heading2"/>
-      </w:pPr>
-      <w:r>
-        <w:t xml:space="preserve">4.2 Effect sizes and heterogeneity</w:t>
-      </w:r>
-    </w:p>
-    <w:p>
-      <w:pPr>
-        <w:pStyle w:val="FirstParagraph"/>
-      </w:pPr>
-      <w:r>
-        <w:t xml:space="preserve">Given the inherent non-linearity of the Weibull distribution, the effects of the predictors on cycle time are not constant across the range of the data. For example, the expected difference in cycle-time for a unit difference for within-person coding days per week will be different at different times of the year simply as a by-product that we are modeling the log of the scale parameter. Notice that this is true even in the absence of interactive effects, which further complicate the interpretation of the effect sizes for the year-average variables. Indeed, the random effects which allow intercept and month-effect variance both organizations and individuals also adds to the complexity of interpreting the effect sizes.</w:t>
-      </w:r>
-    </w:p>
     <w:p>
       <w:pPr>
         <w:pStyle w:val="BodyText"/>
       </w:pPr>
       <w:r>
-        <w:t xml:space="preserve">To give the reader a sense for how these associations play out across organizations, we plot a range of expected changes in cycle time given a counterfactual change from the 50th percentile to the 90th percentile on the variable of interest, all else held equal (</w:t>
-      </w:r>
-      <w:hyperlink w:anchor="fig-heatmaps">
+        <w:t xml:space="preserve">Finally, the number of comments per PR showed a positive association with cycle time. Individuals who tended to garner more comments on their PRs also tended to have higher cycle times, and within a given month, a higher number of comments per PR relative to a person’s average was also associated with higher cycle times (</w:t>
+      </w:r>
+      <w:hyperlink w:anchor="fig-comments">
         <w:r>
           <w:rPr>
             <w:rStyle w:val="Hyperlink"/>
@@ -9497,10 +9635,126 @@
         </w:r>
       </w:hyperlink>
       <w:r>
+        <w:t xml:space="preserve">). This effect also does not unambiguously strengthen or weaken across the year with 59% of the posterior for the interaction effect having negative sign with a fairly narrow distribution around zero (95% HDI = [-0.0004, 0.0005]).</w:t>
+      </w:r>
+    </w:p>
+    <w:tbl>
+      <w:tblPr>
+        <w:tblStyle w:val="Table"/>
+        <w:tblW w:type="pct" w:w="5000"/>
+        <w:tblLayout w:type="fixed"/>
+        <w:tblLook w:firstRow="0" w:lastRow="0" w:firstColumn="0" w:lastColumn="0" w:noHBand="0" w:noVBand="0" w:val="0000"/>
+      </w:tblPr>
+      <w:tblGrid>
+        <w:gridCol w:w="7920"/>
+      </w:tblGrid>
+      <w:tr>
+        <w:tc>
+          <w:tcPr/>
+          <w:bookmarkStart w:id="81" w:name="fig-comments"/>
+          <w:p>
+            <w:pPr>
+              <w:pStyle w:val="Compact"/>
+              <w:jc w:val="center"/>
+            </w:pPr>
+            <w:r>
+              <w:drawing>
+                <wp:inline>
+                  <wp:extent cx="3657600" cy="2438400"/>
+                  <wp:effectExtent b="0" l="0" r="0" t="0"/>
+                  <wp:docPr descr="" title="" id="79" name="Picture"/>
+                  <a:graphic>
+                    <a:graphicData uri="http://schemas.openxmlformats.org/drawingml/2006/picture">
+                      <pic:pic>
+                        <pic:nvPicPr>
+                          <pic:cNvPr descr="plots/cycle_time_full_intx_lin_remonth_pr_comments.png" id="80" name="Picture"/>
+                          <pic:cNvPicPr>
+                            <a:picLocks noChangeArrowheads="1" noChangeAspect="1"/>
+                          </pic:cNvPicPr>
+                        </pic:nvPicPr>
+                        <pic:blipFill>
+                          <a:blip r:embed="rId78"/>
+                          <a:stretch>
+                            <a:fillRect/>
+                          </a:stretch>
+                        </pic:blipFill>
+                        <pic:spPr bwMode="auto">
+                          <a:xfrm>
+                            <a:off x="0" y="0"/>
+                            <a:ext cx="3657600" cy="2438400"/>
+                          </a:xfrm>
+                          <a:prstGeom prst="rect">
+                            <a:avLst/>
+                          </a:prstGeom>
+                          <a:noFill/>
+                          <a:ln w="9525">
+                            <a:noFill/>
+                            <a:headEnd/>
+                            <a:tailEnd/>
+                          </a:ln>
+                        </pic:spPr>
+                      </pic:pic>
+                    </a:graphicData>
+                  </a:graphic>
+                </wp:inline>
+              </w:drawing>
+            </w:r>
+          </w:p>
+          <w:p>
+            <w:pPr>
+              <w:jc w:val="center"/>
+            </w:pPr>
+            <w:pPr>
+              <w:jc w:val="start"/>
+              <w:spacing w:before="200"/>
+              <w:pStyle w:val="ImageCaption"/>
+            </w:pPr>
+            <w:r>
+              <w:t xml:space="preserve">Figure 8: More comments per PR is associated with longer cycle times. Background hexagons represent density of data, with darker colors indicating greater density. Lines are median posterior expectations, with 95% credible interval ribbons.</w:t>
+            </w:r>
+          </w:p>
+          <w:bookmarkEnd w:id="81"/>
+        </w:tc>
+      </w:tr>
+    </w:tbl>
+    <w:bookmarkEnd w:id="82"/>
+    <w:bookmarkStart w:id="100" w:name="effect-sizes-and-heterogeneity"/>
+    <w:p>
+      <w:pPr>
+        <w:pStyle w:val="Heading2"/>
+      </w:pPr>
+      <w:r>
+        <w:t xml:space="preserve">4.2 Effect sizes and heterogeneity</w:t>
+      </w:r>
+    </w:p>
+    <w:p>
+      <w:pPr>
+        <w:pStyle w:val="FirstParagraph"/>
+      </w:pPr>
+      <w:r>
+        <w:t xml:space="preserve">Given the inherent non-linearity of the Weibull distribution, the effects of the predictors on cycle time are not constant across the range of the data. For example, the expected difference in cycle-time for a unit difference for within-person coding days per week will be different at different times of the year simply as a by-product that we are modeling the log of the scale parameter. Notice that this is true even in the absence of interactive effects, which further complicate the interpretation of the effect sizes for the year-average variables. Indeed, the random effects which allow intercept and month-effect variance both organizations and individuals also adds to the complexity of interpreting the effect sizes.</w:t>
+      </w:r>
+    </w:p>
+    <w:p>
+      <w:pPr>
+        <w:pStyle w:val="BodyText"/>
+      </w:pPr>
+      <w:r>
+        <w:t xml:space="preserve">To give the reader a sense for how these associations play out across organizations, we plot a range of expected changes in cycle time given a counterfactual change from the 50th percentile to the 90th percentile on the variable of interest, all else held equal (</w:t>
+      </w:r>
+      <w:hyperlink w:anchor="fig-heatmaps">
+        <w:r>
+          <w:rPr>
+            <w:rStyle w:val="Hyperlink"/>
+          </w:rPr>
+          <w:t xml:space="preserve">Figure 9</w:t>
+        </w:r>
+      </w:hyperlink>
+      <w:r>
         <w:t xml:space="preserve">). We do this for each organization, for each month, and then plot these as a heatmap where the color represents the expected change in cycle time. This allows us to see how the effect of a variable on cycle time changes across organizations and across time.</w:t>
       </w:r>
     </w:p>
-    <w:bookmarkStart w:id="95" w:name="fig-heatmaps"/>
+    <w:bookmarkStart w:id="99" w:name="fig-heatmaps"/>
     <w:tbl>
       <w:tblPr>
         <w:tblStyle w:val="Table"/>
@@ -9529,103 +9783,7 @@
             <w:tr>
               <w:tc>
                 <w:tcPr/>
-                <w:bookmarkStart w:id="82" w:name="fig-heatmaps-coding"/>
-                <w:p>
-                  <w:pPr>
-                    <w:pStyle w:val="Compact"/>
-                    <w:jc w:val="center"/>
-                    <w:jc w:val="left"/>
-                  </w:pPr>
-                  <w:r>
-                    <w:drawing>
-                      <wp:inline>
-                        <wp:extent cx="1975104" cy="1481328"/>
-                        <wp:effectExtent b="0" l="0" r="0" t="0"/>
-                        <wp:docPr descr="" title="" id="80" name="Picture"/>
-                        <a:graphic>
-                          <a:graphicData uri="http://schemas.openxmlformats.org/drawingml/2006/picture">
-                            <pic:pic>
-                              <pic:nvPicPr>
-                                <pic:cNvPr descr="plots/avg_coding_days_per_week_eff_size.png" id="81" name="Picture"/>
-                                <pic:cNvPicPr>
-                                  <a:picLocks noChangeArrowheads="1" noChangeAspect="1"/>
-                                </pic:cNvPicPr>
-                              </pic:nvPicPr>
-                              <pic:blipFill>
-                                <a:blip r:embed="rId79"/>
-                                <a:stretch>
-                                  <a:fillRect/>
-                                </a:stretch>
-                              </pic:blipFill>
-                              <pic:spPr bwMode="auto">
-                                <a:xfrm>
-                                  <a:off x="0" y="0"/>
-                                  <a:ext cx="1975104" cy="1481328"/>
-                                </a:xfrm>
-                                <a:prstGeom prst="rect">
-                                  <a:avLst/>
-                                </a:prstGeom>
-                                <a:noFill/>
-                                <a:ln w="9525">
-                                  <a:noFill/>
-                                  <a:headEnd/>
-                                  <a:tailEnd/>
-                                </a:ln>
-                              </pic:spPr>
-                            </pic:pic>
-                          </a:graphicData>
-                        </a:graphic>
-                      </wp:inline>
-                    </w:drawing>
-                  </w:r>
-                </w:p>
-                <w:p>
-                  <w:pPr>
-                    <w:jc w:val="center"/>
-                    <w:jc w:val="left"/>
-                  </w:pPr>
-                  <w:pPr>
-                    <w:jc w:val="start"/>
-                    <w:spacing w:before="200"/>
-                    <w:pStyle w:val="ImageCaption"/>
-                  </w:pPr>
-                  <w:r>
-                    <w:t xml:space="preserve">(a) Avg. coding days per Week</w:t>
-                  </w:r>
-                </w:p>
-                <w:bookmarkEnd w:id="82"/>
-              </w:tc>
-            </w:tr>
-          </w:tbl>
-          <w:p/>
-        </w:tc>
-        <w:tc>
-          <w:tcPr/>
-          <w:p>
-            <w:pPr>
-              <w:jc w:val="left"/>
-            </w:pPr>
-            <w:r>
-              <w:t xml:space="preserve"> </w:t>
-            </w:r>
-          </w:p>
-        </w:tc>
-        <w:tc>
-          <w:tcPr/>
-          <w:tbl>
-            <w:tblPr>
-              <w:tblStyle w:val="Table"/>
-              <w:tblW w:type="pct" w:w="4900"/>
-              <w:tblLayout w:type="fixed"/>
-              <w:tblLook w:firstRow="0" w:lastRow="0" w:firstColumn="0" w:lastColumn="0" w:noHBand="0" w:noVBand="0" w:val="0000"/>
-            </w:tblPr>
-            <w:tblGrid>
-              <w:gridCol w:w="7761"/>
-            </w:tblGrid>
-            <w:tr>
-              <w:tc>
-                <w:tcPr/>
-                <w:bookmarkStart w:id="86" w:name="fig-heatmaps-prs"/>
+                <w:bookmarkStart w:id="86" w:name="fig-heatmaps-coding"/>
                 <w:p>
                   <w:pPr>
                     <w:pStyle w:val="Compact"/>
@@ -9642,7 +9800,7 @@
                           <a:graphicData uri="http://schemas.openxmlformats.org/drawingml/2006/picture">
                             <pic:pic>
                               <pic:nvPicPr>
-                                <pic:cNvPr descr="plots/total_merged_prs_eff_size.png" id="85" name="Picture"/>
+                                <pic:cNvPr descr="plots/avg_coding_days_per_week_eff_size.png" id="85" name="Picture"/>
                                 <pic:cNvPicPr>
                                   <a:picLocks noChangeArrowheads="1" noChangeAspect="1"/>
                                 </pic:cNvPicPr>
@@ -9686,10 +9844,106 @@
                     <w:pStyle w:val="ImageCaption"/>
                   </w:pPr>
                   <w:r>
+                    <w:t xml:space="preserve">(a) Avg. coding days per Week</w:t>
+                  </w:r>
+                </w:p>
+                <w:bookmarkEnd w:id="86"/>
+              </w:tc>
+            </w:tr>
+          </w:tbl>
+          <w:p/>
+        </w:tc>
+        <w:tc>
+          <w:tcPr/>
+          <w:p>
+            <w:pPr>
+              <w:jc w:val="left"/>
+            </w:pPr>
+            <w:r>
+              <w:t xml:space="preserve"> </w:t>
+            </w:r>
+          </w:p>
+        </w:tc>
+        <w:tc>
+          <w:tcPr/>
+          <w:tbl>
+            <w:tblPr>
+              <w:tblStyle w:val="Table"/>
+              <w:tblW w:type="pct" w:w="4900"/>
+              <w:tblLayout w:type="fixed"/>
+              <w:tblLook w:firstRow="0" w:lastRow="0" w:firstColumn="0" w:lastColumn="0" w:noHBand="0" w:noVBand="0" w:val="0000"/>
+            </w:tblPr>
+            <w:tblGrid>
+              <w:gridCol w:w="7761"/>
+            </w:tblGrid>
+            <w:tr>
+              <w:tc>
+                <w:tcPr/>
+                <w:bookmarkStart w:id="90" w:name="fig-heatmaps-prs"/>
+                <w:p>
+                  <w:pPr>
+                    <w:pStyle w:val="Compact"/>
+                    <w:jc w:val="center"/>
+                    <w:jc w:val="left"/>
+                  </w:pPr>
+                  <w:r>
+                    <w:drawing>
+                      <wp:inline>
+                        <wp:extent cx="1975104" cy="1481328"/>
+                        <wp:effectExtent b="0" l="0" r="0" t="0"/>
+                        <wp:docPr descr="" title="" id="88" name="Picture"/>
+                        <a:graphic>
+                          <a:graphicData uri="http://schemas.openxmlformats.org/drawingml/2006/picture">
+                            <pic:pic>
+                              <pic:nvPicPr>
+                                <pic:cNvPr descr="plots/total_merged_prs_eff_size.png" id="89" name="Picture"/>
+                                <pic:cNvPicPr>
+                                  <a:picLocks noChangeArrowheads="1" noChangeAspect="1"/>
+                                </pic:cNvPicPr>
+                              </pic:nvPicPr>
+                              <pic:blipFill>
+                                <a:blip r:embed="rId87"/>
+                                <a:stretch>
+                                  <a:fillRect/>
+                                </a:stretch>
+                              </pic:blipFill>
+                              <pic:spPr bwMode="auto">
+                                <a:xfrm>
+                                  <a:off x="0" y="0"/>
+                                  <a:ext cx="1975104" cy="1481328"/>
+                                </a:xfrm>
+                                <a:prstGeom prst="rect">
+                                  <a:avLst/>
+                                </a:prstGeom>
+                                <a:noFill/>
+                                <a:ln w="9525">
+                                  <a:noFill/>
+                                  <a:headEnd/>
+                                  <a:tailEnd/>
+                                </a:ln>
+                              </pic:spPr>
+                            </pic:pic>
+                          </a:graphicData>
+                        </a:graphic>
+                      </wp:inline>
+                    </w:drawing>
+                  </w:r>
+                </w:p>
+                <w:p>
+                  <w:pPr>
+                    <w:jc w:val="center"/>
+                    <w:jc w:val="left"/>
+                  </w:pPr>
+                  <w:pPr>
+                    <w:jc w:val="start"/>
+                    <w:spacing w:before="200"/>
+                    <w:pStyle w:val="ImageCaption"/>
+                  </w:pPr>
+                  <w:r>
                     <w:t xml:space="preserve">(b) Total merged PRs</w:t>
                   </w:r>
                 </w:p>
-                <w:bookmarkEnd w:id="86"/>
+                <w:bookmarkEnd w:id="90"/>
               </w:tc>
             </w:tr>
           </w:tbl>
@@ -9753,7 +10007,7 @@
             <w:tr>
               <w:tc>
                 <w:tcPr/>
-                <w:bookmarkStart w:id="90" w:name="fig-heatmaps-defects"/>
+                <w:bookmarkStart w:id="94" w:name="fig-heatmaps-defects"/>
                 <w:p>
                   <w:pPr>
                     <w:pStyle w:val="Compact"/>
@@ -9765,18 +10019,18 @@
                       <wp:inline>
                         <wp:extent cx="1984248" cy="1488186"/>
                         <wp:effectExtent b="0" l="0" r="0" t="0"/>
-                        <wp:docPr descr="" title="" id="88" name="Picture"/>
+                        <wp:docPr descr="" title="" id="92" name="Picture"/>
                         <a:graphic>
                           <a:graphicData uri="http://schemas.openxmlformats.org/drawingml/2006/picture">
                             <pic:pic>
                               <pic:nvPicPr>
-                                <pic:cNvPr descr="plots/defect_tickets_pct_indiv_eff_size.png" id="89" name="Picture"/>
+                                <pic:cNvPr descr="plots/defect_tickets_pct_indiv_eff_size.png" id="93" name="Picture"/>
                                 <pic:cNvPicPr>
                                   <a:picLocks noChangeArrowheads="1" noChangeAspect="1"/>
                                 </pic:cNvPicPr>
                               </pic:nvPicPr>
                               <pic:blipFill>
-                                <a:blip r:embed="rId87"/>
+                                <a:blip r:embed="rId91"/>
                                 <a:stretch>
                                   <a:fillRect/>
                                 </a:stretch>
@@ -9817,7 +10071,7 @@
                     <w:t xml:space="preserve">(c) Defect tickets percentage</w:t>
                   </w:r>
                 </w:p>
-                <w:bookmarkEnd w:id="90"/>
+                <w:bookmarkEnd w:id="94"/>
               </w:tc>
             </w:tr>
           </w:tbl>
@@ -9892,7 +10146,7 @@
             <w:tr>
               <w:tc>
                 <w:tcPr/>
-                <w:bookmarkStart w:id="94" w:name="fig-heatmaps-centrality"/>
+                <w:bookmarkStart w:id="98" w:name="fig-heatmaps-centrality"/>
                 <w:p>
                   <w:pPr>
                     <w:pStyle w:val="Compact"/>
@@ -9904,18 +10158,18 @@
                       <wp:inline>
                         <wp:extent cx="1984248" cy="1488186"/>
                         <wp:effectExtent b="0" l="0" r="0" t="0"/>
-                        <wp:docPr descr="" title="" id="92" name="Picture"/>
+                        <wp:docPr descr="" title="" id="96" name="Picture"/>
                         <a:graphic>
                           <a:graphicData uri="http://schemas.openxmlformats.org/drawingml/2006/picture">
                             <pic:pic>
                               <pic:nvPicPr>
-                                <pic:cNvPr descr="plots/degree_centrality_monthly_100_eff_size.png" id="93" name="Picture"/>
+                                <pic:cNvPr descr="plots/degree_centrality_monthly_100_eff_size.png" id="97" name="Picture"/>
                                 <pic:cNvPicPr>
                                   <a:picLocks noChangeArrowheads="1" noChangeAspect="1"/>
                                 </pic:cNvPicPr>
                               </pic:nvPicPr>
                               <pic:blipFill>
-                                <a:blip r:embed="rId91"/>
+                                <a:blip r:embed="rId95"/>
                                 <a:stretch>
                                   <a:fillRect/>
                                 </a:stretch>
@@ -9956,7 +10210,7 @@
                     <w:t xml:space="preserve">(d) Degree centrality</w:t>
                   </w:r>
                 </w:p>
-                <w:bookmarkEnd w:id="94"/>
+                <w:bookmarkEnd w:id="98"/>
               </w:tc>
             </w:tr>
           </w:tbl>
@@ -9984,12 +10238,12 @@
         <w:pStyle w:val="ImageCaption"/>
       </w:pPr>
       <w:r>
-        <w:t xml:space="preserve">Figure 8: Effect sizes for each variable are heterogeneous across time, organizations, and values of other predictors. These plots show the expected change in cycle time from 50th to 90th percentile of each variable, by organization and month. The color represents the expected change in cycle time, with warm indicating an increase in cycle time and cool indicating a decrease. The scale is the same across all plots.</w:t>
-      </w:r>
-    </w:p>
-    <w:bookmarkEnd w:id="95"/>
-    <w:bookmarkEnd w:id="96"/>
-    <w:bookmarkStart w:id="118" w:name="variability-in-effects"/>
+        <w:t xml:space="preserve">Figure 9: Effect sizes for each variable are heterogeneous across time, organizations, and values of other predictors. These plots show the expected change in cycle time from 50th to 90th percentile of each variable, by organization and month. The color represents the expected change in cycle time, with warm indicating an increase in cycle time and cool indicating a decrease. The scale is the same across all plots.</w:t>
+      </w:r>
+    </w:p>
+    <w:bookmarkEnd w:id="99"/>
+    <w:bookmarkEnd w:id="100"/>
+    <w:bookmarkStart w:id="122" w:name="variability-in-effects"/>
     <w:p>
       <w:pPr>
         <w:pStyle w:val="Heading2"/>
@@ -10021,7 +10275,7 @@
           <w:rPr>
             <w:rStyle w:val="Hyperlink"/>
           </w:rPr>
-          <w:t xml:space="preserve">Figure 9</w:t>
+          <w:t xml:space="preserve">Figure 10</w:t>
         </w:r>
       </w:hyperlink>
       <w:r>
@@ -10032,7 +10286,7 @@
           <w:rPr>
             <w:rStyle w:val="Hyperlink"/>
           </w:rPr>
-          <w:t xml:space="preserve">Figure 10</w:t>
+          <w:t xml:space="preserve">Figure 11</w:t>
         </w:r>
       </w:hyperlink>
       <w:r>
@@ -10052,7 +10306,7 @@
       <w:tr>
         <w:tc>
           <w:tcPr/>
-          <w:bookmarkStart w:id="97" w:name="tbl-results-re"/>
+          <w:bookmarkStart w:id="101" w:name="tbl-results-re"/>
           <w:p>
             <w:pPr>
               <w:jc w:val="center"/>
@@ -12880,7 +13134,7 @@
               </w:tc>
             </w:tr>
           </w:tbl>
-          <w:bookmarkEnd w:id="97"/>
+          <w:bookmarkEnd w:id="101"/>
         </w:tc>
       </w:tr>
     </w:tbl>
@@ -12900,7 +13154,7 @@
         </w:rPr>
         <w:t xml:space="preserve"> </w:t>
       </w:r>
-      <w:hyperlink r:id="rId48">
+      <w:hyperlink r:id="rId52">
         <w:r>
           <w:rPr>
             <w:rStyle w:val="Hyperlink"/>
@@ -12923,7 +13177,7 @@
       <w:tr>
         <w:tc>
           <w:tcPr/>
-          <w:bookmarkStart w:id="101" w:name="fig-pp-check-org"/>
+          <w:bookmarkStart w:id="105" w:name="fig-pp-check-org"/>
           <w:p>
             <w:pPr>
               <w:pStyle w:val="Compact"/>
@@ -12934,18 +13188,18 @@
                 <wp:inline>
                   <wp:extent cx="3657600" cy="2438400"/>
                   <wp:effectExtent b="0" l="0" r="0" t="0"/>
-                  <wp:docPr descr="" title="" id="99" name="Picture"/>
+                  <wp:docPr descr="" title="" id="103" name="Picture"/>
                   <a:graphic>
                     <a:graphicData uri="http://schemas.openxmlformats.org/drawingml/2006/picture">
                       <pic:pic>
                         <pic:nvPicPr>
-                          <pic:cNvPr descr="plots/cycle_time_full_intx_nlq_pp_check.png" id="100" name="Picture"/>
+                          <pic:cNvPr descr="plots/cycle_time_full_intx_nlq_pp_check.png" id="104" name="Picture"/>
                           <pic:cNvPicPr>
                             <a:picLocks noChangeArrowheads="1" noChangeAspect="1"/>
                           </pic:cNvPicPr>
                         </pic:nvPicPr>
                         <pic:blipFill>
-                          <a:blip r:embed="rId98"/>
+                          <a:blip r:embed="rId102"/>
                           <a:stretch>
                             <a:fillRect/>
                           </a:stretch>
@@ -12982,10 +13236,10 @@
               <w:pStyle w:val="ImageCaption"/>
             </w:pPr>
             <w:r>
-              <w:t xml:space="preserve">Figure 9: Distributions of cycle time vary widely across organizations both in their central tendency and spread. Posterior prediction densities for model-expected distributions of cycle time are shown across all organizations with at least 10 observations. Each density represents one organization, showing model-predicted cycle times from 50 posterior draws. The scale has been transformed slightly to better show the spread of data. Columns have been ordered by sample size, and rows are ordered by median predicted cycle time. Density fill colors reflect sample size. Note that distributions from larger orgs have less variability in their posterior predictions. Line at 4 weeks is set arbitrarily to aid in comparisons.</w:t>
+              <w:t xml:space="preserve">Figure 10: Distributions of cycle time vary widely across organizations both in their central tendency and spread. Posterior prediction densities for model-expected distributions of cycle time are shown across all organizations with at least 10 observations. Each density represents one organization, showing model-predicted cycle times from 50 posterior draws. The scale has been transformed slightly to better show the spread of data. Columns have been ordered by sample size, and rows are ordered by median predicted cycle time. Density fill colors reflect sample size. Note that distributions from larger orgs have less variability in their posterior predictions. Line at 4 weeks is set arbitrarily to aid in comparisons.</w:t>
             </w:r>
           </w:p>
-          <w:bookmarkEnd w:id="101"/>
+          <w:bookmarkEnd w:id="105"/>
         </w:tc>
       </w:tr>
     </w:tbl>
@@ -13010,144 +13264,7 @@
       <w:tr>
         <w:tc>
           <w:tcPr/>
-          <w:bookmarkStart w:id="105" w:name="fig-pp-check-sum"/>
-          <w:p>
-            <w:pPr>
-              <w:pStyle w:val="Compact"/>
-              <w:jc w:val="center"/>
-            </w:pPr>
-            <w:r>
-              <w:drawing>
-                <wp:inline>
-                  <wp:extent cx="3657600" cy="2743200"/>
-                  <wp:effectExtent b="0" l="0" r="0" t="0"/>
-                  <wp:docPr descr="" title="" id="103" name="Picture"/>
-                  <a:graphic>
-                    <a:graphicData uri="http://schemas.openxmlformats.org/drawingml/2006/picture">
-                      <pic:pic>
-                        <pic:nvPicPr>
-                          <pic:cNvPr descr="plots/cycle_time_full_intx_nlq_pp_check_summary.png" id="104" name="Picture"/>
-                          <pic:cNvPicPr>
-                            <a:picLocks noChangeArrowheads="1" noChangeAspect="1"/>
-                          </pic:cNvPicPr>
-                        </pic:nvPicPr>
-                        <pic:blipFill>
-                          <a:blip r:embed="rId102"/>
-                          <a:stretch>
-                            <a:fillRect/>
-                          </a:stretch>
-                        </pic:blipFill>
-                        <pic:spPr bwMode="auto">
-                          <a:xfrm>
-                            <a:off x="0" y="0"/>
-                            <a:ext cx="3657600" cy="2743200"/>
-                          </a:xfrm>
-                          <a:prstGeom prst="rect">
-                            <a:avLst/>
-                          </a:prstGeom>
-                          <a:noFill/>
-                          <a:ln w="9525">
-                            <a:noFill/>
-                            <a:headEnd/>
-                            <a:tailEnd/>
-                          </a:ln>
-                        </pic:spPr>
-                      </pic:pic>
-                    </a:graphicData>
-                  </a:graphic>
-                </wp:inline>
-              </w:drawing>
-            </w:r>
-          </w:p>
-          <w:p>
-            <w:pPr>
-              <w:jc w:val="center"/>
-            </w:pPr>
-            <w:pPr>
-              <w:jc w:val="start"/>
-              <w:spacing w:before="200"/>
-              <w:pStyle w:val="ImageCaption"/>
-            </w:pPr>
-            <w:r>
-              <w:t xml:space="preserve">Figure 10: Model-predicted posterior distributions of cycle time captures the data distribution well. The posterior prediction density for cycle time is shown across all data points. The scale has been transformed slightly to better show the spread of data.</w:t>
-            </w:r>
-          </w:p>
-          <w:bookmarkEnd w:id="105"/>
-        </w:tc>
-      </w:tr>
-    </w:tbl>
-    <w:p>
-      <w:pPr>
-        <w:pStyle w:val="BodyText"/>
-      </w:pPr>
-      <w:r>
-        <w:t xml:space="preserve">Variation across individuals’ scale parameter after accounting for organization heterogeneity is also substantial, and greater in magnitude than organizational heterogeneity (sd = 0.65 [0.63, 0.66] versus sd = 0.47 [0.42, 0.53];</w:t>
-      </w:r>
-      <w:r>
-        <w:t xml:space="preserve"> </w:t>
-      </w:r>
-      <w:hyperlink w:anchor="tbl-results-re">
-        <w:r>
-          <w:rPr>
-            <w:rStyle w:val="Hyperlink"/>
-          </w:rPr>
-          <w:t xml:space="preserve">Table 3</w:t>
-        </w:r>
-      </w:hyperlink>
-      <w:r>
-        <w:t xml:space="preserve">). There is also notable heterogeneity in the effect of month both at the organization level and the level of individuals. There is a small negative correlation between individuals’ (and less credibly, organizations’) scale intercepts and the effect of month meaning that a person who has a higher cycle time at month 7 also tends to decrease more steeply in their cycle time across the year (</w:t>
-      </w:r>
-      <w:hyperlink w:anchor="tbl-results-re">
-        <w:r>
-          <w:rPr>
-            <w:rStyle w:val="Hyperlink"/>
-          </w:rPr>
-          <w:t xml:space="preserve">Table 3</w:t>
-        </w:r>
-      </w:hyperlink>
-      <w:r>
-        <w:t xml:space="preserve">).</w:t>
-      </w:r>
-    </w:p>
-    <w:p>
-      <w:pPr>
-        <w:pStyle w:val="BodyText"/>
-      </w:pPr>
-      <w:r>
-        <w:t xml:space="preserve">We also examine the variability around our population effects.</w:t>
-      </w:r>
-      <w:r>
-        <w:t xml:space="preserve"> </w:t>
-      </w:r>
-      <w:hyperlink w:anchor="fig-bw-ct-traj">
-        <w:r>
-          <w:rPr>
-            <w:rStyle w:val="Hyperlink"/>
-          </w:rPr>
-          <w:t xml:space="preserve">Figure 11</w:t>
-        </w:r>
-      </w:hyperlink>
-      <w:r>
-        <w:t xml:space="preserve"> </w:t>
-      </w:r>
-      <w:r>
-        <w:t xml:space="preserve">shows model-expected cycle-time trajectories across the year for randomly-sampled individuals. One of the stronger effects at the population-level is the effect of the average number of coding-days-per-week (both averaged over the year, and month by month). To begin, we examine the effect of year-average coding-days-per-week. We split the sampled individuals into 5%-wide quantiles based on their yearly average coding days per week. The population-level effect discussed above reveals that, on average, individuals who have more coding-days-per-week also tend to have lower cycle times. This shows up subtly in Figure 9 as a decline in cycle-time from left-to-right across these quantiles, especially when examining the amount to which the trajectories occur below the thick black median-cycle-time line.</w:t>
-      </w:r>
-    </w:p>
-    <w:tbl>
-      <w:tblPr>
-        <w:tblStyle w:val="Table"/>
-        <w:tblW w:type="pct" w:w="5000"/>
-        <w:tblLayout w:type="fixed"/>
-        <w:tblLook w:firstRow="0" w:lastRow="0" w:firstColumn="0" w:lastColumn="0" w:noHBand="0" w:noVBand="0" w:val="0000"/>
-      </w:tblPr>
-      <w:tblGrid>
-        <w:gridCol w:w="7920"/>
-      </w:tblGrid>
-      <w:tr>
-        <w:tc>
-          <w:tcPr/>
-          <w:bookmarkStart w:id="109" w:name="fig-bw-ct-traj"/>
+          <w:bookmarkStart w:id="109" w:name="fig-pp-check-sum"/>
           <w:p>
             <w:pPr>
               <w:pStyle w:val="Compact"/>
@@ -13163,7 +13280,7 @@
                     <a:graphicData uri="http://schemas.openxmlformats.org/drawingml/2006/picture">
                       <pic:pic>
                         <pic:nvPicPr>
-                          <pic:cNvPr descr="plots/cycle_time_full_intx_lin_remonth_post_pred_ids.png" id="108" name="Picture"/>
+                          <pic:cNvPr descr="plots/cycle_time_full_intx_nlq_pp_check_summary.png" id="108" name="Picture"/>
                           <pic:cNvPicPr>
                             <a:picLocks noChangeArrowheads="1" noChangeAspect="1"/>
                           </pic:cNvPicPr>
@@ -13206,7 +13323,7 @@
               <w:pStyle w:val="ImageCaption"/>
             </w:pPr>
             <w:r>
-              <w:t xml:space="preserve">Figure 11: Individual observations of cycle time are highly variable across the year. Each line tracks cycle time month-to-month for one randomly sampled individual. Each facet shows the trajectories for individuals who have year-average average-coding-days-per-week in the quantile specified at the top of the facet. Shading represents prediction intervals from the model for plausible cycle time values for these individuals.</w:t>
+              <w:t xml:space="preserve">Figure 11: Model-predicted posterior distributions of cycle time captures the data distribution well. The posterior prediction density for cycle time is shown across all data points. The scale has been transformed slightly to better show the spread of data.</w:t>
             </w:r>
           </w:p>
           <w:bookmarkEnd w:id="109"/>
@@ -13218,7 +13335,32 @@
         <w:pStyle w:val="BodyText"/>
       </w:pPr>
       <w:r>
-        <w:t xml:space="preserve">What is important about this illustration when interpreting these results in the context of a real software development team is that it shows a single measurement for a person on any given day or even averaged across a month may not be representative of that individual’s long-term trend. While some of this uncertainty reflects measurement error, much of it is irreducible given the factors we’ve considered in this analysis. It may be possible to reduce it by adding further information to the model. However, at present the conclusion must be that one must take great care in comparing cycle-time between individuals even in the same organization, or even against themselves.</w:t>
+        <w:t xml:space="preserve">Variation across individuals’ scale parameter after accounting for organization heterogeneity is also substantial, and greater in magnitude than organizational heterogeneity (sd = 0.65 [0.63, 0.66] versus sd = 0.47 [0.42, 0.53];</w:t>
+      </w:r>
+      <w:r>
+        <w:t xml:space="preserve"> </w:t>
+      </w:r>
+      <w:hyperlink w:anchor="tbl-results-re">
+        <w:r>
+          <w:rPr>
+            <w:rStyle w:val="Hyperlink"/>
+          </w:rPr>
+          <w:t xml:space="preserve">Table 3</w:t>
+        </w:r>
+      </w:hyperlink>
+      <w:r>
+        <w:t xml:space="preserve">). There is also notable heterogeneity in the effect of month both at the organization level and the level of individuals. There is a small negative correlation between individuals’ (and less credibly, organizations’) scale intercepts and the effect of month meaning that a person who has a higher cycle time at month 7 also tends to decrease more steeply in their cycle time across the year (</w:t>
+      </w:r>
+      <w:hyperlink w:anchor="tbl-results-re">
+        <w:r>
+          <w:rPr>
+            <w:rStyle w:val="Hyperlink"/>
+          </w:rPr>
+          <w:t xml:space="preserve">Table 3</w:t>
+        </w:r>
+      </w:hyperlink>
+      <w:r>
+        <w:t xml:space="preserve">).</w:t>
       </w:r>
     </w:p>
     <w:p>
@@ -13226,12 +13368,12 @@
         <w:pStyle w:val="BodyText"/>
       </w:pPr>
       <w:r>
-        <w:t xml:space="preserve">We can also examine the effect of month-by-month deviations in coding-days-per-week at the level of these example individuals.</w:t>
-      </w:r>
-      <w:r>
-        <w:t xml:space="preserve"> </w:t>
-      </w:r>
-      <w:hyperlink w:anchor="fig-wi-ct-traj">
+        <w:t xml:space="preserve">We also examine the variability around our population effects.</w:t>
+      </w:r>
+      <w:r>
+        <w:t xml:space="preserve"> </w:t>
+      </w:r>
+      <w:hyperlink w:anchor="fig-bw-ct-traj">
         <w:r>
           <w:rPr>
             <w:rStyle w:val="Hyperlink"/>
@@ -13243,7 +13385,7 @@
         <w:t xml:space="preserve"> </w:t>
       </w:r>
       <w:r>
-        <w:t xml:space="preserve">shows data for the same quantiles as above, but now cycle time is normalized around each person’s median to better visualize within-person deviations in cycle time. Again, across the year we see that variation within-person is substantial. While we can see the tendency for within-person increases and decreases in average-coding-days-per-week to affect cycle time, there is considerable variation still, with many yellow-colored points above the 0 line and darker points below the zero line.</w:t>
+        <w:t xml:space="preserve">shows model-expected cycle-time trajectories across the year for randomly-sampled individuals. One of the stronger effects at the population-level is the effect of the average number of coding-days-per-week (both averaged over the year, and month by month). To begin, we examine the effect of year-average coding-days-per-week. We split the sampled individuals into 5%-wide quantiles based on their yearly average coding days per week. The population-level effect discussed above reveals that, on average, individuals who have more coding-days-per-week also tend to have lower cycle times. This shows up subtly in Figure 9 as a decline in cycle-time from left-to-right across these quantiles, especially when examining the amount to which the trajectories occur below the thick black median-cycle-time line.</w:t>
       </w:r>
     </w:p>
     <w:tbl>
@@ -13259,7 +13401,119 @@
       <w:tr>
         <w:tc>
           <w:tcPr/>
-          <w:bookmarkStart w:id="113" w:name="fig-wi-ct-traj"/>
+          <w:bookmarkStart w:id="113" w:name="fig-bw-ct-traj"/>
+          <w:p>
+            <w:pPr>
+              <w:pStyle w:val="Compact"/>
+              <w:jc w:val="center"/>
+            </w:pPr>
+            <w:r>
+              <w:drawing>
+                <wp:inline>
+                  <wp:extent cx="3657600" cy="2743200"/>
+                  <wp:effectExtent b="0" l="0" r="0" t="0"/>
+                  <wp:docPr descr="" title="" id="111" name="Picture"/>
+                  <a:graphic>
+                    <a:graphicData uri="http://schemas.openxmlformats.org/drawingml/2006/picture">
+                      <pic:pic>
+                        <pic:nvPicPr>
+                          <pic:cNvPr descr="plots/cycle_time_full_intx_lin_remonth_post_pred_ids.png" id="112" name="Picture"/>
+                          <pic:cNvPicPr>
+                            <a:picLocks noChangeArrowheads="1" noChangeAspect="1"/>
+                          </pic:cNvPicPr>
+                        </pic:nvPicPr>
+                        <pic:blipFill>
+                          <a:blip r:embed="rId110"/>
+                          <a:stretch>
+                            <a:fillRect/>
+                          </a:stretch>
+                        </pic:blipFill>
+                        <pic:spPr bwMode="auto">
+                          <a:xfrm>
+                            <a:off x="0" y="0"/>
+                            <a:ext cx="3657600" cy="2743200"/>
+                          </a:xfrm>
+                          <a:prstGeom prst="rect">
+                            <a:avLst/>
+                          </a:prstGeom>
+                          <a:noFill/>
+                          <a:ln w="9525">
+                            <a:noFill/>
+                            <a:headEnd/>
+                            <a:tailEnd/>
+                          </a:ln>
+                        </pic:spPr>
+                      </pic:pic>
+                    </a:graphicData>
+                  </a:graphic>
+                </wp:inline>
+              </w:drawing>
+            </w:r>
+          </w:p>
+          <w:p>
+            <w:pPr>
+              <w:jc w:val="center"/>
+            </w:pPr>
+            <w:pPr>
+              <w:jc w:val="start"/>
+              <w:spacing w:before="200"/>
+              <w:pStyle w:val="ImageCaption"/>
+            </w:pPr>
+            <w:r>
+              <w:t xml:space="preserve">Figure 12: Individual observations of cycle time are highly variable across the year. Each line tracks cycle time month-to-month for one randomly sampled individual. Each facet shows the trajectories for individuals who have year-average average-coding-days-per-week in the quantile specified at the top of the facet. Shading represents prediction intervals from the model for plausible cycle time values for these individuals.</w:t>
+            </w:r>
+          </w:p>
+          <w:bookmarkEnd w:id="113"/>
+        </w:tc>
+      </w:tr>
+    </w:tbl>
+    <w:p>
+      <w:pPr>
+        <w:pStyle w:val="BodyText"/>
+      </w:pPr>
+      <w:r>
+        <w:t xml:space="preserve">What is important about this illustration when interpreting these results in the context of a real software development team is that it shows a single measurement for a person on any given day or even averaged across a month may not be representative of that individual’s long-term trend. While some of this uncertainty reflects measurement error, much of it is irreducible given the factors we’ve considered in this analysis. It may be possible to reduce it by adding further information to the model. However, at present the conclusion must be that one must take great care in comparing cycle-time between individuals even in the same organization, or even against themselves.</w:t>
+      </w:r>
+    </w:p>
+    <w:p>
+      <w:pPr>
+        <w:pStyle w:val="BodyText"/>
+      </w:pPr>
+      <w:r>
+        <w:t xml:space="preserve">We can also examine the effect of month-by-month deviations in coding-days-per-week at the level of these example individuals.</w:t>
+      </w:r>
+      <w:r>
+        <w:t xml:space="preserve"> </w:t>
+      </w:r>
+      <w:hyperlink w:anchor="fig-wi-ct-traj">
+        <w:r>
+          <w:rPr>
+            <w:rStyle w:val="Hyperlink"/>
+          </w:rPr>
+          <w:t xml:space="preserve">Figure 13</w:t>
+        </w:r>
+      </w:hyperlink>
+      <w:r>
+        <w:t xml:space="preserve"> </w:t>
+      </w:r>
+      <w:r>
+        <w:t xml:space="preserve">shows data for the same quantiles as above, but now cycle time is normalized around each person’s median to better visualize within-person deviations in cycle time. Again, across the year we see that variation within-person is substantial. While we can see the tendency for within-person increases and decreases in average-coding-days-per-week to affect cycle time, there is considerable variation still, with many yellow-colored points above the 0 line and darker points below the zero line.</w:t>
+      </w:r>
+    </w:p>
+    <w:tbl>
+      <w:tblPr>
+        <w:tblStyle w:val="Table"/>
+        <w:tblW w:type="pct" w:w="5000"/>
+        <w:tblLayout w:type="fixed"/>
+        <w:tblLook w:firstRow="0" w:lastRow="0" w:firstColumn="0" w:lastColumn="0" w:noHBand="0" w:noVBand="0" w:val="0000"/>
+      </w:tblPr>
+      <w:tblGrid>
+        <w:gridCol w:w="7920"/>
+      </w:tblGrid>
+      <w:tr>
+        <w:tc>
+          <w:tcPr/>
+          <w:bookmarkStart w:id="117" w:name="fig-wi-ct-traj"/>
           <w:p>
             <w:pPr>
               <w:pStyle w:val="Compact"/>
@@ -13270,18 +13524,18 @@
                 <wp:inline>
                   <wp:extent cx="3657600" cy="1828800"/>
                   <wp:effectExtent b="0" l="0" r="0" t="0"/>
-                  <wp:docPr descr="" title="" id="111" name="Picture"/>
+                  <wp:docPr descr="" title="" id="115" name="Picture"/>
                   <a:graphic>
                     <a:graphicData uri="http://schemas.openxmlformats.org/drawingml/2006/picture">
                       <pic:pic>
                         <pic:nvPicPr>
-                          <pic:cNvPr descr="plots/cycle_time_full_intx_nlq_post_pred_ids_win.png" id="112" name="Picture"/>
+                          <pic:cNvPr descr="plots/cycle_time_full_intx_nlq_post_pred_ids_win.png" id="116" name="Picture"/>
                           <pic:cNvPicPr>
                             <a:picLocks noChangeArrowheads="1" noChangeAspect="1"/>
                           </pic:cNvPicPr>
                         </pic:nvPicPr>
                         <pic:blipFill>
-                          <a:blip r:embed="rId110"/>
+                          <a:blip r:embed="rId114"/>
                           <a:stretch>
                             <a:fillRect/>
                           </a:stretch>
@@ -13318,10 +13572,10 @@
               <w:pStyle w:val="ImageCaption"/>
             </w:pPr>
             <w:r>
-              <w:t xml:space="preserve">Figure 12: Individual month-to-month deviations from year-average cycle time are highly variable across the year. Each line tracks cycle time month-to-month for one randomly sampled individual. Each facet shows the trajectories for individuals who have year-average average-coding-days-per-week in the quantile specified at the top of the facet. Shading represents prediction intervals from the model for plausible cycle time values for these individuals.</w:t>
+              <w:t xml:space="preserve">Figure 13: Individual month-to-month deviations from year-average cycle time are highly variable across the year. Each line tracks cycle time month-to-month for one randomly sampled individual. Each facet shows the trajectories for individuals who have year-average average-coding-days-per-week in the quantile specified at the top of the facet. Shading represents prediction intervals from the model for plausible cycle time values for these individuals.</w:t>
             </w:r>
           </w:p>
-          <w:bookmarkEnd w:id="113"/>
+          <w:bookmarkEnd w:id="117"/>
         </w:tc>
       </w:tr>
     </w:tbl>
@@ -13340,7 +13594,7 @@
           <w:rPr>
             <w:rStyle w:val="Hyperlink"/>
           </w:rPr>
-          <w:t xml:space="preserve">Figure 13</w:t>
+          <w:t xml:space="preserve">Figure 14</w:t>
         </w:r>
       </w:hyperlink>
       <w:r>
@@ -13365,7 +13619,7 @@
           <w:rPr>
             <w:rStyle w:val="Hyperlink"/>
           </w:rPr>
-          <w:t xml:space="preserve">Figure 13</w:t>
+          <w:t xml:space="preserve">Figure 14</w:t>
         </w:r>
       </w:hyperlink>
       <w:r>
@@ -13388,7 +13642,7 @@
       <w:tr>
         <w:tc>
           <w:tcPr/>
-          <w:bookmarkStart w:id="117" w:name="fig-ct-pp-traj"/>
+          <w:bookmarkStart w:id="121" w:name="fig-ct-pp-traj"/>
           <w:p>
             <w:pPr>
               <w:pStyle w:val="Compact"/>
@@ -13399,18 +13653,18 @@
                 <wp:inline>
                   <wp:extent cx="3657600" cy="2090057"/>
                   <wp:effectExtent b="0" l="0" r="0" t="0"/>
-                  <wp:docPr descr="" title="" id="115" name="Picture"/>
+                  <wp:docPr descr="" title="" id="119" name="Picture"/>
                   <a:graphic>
                     <a:graphicData uri="http://schemas.openxmlformats.org/drawingml/2006/picture">
                       <pic:pic>
                         <pic:nvPicPr>
-                          <pic:cNvPr descr="plots/cycle_time_full_intx_nlq_combined_post_pred_counterfactual.png" id="116" name="Picture"/>
+                          <pic:cNvPr descr="plots/cycle_time_full_intx_nlq_combined_post_pred_counterfactual.png" id="120" name="Picture"/>
                           <pic:cNvPicPr>
                             <a:picLocks noChangeArrowheads="1" noChangeAspect="1"/>
                           </pic:cNvPicPr>
                         </pic:nvPicPr>
                         <pic:blipFill>
-                          <a:blip r:embed="rId114"/>
+                          <a:blip r:embed="rId118"/>
                           <a:stretch>
                             <a:fillRect/>
                           </a:stretch>
@@ -13447,7 +13701,7 @@
               <w:pStyle w:val="ImageCaption"/>
             </w:pPr>
             <w:r>
-              <w:t xml:space="preserve">Figure 13: Variability in cycle time within-person across time overwhelms subtle differences in averages. These plots show posterior predictions of reasonable monthly-median cycle time and counterfactual predictions. The</w:t>
+              <w:t xml:space="preserve">Figure 14: Variability in cycle time within-person across time overwhelms subtle differences in averages. These plots show posterior predictions of reasonable monthly-median cycle time and counterfactual predictions. The</w:t>
             </w:r>
             <w:r>
               <w:t xml:space="preserve"> </w:t>
@@ -13482,13 +13736,13 @@
               <w:t xml:space="preserve">plot shows these same participants under three counterfactual conditions: with their year-average-coding-days set to the 10th, 50th, and 90th quantile values. Each line represents the model expectation under these conditions, all else being equal. Posterior predictions of reasonable values for observed median-monthly cycle times are binned by these quantiles and by month in the pixels behind the expectations.</w:t>
             </w:r>
           </w:p>
-          <w:bookmarkEnd w:id="117"/>
+          <w:bookmarkEnd w:id="121"/>
         </w:tc>
       </w:tr>
     </w:tbl>
-    <w:bookmarkEnd w:id="118"/>
-    <w:bookmarkEnd w:id="119"/>
-    <w:bookmarkStart w:id="120" w:name="limitations"/>
+    <w:bookmarkEnd w:id="122"/>
+    <w:bookmarkEnd w:id="123"/>
+    <w:bookmarkStart w:id="124" w:name="limitations"/>
     <w:p>
       <w:pPr>
         <w:pStyle w:val="Heading1"/>
@@ -13502,7 +13756,16 @@
         <w:pStyle w:val="FirstParagraph"/>
       </w:pPr>
       <w:r>
-        <w:t xml:space="preserve">Throughout the results, we have included commentary on the larger context of software work and associated cautions regarding the interpretation of our findings. In the following discussion section, we further elaborate on future research directions which may build on the evidence in the current paper. As noted in the introduction, there are many limitations to the usage of an output-based velocity metric, including that such a metric does not capture business outcomes, the quality of task performance, and perceived value of software development work. Nevertheless, monitoring cycle time is frequently recommended as a measurement practice for software management. Below, we elaborate on four key limitations of the current findings in greater detail, which are of course also opportunities for future research.</w:t>
+        <w:t xml:space="preserve">Throughout the results, we have included commentary on the larger context of software work and associated cautions regarding the interpretation of our findings. In the following discussion section, we further elaborate on future research directions which may build on the evidence in the current paper. As noted in the introduction, there are many limitations to the usage of an output-based velocity metric, including that such a metric does not capture business outcomes, the quality of task performance, and perceived value of software development work. Nevertheless, monitoring cycle time is frequently recommended as a measurement practice for software management. Below, we elaborate on four key limitations of the current findings in greater detail, which are of course also opportunities for future research. In general, these limitations point to the need for more and better empirical evidence for software engineering</w:t>
+      </w:r>
+      <w:r>
+        <w:t xml:space="preserve"> </w:t>
+      </w:r>
+      <w:r>
+        <w:t xml:space="preserve">(Devanbu, Zimmermann, and Bird 2016; Kitchenham, Dyba, and Jorgensen 2004; Sjoberg, Dyba, and Jorgensen 2007)</w:t>
+      </w:r>
+      <w:r>
+        <w:t xml:space="preserve">.</w:t>
       </w:r>
     </w:p>
     <w:p>
@@ -13510,7 +13773,16 @@
         <w:pStyle w:val="BodyText"/>
       </w:pPr>
       <w:r>
-        <w:t xml:space="preserve">First, measurement validity challenges in ticket data and sample representativeness constrain our analysis. A primary contribution of this paper is to present findings from the analysis of a large (more than 55k observations across 216 organizations) and longitudinal (a calendar year) dataset of software work activity data. Metrics which are git-based can enhance the measurement validity of our project by providing this large-scale observation, unfiltered by individual perception, in the ecologically valid context of real working teams. Nevertheless, measurement validity may also be threatened by the way that data are defined and constructed in the process leading to the creation of variables around tickets: for instance, we rely on a general assumption that teams mark tickets in a fairly accurate and timely manner. Our dataset lacked contextual information that could serve to validate team practices around ticket entry, and while we sought to align our assumptions with known practices around these ticketing tools and software workflows, it is important to note that differences in the timeliness and accuracy of ticket entries may be an important factor complicating our ability to understand cycle time. This context limitation also applies to our sample of organizations which is non-random and reflects organizations that invested in the software metrics tool that provided that data.</w:t>
+        <w:t xml:space="preserve">First, measurement validity challenges in ticket data and sample representativeness constrain our analysis. A primary contribution of this paper is to present findings from the analysis of a large (more than 55k observations across 216 organizations) and longitudinal (a calendar year) dataset of software work activity data. Metrics which are git-based can enhance the measurement validity of our project by providing this large-scale observation, unfiltered by individual perception, in the ecologically valid context of real working teams. Nevertheless, measurement validity may also be threatened by the way that data are defined and constructed in the process leading to the creation of variables around tickets: for instance, we rely on a general assumption that teams mark tickets in a fairly accurate and timely manner. Our dataset lacked contextual information that could serve to validate team practices around ticket entry, and while we sought to align our assumptions with known practices around these ticketing tools and software workflows, it is important to note that differences in the timeliness and accuracy of ticket entries may be an important factor complicating our ability to understand cycle time. This context limitation also applies to our sample of organizations which is non-random and reflects organizations that invested in the software metrics tool that provided that data, and does threaten the generalizability of these results</w:t>
+      </w:r>
+      <w:r>
+        <w:t xml:space="preserve"> </w:t>
+      </w:r>
+      <w:r>
+        <w:t xml:space="preserve">(Baltes and Ralph 2021)</w:t>
+      </w:r>
+      <w:r>
+        <w:t xml:space="preserve">.</w:t>
       </w:r>
     </w:p>
     <w:p>
@@ -13535,7 +13807,7 @@
         <w:pStyle w:val="BodyText"/>
       </w:pPr>
       <w:r>
-        <w:t xml:space="preserve">Third, our simplified measurement of team structures fails to capture the complex collaborative reality of software development. In this analysis, given limitations in our dataset about contexts such as internal team structures within organizations, we have explored team size with a generous attribution of team belonging across shared activity, which almost certainly represents a very rough estimate of team size. We have also calculated team size as averaged in a static measure for the entire year, rather than captured over time. Given that team size likely impacts how quickly work is completed, we may miss out on nuanced effects here; for instance, it is reasonable to imagine that further variables around how resources are distributed and allocated to teams may provide further predictive value to our understanding of team-level factors that change cycle time. Team</w:t>
+        <w:t xml:space="preserve">Third, our simplified measurement of team structures fails to capture the complex collaborative reality of software development. In this analysis, given limitations in our dataset about contexts such as internal team structures within organizations, we have operationalized team size with a generous attribution of team membership across shared activity, which almost certainly represents a very rough estimate of team size. We have also calculated team size as averaged in a static measure for the entire year, rather than captured over time. Given that team size likely impacts how quickly work is completed, we may miss out on nuanced effects here; for instance, it is reasonable to imagine that further variables around how resources are distributed and allocated to teams may provide further predictive value to our understanding of team-level factors that change cycle time. Team</w:t>
       </w:r>
       <w:r>
         <w:t xml:space="preserve"> </w:t>
@@ -13618,8 +13890,8 @@
         <w:t xml:space="preserve">the work of many). These organizational communication activities and social norms may provide informative context for interpreting cycle time activities. For instance, organizational planning data may provide a useful next step in understanding how planning meetings do or do not cause downstream cycle time to progress more efficiently. Also many people that work on software may not be represented in this ticketing data. We also do not know for certain the job titles of each contributor to this dataset and use the term software developer broadly.</w:t>
       </w:r>
     </w:p>
-    <w:bookmarkEnd w:id="120"/>
-    <w:bookmarkStart w:id="124" w:name="discussion"/>
+    <w:bookmarkEnd w:id="124"/>
+    <w:bookmarkStart w:id="129" w:name="discussion"/>
     <w:p>
       <w:pPr>
         <w:pStyle w:val="Heading1"/>
@@ -13628,13 +13900,13 @@
         <w:t xml:space="preserve">6. Discussion</w:t>
       </w:r>
     </w:p>
-    <w:bookmarkStart w:id="121" w:name="Xa207683a235eab754dea7aceec607cb23c96959"/>
+    <w:bookmarkStart w:id="126" w:name="Xa207683a235eab754dea7aceec607cb23c96959"/>
     <w:p>
       <w:pPr>
         <w:pStyle w:val="Heading2"/>
       </w:pPr>
       <w:r>
-        <w:t xml:space="preserve">6.1 Take-aways for practitioners and Anti Patterns</w:t>
+        <w:t xml:space="preserve">6.1 Take-aways for practitioners and anti-patterns</w:t>
       </w:r>
     </w:p>
     <w:p>
@@ -13666,7 +13938,7 @@
         </w:numPr>
       </w:pPr>
       <w:r>
-        <w:t xml:space="preserve">Any single observation of cycle time is a very noisy indication of what is typical. Again, remember that each ticket’s time-to-close is influenced by myriad factors, most of which are beyond the individual contributor’s control. Ensuring a standard and repeatable practice around how tickets are created and managed across teams may also be a necessary precondition to relying on ticket data to make valid comparisons.</w:t>
+        <w:t xml:space="preserve">Any single observation of cycle time is a very noisy indication of what is typical. Again, remember that each ticket’s time-to-close is influenced by myriad factors, most of which are beyond the individual contributor’s control. Ensuring a standard and repeatable practice around how tickets are created and managed across teams is likely to be a necessary precondition to relying on ticket data to make valid comparisons.</w:t>
       </w:r>
     </w:p>
     <w:p>
@@ -13726,7 +13998,31 @@
         <w:t xml:space="preserve"> </w:t>
       </w:r>
       <w:r>
-        <w:t xml:space="preserve">typically diffuse naturally, and free revealing may ultimately prove more profitable, as described by</w:t>
+        <w:t xml:space="preserve">typically diffuse naturally, and</w:t>
+      </w:r>
+      <w:r>
+        <w:t xml:space="preserve"> </w:t>
+      </w:r>
+      <w:r>
+        <w:t xml:space="preserve">“</w:t>
+      </w:r>
+      <w:r>
+        <w:t xml:space="preserve">free revealing</w:t>
+      </w:r>
+      <w:r>
+        <w:rPr>
+          <w:rStyle w:val="FootnoteReference"/>
+        </w:rPr>
+        <w:footnoteReference w:id="125"/>
+      </w:r>
+      <w:r>
+        <w:t xml:space="preserve">”</w:t>
+      </w:r>
+      <w:r>
+        <w:t xml:space="preserve"> </w:t>
+      </w:r>
+      <w:r>
+        <w:t xml:space="preserve">may ultimately prove more profitable, as described by</w:t>
       </w:r>
       <w:r>
         <w:t xml:space="preserve"> </w:t>
@@ -13774,8 +14070,8 @@
         <w:t xml:space="preserve">If you collect your own data on this, be aware that sometimes data can be too noisy to draw any credible conclusions. That in itself is a signal you can use to improve how and what you measure. At the end of the day, software development problem-solving is a social, human activity, and these are notoriously complex.</w:t>
       </w:r>
     </w:p>
-    <w:bookmarkEnd w:id="121"/>
-    <w:bookmarkStart w:id="122" w:name="general-discussion"/>
+    <w:bookmarkEnd w:id="126"/>
+    <w:bookmarkStart w:id="127" w:name="general-discussion"/>
     <w:p>
       <w:pPr>
         <w:pStyle w:val="Heading2"/>
@@ -13805,7 +14101,7 @@
         <w:pStyle w:val="BodyText"/>
       </w:pPr>
       <w:r>
-        <w:t xml:space="preserve">Perhaps not as obviously, contributing code to a PR that is being contributed by others (what is captured by our degree centrality measure) also benefits cycle time. Contrary to the possibility that there are too many cooks in the kitchen, we show that on average cycle time is lower when people work together on a shared problem. Again, this is all-else-equal controlling for coding time, total PRs, and the other variables in our model. However, we must also consider that more comments per PR is associated with higher cycle time. This is another signal of coordination and collaboration, but has an opposite effect. Although speculative, we think that this reflects cases where a particular PR is attempting to solve a difficult problem, and where discussion is needed. Of course, this may also be a signal that communication can sometimes become problematic. Future work would have to examine the content of the PR and communication to disambiguate these possibilities as well as others.</w:t>
+        <w:t xml:space="preserve">Perhaps not as obviously, contributing code to a PR that is being contributed to by others (what is captured by our degree centrality measure) also benefits cycle time. Contrary to the possibility that there are too many cooks in the kitchen, we show that on average cycle time is lower when people work together on a shared problem. Again, this is all-else-equal controlling for coding time, total PRs, and the other variables in our model. However, we must also consider that more comments per PR is associated with higher cycle time. This is another signal of coordination and collaboration, but has an opposite effect. Although speculative, we think that this reflects cases where a particular PR is attempting to solve a difficult problem, and where discussion is needed. Of course, this may also be a signal that communication can sometimes become problematic. Future work would have to examine the content of the PR and communication to disambiguate these possibilities as well as others.</w:t>
       </w:r>
     </w:p>
     <w:p>
@@ -13922,7 +14218,7 @@
           <w:rPr>
             <w:rStyle w:val="Hyperlink"/>
           </w:rPr>
-          <w:t xml:space="preserve">Figure 8</w:t>
+          <w:t xml:space="preserve">Figure 9</w:t>
         </w:r>
       </w:hyperlink>
       <w:r>
@@ -13938,8 +14234,8 @@
         <w:t xml:space="preserve">. As the findings of the current work have demonstrated, moving toward a greater understanding of how to improve software development will likely require a plurality of methods, measurements, and thoughtful experimental practices within software engineering organizations, rather than silver bullet, isolated metrics.</w:t>
       </w:r>
     </w:p>
-    <w:bookmarkEnd w:id="122"/>
-    <w:bookmarkStart w:id="123" w:name="future-research-directions"/>
+    <w:bookmarkEnd w:id="127"/>
+    <w:bookmarkStart w:id="128" w:name="future-research-directions"/>
     <w:p>
       <w:pPr>
         <w:pStyle w:val="Heading2"/>
@@ -13956,9 +14252,9 @@
         <w:t xml:space="preserve">Looking forward, our findings suggest two primary directions for future research. In the domain of observational studies, increased attention to a ticket’s lifecycle, and process analysis appears. There are a number of measurable properties of tickets and code contributions that would be useful for distinguishing between different kinds of work and different interactions. For example, determining the expected scope or difficulty of tickets would allow for important statistical control, ensuring we compare like with like. Different kinds of work may also show different pitfalls and benefits, and could plausibly be determined from the content of a ticket or by assignment by those creating the tickets (for example, not all tickets will have a programming solution). Understanding and quantifying the type of content in PR comments would be useful in determining the causes and consequences of this avenue for collaboration. Ticket scope may also be contrasted with the ultimate complexity of the work that closes that ticket. Because of the creative and complex nature of software development, understanding what gets it stuck and what helps it flow will almost certainly have to wrestle with this complexity.</w:t>
       </w:r>
     </w:p>
-    <w:bookmarkEnd w:id="123"/>
-    <w:bookmarkEnd w:id="124"/>
-    <w:bookmarkStart w:id="125" w:name="acknowledgements"/>
+    <w:bookmarkEnd w:id="128"/>
+    <w:bookmarkEnd w:id="129"/>
+    <w:bookmarkStart w:id="130" w:name="acknowledgements"/>
     <w:p>
       <w:pPr>
         <w:pStyle w:val="Heading1"/>
@@ -13972,11 +14268,11 @@
         <w:pStyle w:val="FirstParagraph"/>
       </w:pPr>
       <w:r>
-        <w:t xml:space="preserve">We would like to thank Kristen Foster-Marks, Bennet Cook, and Mike Hoye for their helpful advice on this research.</w:t>
-      </w:r>
-    </w:p>
-    <w:bookmarkEnd w:id="125"/>
-    <w:bookmarkStart w:id="126" w:name="contributions"/>
+        <w:t xml:space="preserve">We would like to thank Kristen Foster-Marks, and Bennet Cook for their helpful advice on this research.</w:t>
+      </w:r>
+    </w:p>
+    <w:bookmarkEnd w:id="130"/>
+    <w:bookmarkStart w:id="131" w:name="contributions"/>
     <w:p>
       <w:pPr>
         <w:pStyle w:val="Heading1"/>
@@ -14010,8 +14306,8 @@
         <w:t xml:space="preserve">John C. Flournoy: Conceptualization, Data curation, Formal analysis, Investigation, Methodology, Visualization, Writing – original draft, Writing – review &amp; editing. Carol S. Lee: Conceptualization, Data curation, Formal analysis, Investigation, Methodology, Writing – original draft, Writing – review &amp; editing. Catherine M. Hicks: Conceptualization, Funding acquisition, Investigation, Methodology, Project administration, Resources, Supervision, Writing – review &amp; editing. Maggie Wu: Conceptualization, Data curation, Formal analysis, Investigation, Methodology.</w:t>
       </w:r>
     </w:p>
-    <w:bookmarkEnd w:id="126"/>
-    <w:bookmarkStart w:id="289" w:name="references"/>
+    <w:bookmarkEnd w:id="131"/>
+    <w:bookmarkStart w:id="304" w:name="references"/>
     <w:p>
       <w:pPr>
         <w:pStyle w:val="Heading1"/>
@@ -14020,8 +14316,8 @@
         <w:t xml:space="preserve">References</w:t>
       </w:r>
     </w:p>
-    <w:bookmarkStart w:id="288" w:name="refs"/>
-    <w:bookmarkStart w:id="128" w:name="ref-agrawalSoftwareEffortQuality2007"/>
+    <w:bookmarkStart w:id="303" w:name="refs"/>
+    <w:bookmarkStart w:id="133" w:name="ref-agrawalSoftwareEffortQuality2007"/>
     <w:p>
       <w:pPr>
         <w:pStyle w:val="Bibliography"/>
@@ -14114,7 +14410,7 @@
       <w:r>
         <w:t xml:space="preserve"> </w:t>
       </w:r>
-      <w:hyperlink r:id="rId127">
+      <w:hyperlink r:id="rId132">
         <w:r>
           <w:rPr>
             <w:rStyle w:val="Hyperlink"/>
@@ -14126,8 +14422,8 @@
         <w:t xml:space="preserve">.</w:t>
       </w:r>
     </w:p>
-    <w:bookmarkEnd w:id="128"/>
-    <w:bookmarkStart w:id="130" w:name="ref-ahmadPandorasBoxSocial2024"/>
+    <w:bookmarkEnd w:id="133"/>
+    <w:bookmarkStart w:id="135" w:name="ref-ahmadPandorasBoxSocial2024"/>
     <w:p>
       <w:pPr>
         <w:pStyle w:val="Bibliography"/>
@@ -14169,7 +14465,7 @@
       <w:r>
         <w:t xml:space="preserve"> </w:t>
       </w:r>
-      <w:hyperlink r:id="rId129">
+      <w:hyperlink r:id="rId134">
         <w:r>
           <w:rPr>
             <w:rStyle w:val="Hyperlink"/>
@@ -14181,8 +14477,8 @@
         <w:t xml:space="preserve">.</w:t>
       </w:r>
     </w:p>
-    <w:bookmarkEnd w:id="130"/>
-    <w:bookmarkStart w:id="131" w:name="Xf66a30b9f2dc552d0518ff95c58a1e7fc9972a9"/>
+    <w:bookmarkEnd w:id="135"/>
+    <w:bookmarkStart w:id="136" w:name="Xf66a30b9f2dc552d0518ff95c58a1e7fc9972a9"/>
     <w:p>
       <w:pPr>
         <w:pStyle w:val="Bibliography"/>
@@ -14225,8 +14521,8 @@
         <w:t xml:space="preserve">. Manual.</w:t>
       </w:r>
     </w:p>
-    <w:bookmarkEnd w:id="131"/>
-    <w:bookmarkStart w:id="133" w:name="Xe60638569a996608b2f7152001cc87868f326f3"/>
+    <w:bookmarkEnd w:id="136"/>
+    <w:bookmarkStart w:id="138" w:name="Xe60638569a996608b2f7152001cc87868f326f3"/>
     <w:p>
       <w:pPr>
         <w:pStyle w:val="Bibliography"/>
@@ -14259,7 +14555,7 @@
       <w:r>
         <w:t xml:space="preserve"> </w:t>
       </w:r>
-      <w:hyperlink r:id="rId132">
+      <w:hyperlink r:id="rId137">
         <w:r>
           <w:rPr>
             <w:rStyle w:val="Hyperlink"/>
@@ -14271,13 +14567,79 @@
         <w:t xml:space="preserve">.</w:t>
       </w:r>
     </w:p>
-    <w:bookmarkEnd w:id="133"/>
-    <w:bookmarkStart w:id="134" w:name="X390b7b7723e7e2923289b81b108cb471440245e"/>
+    <w:bookmarkEnd w:id="138"/>
+    <w:bookmarkStart w:id="140" w:name="X829115216ced3de4327b3e5400e4124605d2531"/>
     <w:p>
       <w:pPr>
         <w:pStyle w:val="Bibliography"/>
       </w:pPr>
       <w:r>
+        <w:t xml:space="preserve">Baltes, Sebastian, and Paul Ralph. 2021.</w:t>
+      </w:r>
+      <w:r>
+        <w:t xml:space="preserve"> </w:t>
+      </w:r>
+      <w:r>
+        <w:t xml:space="preserve">“Sampling in</w:t>
+      </w:r>
+      <w:r>
+        <w:t xml:space="preserve"> </w:t>
+      </w:r>
+      <w:r>
+        <w:t xml:space="preserve">Software Engineering Research</w:t>
+      </w:r>
+      <w:r>
+        <w:t xml:space="preserve">:</w:t>
+      </w:r>
+      <w:r>
+        <w:t xml:space="preserve"> </w:t>
+      </w:r>
+      <w:r>
+        <w:t xml:space="preserve">A Critical Review</w:t>
+      </w:r>
+      <w:r>
+        <w:t xml:space="preserve"> </w:t>
+      </w:r>
+      <w:r>
+        <w:t xml:space="preserve">and</w:t>
+      </w:r>
+      <w:r>
+        <w:t xml:space="preserve"> </w:t>
+      </w:r>
+      <w:r>
+        <w:t xml:space="preserve">Guidelines</w:t>
+      </w:r>
+      <w:r>
+        <w:t xml:space="preserve">.”</w:t>
+      </w:r>
+      <w:r>
+        <w:t xml:space="preserve"> </w:t>
+      </w:r>
+      <w:r>
+        <w:t xml:space="preserve">arXiv.</w:t>
+      </w:r>
+      <w:r>
+        <w:t xml:space="preserve"> </w:t>
+      </w:r>
+      <w:hyperlink r:id="rId139">
+        <w:r>
+          <w:rPr>
+            <w:rStyle w:val="Hyperlink"/>
+          </w:rPr>
+          <w:t xml:space="preserve">https://doi.org/10.48550/arXiv.2002.07764</w:t>
+        </w:r>
+      </w:hyperlink>
+      <w:r>
+        <w:t xml:space="preserve">.</w:t>
+      </w:r>
+    </w:p>
+    <w:bookmarkEnd w:id="140"/>
+    <w:bookmarkStart w:id="141" w:name="X390b7b7723e7e2923289b81b108cb471440245e"/>
+    <w:p>
+      <w:pPr>
+        <w:pStyle w:val="Bibliography"/>
+      </w:pPr>
+      <w:r>
         <w:t xml:space="preserve">Barrett, Tyson, Matt Dowle, Arun Srinivasan, Jan Gorecki, Michael Chirico, and Toby Hocking. 2024.</w:t>
       </w:r>
       <w:r>
@@ -14322,8 +14684,8 @@
         <w:t xml:space="preserve">. Manual.</w:t>
       </w:r>
     </w:p>
-    <w:bookmarkEnd w:id="134"/>
-    <w:bookmarkStart w:id="136" w:name="ref-beskerTechnicalDebtCripples2018"/>
+    <w:bookmarkEnd w:id="141"/>
+    <w:bookmarkStart w:id="143" w:name="ref-beskerTechnicalDebtCripples2018"/>
     <w:p>
       <w:pPr>
         <w:pStyle w:val="Bibliography"/>
@@ -14401,7 +14763,7 @@
       <w:r>
         <w:t xml:space="preserve"> </w:t>
       </w:r>
-      <w:hyperlink r:id="rId135">
+      <w:hyperlink r:id="rId142">
         <w:r>
           <w:rPr>
             <w:rStyle w:val="Hyperlink"/>
@@ -14413,8 +14775,8 @@
         <w:t xml:space="preserve">.</w:t>
       </w:r>
     </w:p>
-    <w:bookmarkEnd w:id="136"/>
-    <w:bookmarkStart w:id="138" w:name="Xdd559667102f83d8063166416ed3bfdef2a2347"/>
+    <w:bookmarkEnd w:id="143"/>
+    <w:bookmarkStart w:id="145" w:name="Xdd559667102f83d8063166416ed3bfdef2a2347"/>
     <w:p>
       <w:pPr>
         <w:pStyle w:val="Bibliography"/>
@@ -14447,7 +14809,7 @@
       <w:r>
         <w:t xml:space="preserve"> </w:t>
       </w:r>
-      <w:hyperlink r:id="rId137">
+      <w:hyperlink r:id="rId144">
         <w:r>
           <w:rPr>
             <w:rStyle w:val="Hyperlink"/>
@@ -14459,8 +14821,8 @@
         <w:t xml:space="preserve">.</w:t>
       </w:r>
     </w:p>
-    <w:bookmarkEnd w:id="138"/>
-    <w:bookmarkStart w:id="140" w:name="ref-bouwersSoftwareMetricsPitfalls2013"/>
+    <w:bookmarkEnd w:id="145"/>
+    <w:bookmarkStart w:id="147" w:name="ref-bouwersSoftwareMetricsPitfalls2013"/>
     <w:p>
       <w:pPr>
         <w:pStyle w:val="Bibliography"/>
@@ -14578,7 +14940,7 @@
       <w:r>
         <w:t xml:space="preserve"> </w:t>
       </w:r>
-      <w:hyperlink r:id="rId139">
+      <w:hyperlink r:id="rId146">
         <w:r>
           <w:rPr>
             <w:rStyle w:val="Hyperlink"/>
@@ -14590,8 +14952,8 @@
         <w:t xml:space="preserve">.</w:t>
       </w:r>
     </w:p>
-    <w:bookmarkEnd w:id="140"/>
-    <w:bookmarkStart w:id="142" w:name="Xde797a65b388e451a7e103cd184abf48c6a9b68"/>
+    <w:bookmarkEnd w:id="147"/>
+    <w:bookmarkStart w:id="149" w:name="Xde797a65b388e451a7e103cd184abf48c6a9b68"/>
     <w:p>
       <w:pPr>
         <w:pStyle w:val="Bibliography"/>
@@ -14624,7 +14986,7 @@
       <w:r>
         <w:t xml:space="preserve"> </w:t>
       </w:r>
-      <w:hyperlink r:id="rId141">
+      <w:hyperlink r:id="rId148">
         <w:r>
           <w:rPr>
             <w:rStyle w:val="Hyperlink"/>
@@ -14636,8 +14998,8 @@
         <w:t xml:space="preserve">.</w:t>
       </w:r>
     </w:p>
-    <w:bookmarkEnd w:id="142"/>
-    <w:bookmarkStart w:id="144" w:name="Xfed123b3ac10fcd4f410141db2e02fb23f10364"/>
+    <w:bookmarkEnd w:id="149"/>
+    <w:bookmarkStart w:id="151" w:name="Xfed123b3ac10fcd4f410141db2e02fb23f10364"/>
     <w:p>
       <w:pPr>
         <w:pStyle w:val="Bibliography"/>
@@ -14739,7 +15101,7 @@
       <w:r>
         <w:t xml:space="preserve"> </w:t>
       </w:r>
-      <w:hyperlink r:id="rId143">
+      <w:hyperlink r:id="rId150">
         <w:r>
           <w:rPr>
             <w:rStyle w:val="Hyperlink"/>
@@ -14751,8 +15113,8 @@
         <w:t xml:space="preserve">.</w:t>
       </w:r>
     </w:p>
-    <w:bookmarkEnd w:id="144"/>
-    <w:bookmarkStart w:id="145" w:name="ref-brooksMythicalManmonthEssays1975"/>
+    <w:bookmarkEnd w:id="151"/>
+    <w:bookmarkStart w:id="152" w:name="ref-brooksMythicalManmonthEssays1975"/>
     <w:p>
       <w:pPr>
         <w:pStyle w:val="Bibliography"/>
@@ -14774,8 +15136,8 @@
         <w:t xml:space="preserve">. Reading, Mass.: Addison-Wesley Pub. Co.</w:t>
       </w:r>
     </w:p>
-    <w:bookmarkEnd w:id="145"/>
-    <w:bookmarkStart w:id="146" w:name="ref-bruneauxWhatMcKinseyHas2024"/>
+    <w:bookmarkEnd w:id="152"/>
+    <w:bookmarkStart w:id="153" w:name="ref-bruneauxWhatMcKinseyHas2024"/>
     <w:p>
       <w:pPr>
         <w:pStyle w:val="Bibliography"/>
@@ -14808,8 +15170,8 @@
         <w:t xml:space="preserve">https://getdx.com/blog/mckinsey-developer-productivity/.</w:t>
       </w:r>
     </w:p>
-    <w:bookmarkEnd w:id="146"/>
-    <w:bookmarkStart w:id="148" w:name="ref-burknerBrmsPackageBayesian2017"/>
+    <w:bookmarkEnd w:id="153"/>
+    <w:bookmarkStart w:id="155" w:name="ref-burknerBrmsPackageBayesian2017"/>
     <w:p>
       <w:pPr>
         <w:pStyle w:val="Bibliography"/>
@@ -14863,7 +15225,7 @@
       <w:r>
         <w:t xml:space="preserve"> </w:t>
       </w:r>
-      <w:hyperlink r:id="rId147">
+      <w:hyperlink r:id="rId154">
         <w:r>
           <w:rPr>
             <w:rStyle w:val="Hyperlink"/>
@@ -14875,8 +15237,8 @@
         <w:t xml:space="preserve">.</w:t>
       </w:r>
     </w:p>
-    <w:bookmarkEnd w:id="148"/>
-    <w:bookmarkStart w:id="150" w:name="Xb1b727604402d24aa6cf353a8afd8d5ce54fc16"/>
+    <w:bookmarkEnd w:id="155"/>
+    <w:bookmarkStart w:id="157" w:name="Xb1b727604402d24aa6cf353a8afd8d5ce54fc16"/>
     <w:p>
       <w:pPr>
         <w:pStyle w:val="Bibliography"/>
@@ -14942,7 +15304,7 @@
       <w:r>
         <w:t xml:space="preserve"> </w:t>
       </w:r>
-      <w:hyperlink r:id="rId149">
+      <w:hyperlink r:id="rId156">
         <w:r>
           <w:rPr>
             <w:rStyle w:val="Hyperlink"/>
@@ -14954,8 +15316,8 @@
         <w:t xml:space="preserve">.</w:t>
       </w:r>
     </w:p>
-    <w:bookmarkEnd w:id="150"/>
-    <w:bookmarkStart w:id="152" w:name="ref-burknerBayesianItemResponse2021"/>
+    <w:bookmarkEnd w:id="157"/>
+    <w:bookmarkStart w:id="159" w:name="ref-burknerBayesianItemResponse2021"/>
     <w:p>
       <w:pPr>
         <w:pStyle w:val="Bibliography"/>
@@ -15021,7 +15383,7 @@
       <w:r>
         <w:t xml:space="preserve"> </w:t>
       </w:r>
-      <w:hyperlink r:id="rId151">
+      <w:hyperlink r:id="rId158">
         <w:r>
           <w:rPr>
             <w:rStyle w:val="Hyperlink"/>
@@ -15033,8 +15395,8 @@
         <w:t xml:space="preserve">.</w:t>
       </w:r>
     </w:p>
-    <w:bookmarkEnd w:id="152"/>
-    <w:bookmarkStart w:id="153" w:name="ref-burknerPosteriorToolsWorking2023"/>
+    <w:bookmarkEnd w:id="159"/>
+    <w:bookmarkStart w:id="160" w:name="ref-burknerPosteriorToolsWorking2023"/>
     <w:p>
       <w:pPr>
         <w:pStyle w:val="Bibliography"/>
@@ -15061,8 +15423,8 @@
         <w:t xml:space="preserve">for Working with Posterior Distributions.”</w:t>
       </w:r>
     </w:p>
-    <w:bookmarkEnd w:id="153"/>
-    <w:bookmarkStart w:id="155" w:name="X25f92f3f1abd772f0e44567124aae59d9ff7bef"/>
+    <w:bookmarkEnd w:id="160"/>
+    <w:bookmarkStart w:id="162" w:name="X25f92f3f1abd772f0e44567124aae59d9ff7bef"/>
     <w:p>
       <w:pPr>
         <w:pStyle w:val="Bibliography"/>
@@ -15095,7 +15457,7 @@
       <w:r>
         <w:t xml:space="preserve"> </w:t>
       </w:r>
-      <w:hyperlink r:id="rId154">
+      <w:hyperlink r:id="rId161">
         <w:r>
           <w:rPr>
             <w:rStyle w:val="Hyperlink"/>
@@ -15107,8 +15469,8 @@
         <w:t xml:space="preserve">.</w:t>
       </w:r>
     </w:p>
-    <w:bookmarkEnd w:id="155"/>
-    <w:bookmarkStart w:id="156" w:name="ref-careyWhy70Engineers2024"/>
+    <w:bookmarkEnd w:id="162"/>
+    <w:bookmarkStart w:id="163" w:name="ref-careyWhy70Engineers2024"/>
     <w:p>
       <w:pPr>
         <w:pStyle w:val="Bibliography"/>
@@ -15136,8 +15498,8 @@
         <w:t xml:space="preserve">. https://leaddev.com/reporting/why-70-of-engineers-avoid-measuring-lines-of-code.</w:t>
       </w:r>
     </w:p>
-    <w:bookmarkEnd w:id="156"/>
-    <w:bookmarkStart w:id="158" w:name="ref-carmelCycleTimePackaged1995"/>
+    <w:bookmarkEnd w:id="163"/>
+    <w:bookmarkStart w:id="165" w:name="ref-carmelCycleTimePackaged1995"/>
     <w:p>
       <w:pPr>
         <w:pStyle w:val="Bibliography"/>
@@ -15191,7 +15553,7 @@
       <w:r>
         <w:t xml:space="preserve"> </w:t>
       </w:r>
-      <w:hyperlink r:id="rId157">
+      <w:hyperlink r:id="rId164">
         <w:r>
           <w:rPr>
             <w:rStyle w:val="Hyperlink"/>
@@ -15203,8 +15565,8 @@
         <w:t xml:space="preserve">.</w:t>
       </w:r>
     </w:p>
-    <w:bookmarkEnd w:id="158"/>
-    <w:bookmarkStart w:id="159" w:name="ref-chhunejaWhy50Developers2024"/>
+    <w:bookmarkEnd w:id="165"/>
+    <w:bookmarkStart w:id="166" w:name="ref-chhunejaWhy50Developers2024"/>
     <w:p>
       <w:pPr>
         <w:pStyle w:val="Bibliography"/>
@@ -15231,8 +15593,8 @@
         <w:t xml:space="preserve"> https://middlewarehq.com/blog/why-50-developers-hate-dora-metrics.</w:t>
       </w:r>
     </w:p>
-    <w:bookmarkEnd w:id="159"/>
-    <w:bookmarkStart w:id="160" w:name="Xbdabc889526ed8edfc09e49fb5e43983a6c1286"/>
+    <w:bookmarkEnd w:id="166"/>
+    <w:bookmarkStart w:id="167" w:name="Xbdabc889526ed8edfc09e49fb5e43983a6c1286"/>
     <w:p>
       <w:pPr>
         <w:pStyle w:val="Bibliography"/>
@@ -15284,8 +15646,8 @@
         <w:t xml:space="preserve">19 (2): 278–87.</w:t>
       </w:r>
     </w:p>
-    <w:bookmarkEnd w:id="160"/>
-    <w:bookmarkStart w:id="161" w:name="ref-collettModellingSurvivalData1994"/>
+    <w:bookmarkEnd w:id="167"/>
+    <w:bookmarkStart w:id="168" w:name="ref-collettModellingSurvivalData1994"/>
     <w:p>
       <w:pPr>
         <w:pStyle w:val="Bibliography"/>
@@ -15307,8 +15669,8 @@
         <w:t xml:space="preserve">. 1st ed. Texts in Statistical Science. London ; New York: Chapman &amp; Hall.</w:t>
       </w:r>
     </w:p>
-    <w:bookmarkEnd w:id="161"/>
-    <w:bookmarkStart w:id="162" w:name="ref-coteOnlyPeopleWho2023"/>
+    <w:bookmarkEnd w:id="168"/>
+    <w:bookmarkStart w:id="169" w:name="ref-coteOnlyPeopleWho2023"/>
     <w:p>
       <w:pPr>
         <w:pStyle w:val="Bibliography"/>
@@ -15329,8 +15691,8 @@
         <w:t xml:space="preserve">https://newsletter.cote.io/p/the-only-people-who-dont-like-metrics.</w:t>
       </w:r>
     </w:p>
-    <w:bookmarkEnd w:id="162"/>
-    <w:bookmarkStart w:id="164" w:name="ref-curranDisaggregationPersonPerson2011"/>
+    <w:bookmarkEnd w:id="169"/>
+    <w:bookmarkStart w:id="171" w:name="ref-curranDisaggregationPersonPerson2011"/>
     <w:p>
       <w:pPr>
         <w:pStyle w:val="Bibliography"/>
@@ -15420,7 +15782,7 @@
       <w:r>
         <w:t xml:space="preserve"> </w:t>
       </w:r>
-      <w:hyperlink r:id="rId163">
+      <w:hyperlink r:id="rId170">
         <w:r>
           <w:rPr>
             <w:rStyle w:val="Hyperlink"/>
@@ -15432,8 +15794,8 @@
         <w:t xml:space="preserve">.</w:t>
       </w:r>
     </w:p>
-    <w:bookmarkEnd w:id="164"/>
-    <w:bookmarkStart w:id="166" w:name="X5cc5aa94c926d4c3b861ed3dcd573174514ffcf"/>
+    <w:bookmarkEnd w:id="171"/>
+    <w:bookmarkStart w:id="173" w:name="X5cc5aa94c926d4c3b861ed3dcd573174514ffcf"/>
     <w:p>
       <w:pPr>
         <w:pStyle w:val="Bibliography"/>
@@ -15477,7 +15839,7 @@
       <w:r>
         <w:t xml:space="preserve"> </w:t>
       </w:r>
-      <w:hyperlink r:id="rId165">
+      <w:hyperlink r:id="rId172">
         <w:r>
           <w:rPr>
             <w:rStyle w:val="Hyperlink"/>
@@ -15489,13 +15851,116 @@
         <w:t xml:space="preserve">.</w:t>
       </w:r>
     </w:p>
-    <w:bookmarkEnd w:id="166"/>
-    <w:bookmarkStart w:id="168" w:name="X454feb1dcebec0fa9a07fa592a73cfe0fea5ed9"/>
+    <w:bookmarkEnd w:id="173"/>
+    <w:bookmarkStart w:id="175" w:name="ref-devanbuBeliefEvidenceEmpirical2016"/>
     <w:p>
       <w:pPr>
         <w:pStyle w:val="Bibliography"/>
       </w:pPr>
       <w:r>
+        <w:t xml:space="preserve">Devanbu, Prem, Thomas Zimmermann, and Christian Bird. 2016.</w:t>
+      </w:r>
+      <w:r>
+        <w:t xml:space="preserve"> </w:t>
+      </w:r>
+      <w:r>
+        <w:t xml:space="preserve">“Belief &amp; Evidence in Empirical Software Engineering.”</w:t>
+      </w:r>
+      <w:r>
+        <w:t xml:space="preserve"> </w:t>
+      </w:r>
+      <w:r>
+        <w:t xml:space="preserve">In</w:t>
+      </w:r>
+      <w:r>
+        <w:t xml:space="preserve"> </w:t>
+      </w:r>
+      <w:r>
+        <w:rPr>
+          <w:i/>
+          <w:iCs/>
+        </w:rPr>
+        <w:t xml:space="preserve">Proceedings of the 38th</w:t>
+      </w:r>
+      <w:r>
+        <w:rPr>
+          <w:i/>
+          <w:iCs/>
+        </w:rPr>
+        <w:t xml:space="preserve"> </w:t>
+      </w:r>
+      <w:r>
+        <w:rPr>
+          <w:i/>
+          <w:iCs/>
+        </w:rPr>
+        <w:t xml:space="preserve">International Conference</w:t>
+      </w:r>
+      <w:r>
+        <w:rPr>
+          <w:i/>
+          <w:iCs/>
+        </w:rPr>
+        <w:t xml:space="preserve"> </w:t>
+      </w:r>
+      <w:r>
+        <w:rPr>
+          <w:i/>
+          <w:iCs/>
+        </w:rPr>
+        <w:t xml:space="preserve">on</w:t>
+      </w:r>
+      <w:r>
+        <w:rPr>
+          <w:i/>
+          <w:iCs/>
+        </w:rPr>
+        <w:t xml:space="preserve"> </w:t>
+      </w:r>
+      <w:r>
+        <w:rPr>
+          <w:i/>
+          <w:iCs/>
+        </w:rPr>
+        <w:t xml:space="preserve">Software Engineering</w:t>
+      </w:r>
+      <w:r>
+        <w:t xml:space="preserve">, 108–19.</w:t>
+      </w:r>
+      <w:r>
+        <w:t xml:space="preserve"> </w:t>
+      </w:r>
+      <w:r>
+        <w:t xml:space="preserve">ICSE</w:t>
+      </w:r>
+      <w:r>
+        <w:t xml:space="preserve"> </w:t>
+      </w:r>
+      <w:r>
+        <w:t xml:space="preserve">’16. New York, NY, USA: Association for Computing Machinery.</w:t>
+      </w:r>
+      <w:r>
+        <w:t xml:space="preserve"> </w:t>
+      </w:r>
+      <w:hyperlink r:id="rId174">
+        <w:r>
+          <w:rPr>
+            <w:rStyle w:val="Hyperlink"/>
+          </w:rPr>
+          <w:t xml:space="preserve">https://doi.org/10.1145/2884781.2884812</w:t>
+        </w:r>
+      </w:hyperlink>
+      <w:r>
+        <w:t xml:space="preserve">.</w:t>
+      </w:r>
+    </w:p>
+    <w:bookmarkEnd w:id="175"/>
+    <w:bookmarkStart w:id="177" w:name="X454feb1dcebec0fa9a07fa592a73cfe0fea5ed9"/>
+    <w:p>
+      <w:pPr>
+        <w:pStyle w:val="Bibliography"/>
+      </w:pPr>
+      <w:r>
         <w:t xml:space="preserve">Evers, J. H., G. M. Oehler, and M. G. Tucker. 1998.</w:t>
       </w:r>
       <w:r>
@@ -15792,7 +16257,7 @@
       <w:r>
         <w:t xml:space="preserve"> </w:t>
       </w:r>
-      <w:hyperlink r:id="rId167">
+      <w:hyperlink r:id="rId176">
         <w:r>
           <w:rPr>
             <w:rStyle w:val="Hyperlink"/>
@@ -15804,8 +16269,8 @@
         <w:t xml:space="preserve">.</w:t>
       </w:r>
     </w:p>
-    <w:bookmarkEnd w:id="168"/>
-    <w:bookmarkStart w:id="169" w:name="ref-finster5MinuteDevOps2023"/>
+    <w:bookmarkEnd w:id="177"/>
+    <w:bookmarkStart w:id="178" w:name="ref-finster5MinuteDevOps2023"/>
     <w:p>
       <w:pPr>
         <w:pStyle w:val="Bibliography"/>
@@ -15851,8 +16316,8 @@
         <w:t xml:space="preserve">.</w:t>
       </w:r>
     </w:p>
-    <w:bookmarkEnd w:id="169"/>
-    <w:bookmarkStart w:id="170" w:name="ref-flowHowIncreaseSoftware"/>
+    <w:bookmarkEnd w:id="178"/>
+    <w:bookmarkStart w:id="179" w:name="ref-flowHowIncreaseSoftware"/>
     <w:p>
       <w:pPr>
         <w:pStyle w:val="Bibliography"/>
@@ -15867,8 +16332,8 @@
         <w:t xml:space="preserve">“How to Increase Software Delivery Speeds by Reducing Cycle Time.”</w:t>
       </w:r>
     </w:p>
-    <w:bookmarkEnd w:id="170"/>
-    <w:bookmarkStart w:id="172" w:name="ref-fraserNoSilverBullet2007"/>
+    <w:bookmarkEnd w:id="179"/>
+    <w:bookmarkStart w:id="181" w:name="ref-fraserNoSilverBullet2007"/>
     <w:p>
       <w:pPr>
         <w:pStyle w:val="Bibliography"/>
@@ -15981,7 +16446,7 @@
       <w:r>
         <w:t xml:space="preserve"> </w:t>
       </w:r>
-      <w:hyperlink r:id="rId171">
+      <w:hyperlink r:id="rId180">
         <w:r>
           <w:rPr>
             <w:rStyle w:val="Hyperlink"/>
@@ -15993,8 +16458,8 @@
         <w:t xml:space="preserve">.</w:t>
       </w:r>
     </w:p>
-    <w:bookmarkEnd w:id="172"/>
-    <w:bookmarkStart w:id="173" w:name="ref-gabryCmdstanrInterfaceCmdStan2024"/>
+    <w:bookmarkEnd w:id="181"/>
+    <w:bookmarkStart w:id="182" w:name="ref-gabryCmdstanrInterfaceCmdStan2024"/>
     <w:p>
       <w:pPr>
         <w:pStyle w:val="Bibliography"/>
@@ -16058,8 +16523,8 @@
         <w:t xml:space="preserve">. Manual.</w:t>
       </w:r>
     </w:p>
-    <w:bookmarkEnd w:id="173"/>
-    <w:bookmarkStart w:id="175" w:name="ref-GelmanPowerCalculationsAssessing2014"/>
+    <w:bookmarkEnd w:id="182"/>
+    <w:bookmarkStart w:id="184" w:name="ref-GelmanPowerCalculationsAssessing2014"/>
     <w:p>
       <w:pPr>
         <w:pStyle w:val="Bibliography"/>
@@ -16137,7 +16602,7 @@
       <w:r>
         <w:t xml:space="preserve"> </w:t>
       </w:r>
-      <w:hyperlink r:id="rId174">
+      <w:hyperlink r:id="rId183">
         <w:r>
           <w:rPr>
             <w:rStyle w:val="Hyperlink"/>
@@ -16149,8 +16614,8 @@
         <w:t xml:space="preserve">.</w:t>
       </w:r>
     </w:p>
-    <w:bookmarkEnd w:id="175"/>
-    <w:bookmarkStart w:id="176" w:name="ref-gohelFlextableFunctionsTabular2024"/>
+    <w:bookmarkEnd w:id="184"/>
+    <w:bookmarkStart w:id="185" w:name="ref-gohelFlextableFunctionsTabular2024"/>
     <w:p>
       <w:pPr>
         <w:pStyle w:val="Bibliography"/>
@@ -16200,8 +16665,8 @@
         <w:t xml:space="preserve">. Manual.</w:t>
       </w:r>
     </w:p>
-    <w:bookmarkEnd w:id="176"/>
-    <w:bookmarkStart w:id="177" w:name="ref-gralhaReduceCycleTime2022"/>
+    <w:bookmarkEnd w:id="185"/>
+    <w:bookmarkStart w:id="186" w:name="ref-gralhaReduceCycleTime2022"/>
     <w:p>
       <w:pPr>
         <w:pStyle w:val="Bibliography"/>
@@ -16216,8 +16681,8 @@
         <w:t xml:space="preserve">“Reduce Cycle Time - Best Practices.”</w:t>
       </w:r>
     </w:p>
-    <w:bookmarkEnd w:id="177"/>
-    <w:bookmarkStart w:id="179" w:name="X4d26ec290f3e7c2e080129911b4a509e90c9dde"/>
+    <w:bookmarkEnd w:id="186"/>
+    <w:bookmarkStart w:id="188" w:name="X4d26ec290f3e7c2e080129911b4a509e90c9dde"/>
     <w:p>
       <w:pPr>
         <w:pStyle w:val="Bibliography"/>
@@ -16273,7 +16738,7 @@
       <w:r>
         <w:t xml:space="preserve"> </w:t>
       </w:r>
-      <w:hyperlink r:id="rId178">
+      <w:hyperlink r:id="rId187">
         <w:r>
           <w:rPr>
             <w:rStyle w:val="Hyperlink"/>
@@ -16285,8 +16750,8 @@
         <w:t xml:space="preserve">.</w:t>
       </w:r>
     </w:p>
-    <w:bookmarkEnd w:id="179"/>
-    <w:bookmarkStart w:id="181" w:name="ref-griffinMetricsMeasuringProduct1993"/>
+    <w:bookmarkEnd w:id="188"/>
+    <w:bookmarkStart w:id="190" w:name="ref-griffinMetricsMeasuringProduct1993"/>
     <w:p>
       <w:pPr>
         <w:pStyle w:val="Bibliography"/>
@@ -16328,7 +16793,7 @@
       <w:r>
         <w:t xml:space="preserve"> </w:t>
       </w:r>
-      <w:hyperlink r:id="rId180">
+      <w:hyperlink r:id="rId189">
         <w:r>
           <w:rPr>
             <w:rStyle w:val="Hyperlink"/>
@@ -16340,8 +16805,8 @@
         <w:t xml:space="preserve">.</w:t>
       </w:r>
     </w:p>
-    <w:bookmarkEnd w:id="181"/>
-    <w:bookmarkStart w:id="183" w:name="X05cfd1b3d9fb9896b2af2cf153d3aae8cf12ba3"/>
+    <w:bookmarkEnd w:id="190"/>
+    <w:bookmarkStart w:id="192" w:name="X05cfd1b3d9fb9896b2af2cf153d3aae8cf12ba3"/>
     <w:p>
       <w:pPr>
         <w:pStyle w:val="Bibliography"/>
@@ -16395,7 +16860,7 @@
       <w:r>
         <w:t xml:space="preserve"> </w:t>
       </w:r>
-      <w:hyperlink r:id="rId182">
+      <w:hyperlink r:id="rId191">
         <w:r>
           <w:rPr>
             <w:rStyle w:val="Hyperlink"/>
@@ -16407,8 +16872,8 @@
         <w:t xml:space="preserve">.</w:t>
       </w:r>
     </w:p>
-    <w:bookmarkEnd w:id="183"/>
-    <w:bookmarkStart w:id="185" w:name="Xb16efe7f374f6725f27f00833bc9ef4aba7d726"/>
+    <w:bookmarkEnd w:id="192"/>
+    <w:bookmarkStart w:id="194" w:name="Xb16efe7f374f6725f27f00833bc9ef4aba7d726"/>
     <w:p>
       <w:pPr>
         <w:pStyle w:val="Bibliography"/>
@@ -16461,7 +16926,7 @@
       <w:r>
         <w:t xml:space="preserve"> </w:t>
       </w:r>
-      <w:hyperlink r:id="rId184">
+      <w:hyperlink r:id="rId193">
         <w:r>
           <w:rPr>
             <w:rStyle w:val="Hyperlink"/>
@@ -16473,8 +16938,8 @@
         <w:t xml:space="preserve">.</w:t>
       </w:r>
     </w:p>
-    <w:bookmarkEnd w:id="185"/>
-    <w:bookmarkStart w:id="187" w:name="ref-guoNotMyBug2011"/>
+    <w:bookmarkEnd w:id="194"/>
+    <w:bookmarkStart w:id="196" w:name="ref-guoNotMyBug2011"/>
     <w:p>
       <w:pPr>
         <w:pStyle w:val="Bibliography"/>
@@ -16575,7 +17040,7 @@
       <w:r>
         <w:t xml:space="preserve"> </w:t>
       </w:r>
-      <w:hyperlink r:id="rId186">
+      <w:hyperlink r:id="rId195">
         <w:r>
           <w:rPr>
             <w:rStyle w:val="Hyperlink"/>
@@ -16587,8 +17052,8 @@
         <w:t xml:space="preserve">.</w:t>
       </w:r>
     </w:p>
-    <w:bookmarkEnd w:id="187"/>
-    <w:bookmarkStart w:id="189" w:name="ref-guptaKeyDriversReduced1998"/>
+    <w:bookmarkEnd w:id="196"/>
+    <w:bookmarkStart w:id="198" w:name="ref-guptaKeyDriversReduced1998"/>
     <w:p>
       <w:pPr>
         <w:pStyle w:val="Bibliography"/>
@@ -16642,7 +17107,7 @@
       <w:r>
         <w:t xml:space="preserve"> </w:t>
       </w:r>
-      <w:hyperlink r:id="rId188">
+      <w:hyperlink r:id="rId197">
         <w:r>
           <w:rPr>
             <w:rStyle w:val="Hyperlink"/>
@@ -16654,8 +17119,8 @@
         <w:t xml:space="preserve">.</w:t>
       </w:r>
     </w:p>
-    <w:bookmarkEnd w:id="189"/>
-    <w:bookmarkStart w:id="190" w:name="ref-SciPyProceedings_11"/>
+    <w:bookmarkEnd w:id="198"/>
+    <w:bookmarkStart w:id="199" w:name="ref-SciPyProceedings_11"/>
     <w:p>
       <w:pPr>
         <w:pStyle w:val="Bibliography"/>
@@ -16698,8 +17163,8 @@
         <w:t xml:space="preserve">, edited by Gaël Varoquaux, Travis Vaught, and Jarrod Millman, 11–15. Pasadena, CA USA.</w:t>
       </w:r>
     </w:p>
-    <w:bookmarkEnd w:id="190"/>
-    <w:bookmarkStart w:id="192" w:name="X20f375eba73e21a6e6d2eaa6d9d7818d5937801"/>
+    <w:bookmarkEnd w:id="199"/>
+    <w:bookmarkStart w:id="201" w:name="X20f375eba73e21a6e6d2eaa6d9d7818d5937801"/>
     <w:p>
       <w:pPr>
         <w:pStyle w:val="Bibliography"/>
@@ -16877,7 +17342,7 @@
       <w:r>
         <w:t xml:space="preserve"> </w:t>
       </w:r>
-      <w:hyperlink r:id="rId191">
+      <w:hyperlink r:id="rId200">
         <w:r>
           <w:rPr>
             <w:rStyle w:val="Hyperlink"/>
@@ -16889,8 +17354,8 @@
         <w:t xml:space="preserve">.</w:t>
       </w:r>
     </w:p>
-    <w:bookmarkEnd w:id="192"/>
-    <w:bookmarkStart w:id="193" w:name="ref-henryRlangFunctionsBase2024"/>
+    <w:bookmarkEnd w:id="201"/>
+    <w:bookmarkStart w:id="202" w:name="ref-henryRlangFunctionsBase2024"/>
     <w:p>
       <w:pPr>
         <w:pStyle w:val="Bibliography"/>
@@ -16968,8 +17433,8 @@
         <w:t xml:space="preserve">. Manual.</w:t>
       </w:r>
     </w:p>
-    <w:bookmarkEnd w:id="193"/>
-    <w:bookmarkStart w:id="195" w:name="ref-hicksPsychologicalAffordancesCan2024"/>
+    <w:bookmarkEnd w:id="202"/>
+    <w:bookmarkStart w:id="204" w:name="ref-hicksPsychologicalAffordancesCan2024"/>
     <w:p>
       <w:pPr>
         <w:pStyle w:val="Bibliography"/>
@@ -17049,7 +17514,7 @@
       <w:r>
         <w:t xml:space="preserve"> </w:t>
       </w:r>
-      <w:hyperlink r:id="rId194">
+      <w:hyperlink r:id="rId203">
         <w:r>
           <w:rPr>
             <w:rStyle w:val="Hyperlink"/>
@@ -17061,8 +17526,8 @@
         <w:t xml:space="preserve">.</w:t>
       </w:r>
     </w:p>
-    <w:bookmarkEnd w:id="195"/>
-    <w:bookmarkStart w:id="197" w:name="ref-hicksCumulativeCultureTheory2024"/>
+    <w:bookmarkEnd w:id="204"/>
+    <w:bookmarkStart w:id="206" w:name="ref-hicksCumulativeCultureTheory2024"/>
     <w:p>
       <w:pPr>
         <w:pStyle w:val="Bibliography"/>
@@ -17106,7 +17571,7 @@
       <w:r>
         <w:t xml:space="preserve"> </w:t>
       </w:r>
-      <w:hyperlink r:id="rId196">
+      <w:hyperlink r:id="rId205">
         <w:r>
           <w:rPr>
             <w:rStyle w:val="Hyperlink"/>
@@ -17118,8 +17583,8 @@
         <w:t xml:space="preserve">.</w:t>
       </w:r>
     </w:p>
-    <w:bookmarkEnd w:id="197"/>
-    <w:bookmarkStart w:id="199" w:name="ref-hicksDeveloperThrivingFour2024"/>
+    <w:bookmarkEnd w:id="206"/>
+    <w:bookmarkStart w:id="208" w:name="ref-hicksDeveloperThrivingFour2024"/>
     <w:p>
       <w:pPr>
         <w:pStyle w:val="Bibliography"/>
@@ -17182,7 +17647,7 @@
       <w:r>
         <w:t xml:space="preserve"> </w:t>
       </w:r>
-      <w:hyperlink r:id="rId198">
+      <w:hyperlink r:id="rId207">
         <w:r>
           <w:rPr>
             <w:rStyle w:val="Hyperlink"/>
@@ -17194,8 +17659,8 @@
         <w:t xml:space="preserve">.</w:t>
       </w:r>
     </w:p>
-    <w:bookmarkEnd w:id="199"/>
-    <w:bookmarkStart w:id="201" w:name="ref-hicksNewDeveloperAI2024"/>
+    <w:bookmarkEnd w:id="208"/>
+    <w:bookmarkStart w:id="210" w:name="ref-hicksNewDeveloperAI2024"/>
     <w:p>
       <w:pPr>
         <w:pStyle w:val="Bibliography"/>
@@ -17281,7 +17746,7 @@
       <w:r>
         <w:t xml:space="preserve"> </w:t>
       </w:r>
-      <w:hyperlink r:id="rId200">
+      <w:hyperlink r:id="rId209">
         <w:r>
           <w:rPr>
             <w:rStyle w:val="Hyperlink"/>
@@ -17293,8 +17758,8 @@
         <w:t xml:space="preserve">.</w:t>
       </w:r>
     </w:p>
-    <w:bookmarkEnd w:id="201"/>
-    <w:bookmarkStart w:id="202" w:name="ref-hicksDeveloperThrivingFour2023"/>
+    <w:bookmarkEnd w:id="210"/>
+    <w:bookmarkStart w:id="211" w:name="ref-hicksDeveloperThrivingFour2023"/>
     <w:p>
       <w:pPr>
         <w:pStyle w:val="Bibliography"/>
@@ -17357,8 +17822,8 @@
         <w:t xml:space="preserve">Developer Success Lab at Pluralsight.</w:t>
       </w:r>
     </w:p>
-    <w:bookmarkEnd w:id="202"/>
-    <w:bookmarkStart w:id="204" w:name="ref-kayTidybayesTidyData2023"/>
+    <w:bookmarkEnd w:id="211"/>
+    <w:bookmarkStart w:id="213" w:name="ref-kayTidybayesTidyData2023"/>
     <w:p>
       <w:pPr>
         <w:pStyle w:val="Bibliography"/>
@@ -17445,7 +17910,7 @@
       <w:r>
         <w:t xml:space="preserve"> </w:t>
       </w:r>
-      <w:hyperlink r:id="rId203">
+      <w:hyperlink r:id="rId212">
         <w:r>
           <w:rPr>
             <w:rStyle w:val="Hyperlink"/>
@@ -17457,13 +17922,104 @@
         <w:t xml:space="preserve">.</w:t>
       </w:r>
     </w:p>
-    <w:bookmarkEnd w:id="204"/>
-    <w:bookmarkStart w:id="206" w:name="X08b0d71b746045ae280ba20b9b4bd66d4278253"/>
+    <w:bookmarkEnd w:id="213"/>
+    <w:bookmarkStart w:id="215" w:name="X6a44f3371454188ec420ade064d77648d08fb97"/>
     <w:p>
       <w:pPr>
         <w:pStyle w:val="Bibliography"/>
       </w:pPr>
       <w:r>
+        <w:t xml:space="preserve">Kitchenham, B. A., T. Dyba, and M. Jorgensen. 2004.</w:t>
+      </w:r>
+      <w:r>
+        <w:t xml:space="preserve"> </w:t>
+      </w:r>
+      <w:r>
+        <w:t xml:space="preserve">“Evidence-Based Software Engineering.”</w:t>
+      </w:r>
+      <w:r>
+        <w:t xml:space="preserve"> </w:t>
+      </w:r>
+      <w:r>
+        <w:t xml:space="preserve">In</w:t>
+      </w:r>
+      <w:r>
+        <w:t xml:space="preserve"> </w:t>
+      </w:r>
+      <w:r>
+        <w:rPr>
+          <w:i/>
+          <w:iCs/>
+        </w:rPr>
+        <w:t xml:space="preserve">Proceedings. 26th</w:t>
+      </w:r>
+      <w:r>
+        <w:rPr>
+          <w:i/>
+          <w:iCs/>
+        </w:rPr>
+        <w:t xml:space="preserve"> </w:t>
+      </w:r>
+      <w:r>
+        <w:rPr>
+          <w:i/>
+          <w:iCs/>
+        </w:rPr>
+        <w:t xml:space="preserve">International Conference</w:t>
+      </w:r>
+      <w:r>
+        <w:rPr>
+          <w:i/>
+          <w:iCs/>
+        </w:rPr>
+        <w:t xml:space="preserve"> </w:t>
+      </w:r>
+      <w:r>
+        <w:rPr>
+          <w:i/>
+          <w:iCs/>
+        </w:rPr>
+        <w:t xml:space="preserve">on</w:t>
+      </w:r>
+      <w:r>
+        <w:rPr>
+          <w:i/>
+          <w:iCs/>
+        </w:rPr>
+        <w:t xml:space="preserve"> </w:t>
+      </w:r>
+      <w:r>
+        <w:rPr>
+          <w:i/>
+          <w:iCs/>
+        </w:rPr>
+        <w:t xml:space="preserve">Software Engineering</w:t>
+      </w:r>
+      <w:r>
+        <w:t xml:space="preserve">, 273–81.</w:t>
+      </w:r>
+      <w:r>
+        <w:t xml:space="preserve"> </w:t>
+      </w:r>
+      <w:hyperlink r:id="rId214">
+        <w:r>
+          <w:rPr>
+            <w:rStyle w:val="Hyperlink"/>
+          </w:rPr>
+          <w:t xml:space="preserve">https://doi.org/10.1109/ICSE.2004.1317449</w:t>
+        </w:r>
+      </w:hyperlink>
+      <w:r>
+        <w:t xml:space="preserve">.</w:t>
+      </w:r>
+    </w:p>
+    <w:bookmarkEnd w:id="215"/>
+    <w:bookmarkStart w:id="217" w:name="X08b0d71b746045ae280ba20b9b4bd66d4278253"/>
+    <w:p>
+      <w:pPr>
+        <w:pStyle w:val="Bibliography"/>
+      </w:pPr>
+      <w:r>
         <w:t xml:space="preserve">Kruschke, John K. 2018.</w:t>
       </w:r>
       <w:r>
@@ -17512,7 +18068,7 @@
       <w:r>
         <w:t xml:space="preserve"> </w:t>
       </w:r>
-      <w:hyperlink r:id="rId205">
+      <w:hyperlink r:id="rId216">
         <w:r>
           <w:rPr>
             <w:rStyle w:val="Hyperlink"/>
@@ -17524,8 +18080,8 @@
         <w:t xml:space="preserve">.</w:t>
       </w:r>
     </w:p>
-    <w:bookmarkEnd w:id="206"/>
-    <w:bookmarkStart w:id="208" w:name="ref-kudrjavetsSmallCodeChanges2022"/>
+    <w:bookmarkEnd w:id="217"/>
+    <w:bookmarkStart w:id="219" w:name="ref-kudrjavetsSmallCodeChanges2022"/>
     <w:p>
       <w:pPr>
         <w:pStyle w:val="Bibliography"/>
@@ -17603,7 +18159,7 @@
       <w:r>
         <w:t xml:space="preserve"> </w:t>
       </w:r>
-      <w:hyperlink r:id="rId207">
+      <w:hyperlink r:id="rId218">
         <w:r>
           <w:rPr>
             <w:rStyle w:val="Hyperlink"/>
@@ -17615,8 +18171,8 @@
         <w:t xml:space="preserve">.</w:t>
       </w:r>
     </w:p>
-    <w:bookmarkEnd w:id="208"/>
-    <w:bookmarkStart w:id="210" w:name="X23f07c937a15c011bd37a4aec1d7a6b00c5f9d3"/>
+    <w:bookmarkEnd w:id="219"/>
+    <w:bookmarkStart w:id="221" w:name="X23f07c937a15c011bd37a4aec1d7a6b00c5f9d3"/>
     <w:p>
       <w:pPr>
         <w:pStyle w:val="Bibliography"/>
@@ -17676,7 +18232,7 @@
       <w:r>
         <w:t xml:space="preserve"> </w:t>
       </w:r>
-      <w:hyperlink r:id="rId209">
+      <w:hyperlink r:id="rId220">
         <w:r>
           <w:rPr>
             <w:rStyle w:val="Hyperlink"/>
@@ -17688,8 +18244,8 @@
         <w:t xml:space="preserve">.</w:t>
       </w:r>
     </w:p>
-    <w:bookmarkEnd w:id="210"/>
-    <w:bookmarkStart w:id="211" w:name="ref-lawlessStatisticalModelsMethods2003"/>
+    <w:bookmarkEnd w:id="221"/>
+    <w:bookmarkStart w:id="222" w:name="ref-lawlessStatisticalModelsMethods2003"/>
     <w:p>
       <w:pPr>
         <w:pStyle w:val="Bibliography"/>
@@ -17711,8 +18267,8 @@
         <w:t xml:space="preserve">. 2nd ed. Wiley Series in Probability and Statistics. Hoboken, N.J.: Wiley-Interscience.</w:t>
       </w:r>
     </w:p>
-    <w:bookmarkEnd w:id="211"/>
-    <w:bookmarkStart w:id="212" w:name="ref-linesWhyEliteDev2023"/>
+    <w:bookmarkEnd w:id="222"/>
+    <w:bookmarkStart w:id="223" w:name="ref-linesWhyEliteDev2023"/>
     <w:p>
       <w:pPr>
         <w:pStyle w:val="Bibliography"/>
@@ -17740,8 +18296,8 @@
         <w:t xml:space="preserve">. https://leaddev.com/reporting/why-elite-dev-teams-focus-pull-request-metrics.</w:t>
       </w:r>
     </w:p>
-    <w:bookmarkEnd w:id="212"/>
-    <w:bookmarkStart w:id="214" w:name="X8c058eb568cf418d2cb59d8933da8b4fed762c7"/>
+    <w:bookmarkEnd w:id="223"/>
+    <w:bookmarkStart w:id="225" w:name="X8c058eb568cf418d2cb59d8933da8b4fed762c7"/>
     <w:p>
       <w:pPr>
         <w:pStyle w:val="Bibliography"/>
@@ -17783,7 +18339,7 @@
       <w:r>
         <w:t xml:space="preserve"> </w:t>
       </w:r>
-      <w:hyperlink r:id="rId213">
+      <w:hyperlink r:id="rId224">
         <w:r>
           <w:rPr>
             <w:rStyle w:val="Hyperlink"/>
@@ -17795,8 +18351,8 @@
         <w:t xml:space="preserve">.</w:t>
       </w:r>
     </w:p>
-    <w:bookmarkEnd w:id="214"/>
-    <w:bookmarkStart w:id="216" w:name="Xfb5d3bf784a81601025dcaebf40f3a9395e5c4b"/>
+    <w:bookmarkEnd w:id="225"/>
+    <w:bookmarkStart w:id="227" w:name="Xfb5d3bf784a81601025dcaebf40f3a9395e5c4b"/>
     <w:p>
       <w:pPr>
         <w:pStyle w:val="Bibliography"/>
@@ -17841,7 +18397,7 @@
       <w:r>
         <w:t xml:space="preserve"> </w:t>
       </w:r>
-      <w:hyperlink r:id="rId215">
+      <w:hyperlink r:id="rId226">
         <w:r>
           <w:rPr>
             <w:rStyle w:val="Hyperlink"/>
@@ -17853,8 +18409,8 @@
         <w:t xml:space="preserve">.</w:t>
       </w:r>
     </w:p>
-    <w:bookmarkEnd w:id="216"/>
-    <w:bookmarkStart w:id="218" w:name="X7e5fcb01483c46ceec3804400aa01747d15580c"/>
+    <w:bookmarkEnd w:id="227"/>
+    <w:bookmarkStart w:id="229" w:name="X7e5fcb01483c46ceec3804400aa01747d15580c"/>
     <w:p>
       <w:pPr>
         <w:pStyle w:val="Bibliography"/>
@@ -18006,7 +18562,7 @@
       <w:r>
         <w:t xml:space="preserve"> </w:t>
       </w:r>
-      <w:hyperlink r:id="rId217">
+      <w:hyperlink r:id="rId228">
         <w:r>
           <w:rPr>
             <w:rStyle w:val="Hyperlink"/>
@@ -18018,8 +18574,8 @@
         <w:t xml:space="preserve">.</w:t>
       </w:r>
     </w:p>
-    <w:bookmarkEnd w:id="218"/>
-    <w:bookmarkStart w:id="220" w:name="X1355eb15b7ead710bd5cc17206c41e78ccfe673"/>
+    <w:bookmarkEnd w:id="229"/>
+    <w:bookmarkStart w:id="231" w:name="X1355eb15b7ead710bd5cc17206c41e78ccfe673"/>
     <w:p>
       <w:pPr>
         <w:pStyle w:val="Bibliography"/>
@@ -18064,7 +18620,7 @@
       <w:r>
         <w:t xml:space="preserve"> </w:t>
       </w:r>
-      <w:hyperlink r:id="rId219">
+      <w:hyperlink r:id="rId230">
         <w:r>
           <w:rPr>
             <w:rStyle w:val="Hyperlink"/>
@@ -18076,8 +18632,8 @@
         <w:t xml:space="preserve">.</w:t>
       </w:r>
     </w:p>
-    <w:bookmarkEnd w:id="220"/>
-    <w:bookmarkStart w:id="222" w:name="ref-meyerTodayWasGood2021"/>
+    <w:bookmarkEnd w:id="231"/>
+    <w:bookmarkStart w:id="233" w:name="ref-meyerTodayWasGood2021"/>
     <w:p>
       <w:pPr>
         <w:pStyle w:val="Bibliography"/>
@@ -18152,7 +18708,7 @@
       <w:r>
         <w:t xml:space="preserve"> </w:t>
       </w:r>
-      <w:hyperlink r:id="rId221">
+      <w:hyperlink r:id="rId232">
         <w:r>
           <w:rPr>
             <w:rStyle w:val="Hyperlink"/>
@@ -18164,8 +18720,8 @@
         <w:t xml:space="preserve">.</w:t>
       </w:r>
     </w:p>
-    <w:bookmarkEnd w:id="222"/>
-    <w:bookmarkStart w:id="224" w:name="ref-murphy-hillWhatPredictsSoftware2021"/>
+    <w:bookmarkEnd w:id="233"/>
+    <w:bookmarkStart w:id="235" w:name="ref-murphy-hillWhatPredictsSoftware2021"/>
     <w:p>
       <w:pPr>
         <w:pStyle w:val="Bibliography"/>
@@ -18216,7 +18772,7 @@
       <w:r>
         <w:t xml:space="preserve"> </w:t>
       </w:r>
-      <w:hyperlink r:id="rId223">
+      <w:hyperlink r:id="rId234">
         <w:r>
           <w:rPr>
             <w:rStyle w:val="Hyperlink"/>
@@ -18228,8 +18784,8 @@
         <w:t xml:space="preserve">.</w:t>
       </w:r>
     </w:p>
-    <w:bookmarkEnd w:id="224"/>
-    <w:bookmarkStart w:id="226" w:name="ref-nanImpactBudgetSchedule2009"/>
+    <w:bookmarkEnd w:id="235"/>
+    <w:bookmarkStart w:id="237" w:name="ref-nanImpactBudgetSchedule2009"/>
     <w:p>
       <w:pPr>
         <w:pStyle w:val="Bibliography"/>
@@ -18307,7 +18863,7 @@
       <w:r>
         <w:t xml:space="preserve"> </w:t>
       </w:r>
-      <w:hyperlink r:id="rId225">
+      <w:hyperlink r:id="rId236">
         <w:r>
           <w:rPr>
             <w:rStyle w:val="Hyperlink"/>
@@ -18319,8 +18875,8 @@
         <w:t xml:space="preserve">.</w:t>
       </w:r>
     </w:p>
-    <w:bookmarkEnd w:id="226"/>
-    <w:bookmarkStart w:id="227" w:name="ref-nelsonAppliedLifeData1982"/>
+    <w:bookmarkEnd w:id="237"/>
+    <w:bookmarkStart w:id="238" w:name="ref-nelsonAppliedLifeData1982"/>
     <w:p>
       <w:pPr>
         <w:pStyle w:val="Bibliography"/>
@@ -18354,8 +18910,8 @@
         <w:t xml:space="preserve">Probability and Statistics. New York: Wiley.</w:t>
       </w:r>
     </w:p>
-    <w:bookmarkEnd w:id="227"/>
-    <w:bookmarkStart w:id="229" w:name="ref-nicholsEndMythIndividual2019"/>
+    <w:bookmarkEnd w:id="238"/>
+    <w:bookmarkStart w:id="240" w:name="ref-nicholsEndMythIndividual2019"/>
     <w:p>
       <w:pPr>
         <w:pStyle w:val="Bibliography"/>
@@ -18421,7 +18977,7 @@
       <w:r>
         <w:t xml:space="preserve"> </w:t>
       </w:r>
-      <w:hyperlink r:id="rId228">
+      <w:hyperlink r:id="rId239">
         <w:r>
           <w:rPr>
             <w:rStyle w:val="Hyperlink"/>
@@ -18433,8 +18989,8 @@
         <w:t xml:space="preserve">.</w:t>
       </w:r>
     </w:p>
-    <w:bookmarkEnd w:id="229"/>
-    <w:bookmarkStart w:id="230" w:name="ref-obstbaumOngoingResearchSoftware"/>
+    <w:bookmarkEnd w:id="240"/>
+    <w:bookmarkStart w:id="241" w:name="ref-obstbaumOngoingResearchSoftware"/>
     <w:p>
       <w:pPr>
         <w:pStyle w:val="Bibliography"/>
@@ -18470,8 +19026,8 @@
         <w:t xml:space="preserve">.”</w:t>
       </w:r>
     </w:p>
-    <w:bookmarkEnd w:id="230"/>
-    <w:bookmarkStart w:id="231" w:name="Xc7480959f97c0b183b7566cc437389064b52aba"/>
+    <w:bookmarkEnd w:id="241"/>
+    <w:bookmarkStart w:id="242" w:name="Xc7480959f97c0b183b7566cc437389064b52aba"/>
     <w:p>
       <w:pPr>
         <w:pStyle w:val="Bibliography"/>
@@ -18513,8 +19069,8 @@
         <w:t xml:space="preserve">https://newsletter.pragmaticengineer.com/p/measuring-developer-productivity.</w:t>
       </w:r>
     </w:p>
-    <w:bookmarkEnd w:id="231"/>
-    <w:bookmarkStart w:id="232" w:name="X70e708703573f3df12aa05e1cf9be064464a753"/>
+    <w:bookmarkEnd w:id="242"/>
+    <w:bookmarkStart w:id="243" w:name="X70e708703573f3df12aa05e1cf9be064464a753"/>
     <w:p>
       <w:pPr>
         <w:pStyle w:val="Bibliography"/>
@@ -18568,8 +19124,8 @@
         <w:t xml:space="preserve">https://newsletter.pragmaticengineer.com/p/measuring-developer-productivity-part-2.</w:t>
       </w:r>
     </w:p>
-    <w:bookmarkEnd w:id="232"/>
-    <w:bookmarkStart w:id="234" w:name="ref-paudelMeasuringImpactTechnical2024"/>
+    <w:bookmarkEnd w:id="243"/>
+    <w:bookmarkStart w:id="245" w:name="ref-paudelMeasuringImpactTechnical2024"/>
     <w:p>
       <w:pPr>
         <w:pStyle w:val="Bibliography"/>
@@ -18646,7 +19202,7 @@
       <w:r>
         <w:t xml:space="preserve"> </w:t>
       </w:r>
-      <w:hyperlink r:id="rId233">
+      <w:hyperlink r:id="rId244">
         <w:r>
           <w:rPr>
             <w:rStyle w:val="Hyperlink"/>
@@ -18658,8 +19214,8 @@
         <w:t xml:space="preserve">.</w:t>
       </w:r>
     </w:p>
-    <w:bookmarkEnd w:id="234"/>
-    <w:bookmarkStart w:id="235" w:name="ref-pedersenPatchworkComposerPlots2024"/>
+    <w:bookmarkEnd w:id="245"/>
+    <w:bookmarkStart w:id="246" w:name="ref-pedersenPatchworkComposerPlots2024"/>
     <w:p>
       <w:pPr>
         <w:pStyle w:val="Bibliography"/>
@@ -18709,8 +19265,8 @@
         <w:t xml:space="preserve">. Manual.</w:t>
       </w:r>
     </w:p>
-    <w:bookmarkEnd w:id="235"/>
-    <w:bookmarkStart w:id="236" w:name="ref-pedersenScicoColourPalettes2025"/>
+    <w:bookmarkEnd w:id="246"/>
+    <w:bookmarkStart w:id="247" w:name="ref-pedersenScicoColourPalettes2025"/>
     <w:p>
       <w:pPr>
         <w:pStyle w:val="Bibliography"/>
@@ -18760,8 +19316,8 @@
         <w:t xml:space="preserve">. Manual.</w:t>
       </w:r>
     </w:p>
-    <w:bookmarkEnd w:id="236"/>
-    <w:bookmarkStart w:id="237" w:name="ref-qiuShowtextUsingFonts2024"/>
+    <w:bookmarkEnd w:id="247"/>
+    <w:bookmarkStart w:id="248" w:name="ref-qiuShowtextUsingFonts2024"/>
     <w:p>
       <w:pPr>
         <w:pStyle w:val="Bibliography"/>
@@ -18839,8 +19395,8 @@
         <w:t xml:space="preserve">. Manual.</w:t>
       </w:r>
     </w:p>
-    <w:bookmarkEnd w:id="237"/>
-    <w:bookmarkStart w:id="239" w:name="ref-quadlinMarkWomansRecord2018"/>
+    <w:bookmarkEnd w:id="248"/>
+    <w:bookmarkStart w:id="250" w:name="ref-quadlinMarkWomansRecord2018"/>
     <w:p>
       <w:pPr>
         <w:pStyle w:val="Bibliography"/>
@@ -18936,7 +19492,7 @@
       <w:r>
         <w:t xml:space="preserve"> </w:t>
       </w:r>
-      <w:hyperlink r:id="rId238">
+      <w:hyperlink r:id="rId249">
         <w:r>
           <w:rPr>
             <w:rStyle w:val="Hyperlink"/>
@@ -18948,8 +19504,8 @@
         <w:t xml:space="preserve">.</w:t>
       </w:r>
     </w:p>
-    <w:bookmarkEnd w:id="239"/>
-    <w:bookmarkStart w:id="240" w:name="X9908c3c11d2ce7c45992bd046a78b3587daa4e5"/>
+    <w:bookmarkEnd w:id="250"/>
+    <w:bookmarkStart w:id="251" w:name="X9908c3c11d2ce7c45992bd046a78b3587daa4e5"/>
     <w:p>
       <w:pPr>
         <w:pStyle w:val="Bibliography"/>
@@ -18971,8 +19527,8 @@
         <w:t xml:space="preserve">. Manual. Vienna, Austria: R Foundation for Statistical Computing.</w:t>
       </w:r>
     </w:p>
-    <w:bookmarkEnd w:id="240"/>
-    <w:bookmarkStart w:id="242" w:name="ref-ramirezMeasuringKnowledgeWorker2004"/>
+    <w:bookmarkEnd w:id="251"/>
+    <w:bookmarkStart w:id="253" w:name="ref-ramirezMeasuringKnowledgeWorker2004"/>
     <w:p>
       <w:pPr>
         <w:pStyle w:val="Bibliography"/>
@@ -19005,7 +19561,7 @@
       <w:r>
         <w:t xml:space="preserve"> </w:t>
       </w:r>
-      <w:hyperlink r:id="rId241">
+      <w:hyperlink r:id="rId252">
         <w:r>
           <w:rPr>
             <w:rStyle w:val="Hyperlink"/>
@@ -19017,8 +19573,8 @@
         <w:t xml:space="preserve">.</w:t>
       </w:r>
     </w:p>
-    <w:bookmarkEnd w:id="242"/>
-    <w:bookmarkStart w:id="243" w:name="ref-rigginsWhatMcKinseyGot2023"/>
+    <w:bookmarkEnd w:id="253"/>
+    <w:bookmarkStart w:id="254" w:name="ref-rigginsWhatMcKinseyGot2023"/>
     <w:p>
       <w:pPr>
         <w:pStyle w:val="Bibliography"/>
@@ -19058,8 +19614,8 @@
         <w:t xml:space="preserve">. https://leaddev.com/career-development/what-mckinsey-got-wrong-about-developer-productivity.</w:t>
       </w:r>
     </w:p>
-    <w:bookmarkEnd w:id="243"/>
-    <w:bookmarkStart w:id="244" w:name="ref-riosaWrittenUnwrittenGuide2019"/>
+    <w:bookmarkEnd w:id="254"/>
+    <w:bookmarkStart w:id="255" w:name="ref-riosaWrittenUnwrittenGuide2019"/>
     <w:p>
       <w:pPr>
         <w:pStyle w:val="Bibliography"/>
@@ -19087,8 +19643,8 @@
         <w:t xml:space="preserve">. https://www.atlassian.com/blog/git/written-unwritten-guide-pull-requests.</w:t>
       </w:r>
     </w:p>
-    <w:bookmarkEnd w:id="244"/>
-    <w:bookmarkStart w:id="246" w:name="X4306c5a3890af71e14d995bffc0f04d7c774958"/>
+    <w:bookmarkEnd w:id="255"/>
+    <w:bookmarkStart w:id="257" w:name="X4306c5a3890af71e14d995bffc0f04d7c774958"/>
     <w:p>
       <w:pPr>
         <w:pStyle w:val="Bibliography"/>
@@ -19173,7 +19729,7 @@
       <w:r>
         <w:t xml:space="preserve"> </w:t>
       </w:r>
-      <w:hyperlink r:id="rId245">
+      <w:hyperlink r:id="rId256">
         <w:r>
           <w:rPr>
             <w:rStyle w:val="Hyperlink"/>
@@ -19185,8 +19741,8 @@
         <w:t xml:space="preserve">.</w:t>
       </w:r>
     </w:p>
-    <w:bookmarkEnd w:id="246"/>
-    <w:bookmarkStart w:id="247" w:name="ref-rummelAverageWeibullAnalysis2017"/>
+    <w:bookmarkEnd w:id="257"/>
+    <w:bookmarkStart w:id="258" w:name="ref-rummelAverageWeibullAnalysis2017"/>
     <w:p>
       <w:pPr>
         <w:pStyle w:val="Bibliography"/>
@@ -19237,8 +19793,8 @@
         <w:t xml:space="preserve">12 (2).</w:t>
       </w:r>
     </w:p>
-    <w:bookmarkEnd w:id="247"/>
-    <w:bookmarkStart w:id="249" w:name="X7476463be83500c074f0f52b85fdf41916b9df4"/>
+    <w:bookmarkEnd w:id="258"/>
+    <w:bookmarkStart w:id="260" w:name="X7476463be83500c074f0f52b85fdf41916b9df4"/>
     <w:p>
       <w:pPr>
         <w:pStyle w:val="Bibliography"/>
@@ -19316,7 +19872,7 @@
       <w:r>
         <w:t xml:space="preserve"> </w:t>
       </w:r>
-      <w:hyperlink r:id="rId248">
+      <w:hyperlink r:id="rId259">
         <w:r>
           <w:rPr>
             <w:rStyle w:val="Hyperlink"/>
@@ -19328,8 +19884,8 @@
         <w:t xml:space="preserve">.</w:t>
       </w:r>
     </w:p>
-    <w:bookmarkEnd w:id="249"/>
-    <w:bookmarkStart w:id="251" w:name="Xac3a873ef1c65cd8ce1127270638a8b042530be"/>
+    <w:bookmarkEnd w:id="260"/>
+    <w:bookmarkStart w:id="262" w:name="Xac3a873ef1c65cd8ce1127270638a8b042530be"/>
     <w:p>
       <w:pPr>
         <w:pStyle w:val="Bibliography"/>
@@ -19362,7 +19918,7 @@
       <w:r>
         <w:t xml:space="preserve"> </w:t>
       </w:r>
-      <w:hyperlink r:id="rId250">
+      <w:hyperlink r:id="rId261">
         <w:r>
           <w:rPr>
             <w:rStyle w:val="Hyperlink"/>
@@ -19374,8 +19930,8 @@
         <w:t xml:space="preserve">.</w:t>
       </w:r>
     </w:p>
-    <w:bookmarkEnd w:id="251"/>
-    <w:bookmarkStart w:id="253" w:name="X55a70b63305c2278106dac584ce96c83b86de1c"/>
+    <w:bookmarkEnd w:id="262"/>
+    <w:bookmarkStart w:id="264" w:name="X55a70b63305c2278106dac584ce96c83b86de1c"/>
     <w:p>
       <w:pPr>
         <w:pStyle w:val="Bibliography"/>
@@ -19462,7 +20018,7 @@
       <w:r>
         <w:t xml:space="preserve"> </w:t>
       </w:r>
-      <w:hyperlink r:id="rId252">
+      <w:hyperlink r:id="rId263">
         <w:r>
           <w:rPr>
             <w:rStyle w:val="Hyperlink"/>
@@ -19474,8 +20030,8 @@
         <w:t xml:space="preserve">.</w:t>
       </w:r>
     </w:p>
-    <w:bookmarkEnd w:id="253"/>
-    <w:bookmarkStart w:id="255" w:name="X90897aade61dcd3e58c747912fde31dee0a9318"/>
+    <w:bookmarkEnd w:id="264"/>
+    <w:bookmarkStart w:id="266" w:name="X90897aade61dcd3e58c747912fde31dee0a9318"/>
     <w:p>
       <w:pPr>
         <w:pStyle w:val="Bibliography"/>
@@ -19541,7 +20097,7 @@
       <w:r>
         <w:t xml:space="preserve"> </w:t>
       </w:r>
-      <w:hyperlink r:id="rId254">
+      <w:hyperlink r:id="rId265">
         <w:r>
           <w:rPr>
             <w:rStyle w:val="Hyperlink"/>
@@ -19553,8 +20109,8 @@
         <w:t xml:space="preserve">.</w:t>
       </w:r>
     </w:p>
-    <w:bookmarkEnd w:id="255"/>
-    <w:bookmarkStart w:id="257" w:name="Xea5d19da68efa458c887b6b9919236fb559c41b"/>
+    <w:bookmarkEnd w:id="266"/>
+    <w:bookmarkStart w:id="268" w:name="Xea5d19da68efa458c887b6b9919236fb559c41b"/>
     <w:p>
       <w:pPr>
         <w:pStyle w:val="Bibliography"/>
@@ -19587,7 +20143,7 @@
       <w:r>
         <w:t xml:space="preserve"> </w:t>
       </w:r>
-      <w:hyperlink r:id="rId256">
+      <w:hyperlink r:id="rId267">
         <w:r>
           <w:rPr>
             <w:rStyle w:val="Hyperlink"/>
@@ -19599,13 +20155,144 @@
         <w:t xml:space="preserve">.</w:t>
       </w:r>
     </w:p>
-    <w:bookmarkEnd w:id="257"/>
-    <w:bookmarkStart w:id="258" w:name="X08b3346205ed6aa40ae77614f0bed4e5657c82f"/>
+    <w:bookmarkEnd w:id="268"/>
+    <w:bookmarkStart w:id="270" w:name="ref-sjobergFutureEmpiricalMethods2007"/>
     <w:p>
       <w:pPr>
         <w:pStyle w:val="Bibliography"/>
       </w:pPr>
       <w:r>
+        <w:t xml:space="preserve">Sjoberg, Dag I. K., Tore Dyba, and Magne Jorgensen. 2007.</w:t>
+      </w:r>
+      <w:r>
+        <w:t xml:space="preserve"> </w:t>
+      </w:r>
+      <w:r>
+        <w:t xml:space="preserve">“The</w:t>
+      </w:r>
+      <w:r>
+        <w:t xml:space="preserve"> </w:t>
+      </w:r>
+      <w:r>
+        <w:t xml:space="preserve">Future</w:t>
+      </w:r>
+      <w:r>
+        <w:t xml:space="preserve"> </w:t>
+      </w:r>
+      <w:r>
+        <w:t xml:space="preserve">of</w:t>
+      </w:r>
+      <w:r>
+        <w:t xml:space="preserve"> </w:t>
+      </w:r>
+      <w:r>
+        <w:t xml:space="preserve">Empirical Methods</w:t>
+      </w:r>
+      <w:r>
+        <w:t xml:space="preserve"> </w:t>
+      </w:r>
+      <w:r>
+        <w:t xml:space="preserve">in</w:t>
+      </w:r>
+      <w:r>
+        <w:t xml:space="preserve"> </w:t>
+      </w:r>
+      <w:r>
+        <w:t xml:space="preserve">Software Engineering Research</w:t>
+      </w:r>
+      <w:r>
+        <w:t xml:space="preserve">.”</w:t>
+      </w:r>
+      <w:r>
+        <w:t xml:space="preserve"> </w:t>
+      </w:r>
+      <w:r>
+        <w:t xml:space="preserve">In</w:t>
+      </w:r>
+      <w:r>
+        <w:t xml:space="preserve"> </w:t>
+      </w:r>
+      <w:r>
+        <w:rPr>
+          <w:i/>
+          <w:iCs/>
+        </w:rPr>
+        <w:t xml:space="preserve">Future of</w:t>
+      </w:r>
+      <w:r>
+        <w:rPr>
+          <w:i/>
+          <w:iCs/>
+        </w:rPr>
+        <w:t xml:space="preserve"> </w:t>
+      </w:r>
+      <w:r>
+        <w:rPr>
+          <w:i/>
+          <w:iCs/>
+        </w:rPr>
+        <w:t xml:space="preserve">Software Engineering</w:t>
+      </w:r>
+      <w:r>
+        <w:rPr>
+          <w:i/>
+          <w:iCs/>
+        </w:rPr>
+        <w:t xml:space="preserve"> </w:t>
+      </w:r>
+      <w:r>
+        <w:rPr>
+          <w:i/>
+          <w:iCs/>
+        </w:rPr>
+        <w:t xml:space="preserve">(</w:t>
+      </w:r>
+      <w:r>
+        <w:rPr>
+          <w:i/>
+          <w:iCs/>
+        </w:rPr>
+        <w:t xml:space="preserve">FOSE</w:t>
+      </w:r>
+      <w:r>
+        <w:rPr>
+          <w:i/>
+          <w:iCs/>
+        </w:rPr>
+        <w:t xml:space="preserve"> </w:t>
+      </w:r>
+      <w:r>
+        <w:rPr>
+          <w:i/>
+          <w:iCs/>
+        </w:rPr>
+        <w:t xml:space="preserve">’07)</w:t>
+      </w:r>
+      <w:r>
+        <w:t xml:space="preserve">, 358–78.</w:t>
+      </w:r>
+      <w:r>
+        <w:t xml:space="preserve"> </w:t>
+      </w:r>
+      <w:hyperlink r:id="rId269">
+        <w:r>
+          <w:rPr>
+            <w:rStyle w:val="Hyperlink"/>
+          </w:rPr>
+          <w:t xml:space="preserve">https://doi.org/10.1109/FOSE.2007.30</w:t>
+        </w:r>
+      </w:hyperlink>
+      <w:r>
+        <w:t xml:space="preserve">.</w:t>
+      </w:r>
+    </w:p>
+    <w:bookmarkEnd w:id="270"/>
+    <w:bookmarkStart w:id="271" w:name="X08b3346205ed6aa40ae77614f0bed4e5657c82f"/>
+    <w:p>
+      <w:pPr>
+        <w:pStyle w:val="Bibliography"/>
+      </w:pPr>
+      <w:r>
         <w:t xml:space="preserve">Stan Development Team. 2020.</w:t>
       </w:r>
       <w:r>
@@ -19654,8 +20341,8 @@
         <w:t xml:space="preserve">.”</w:t>
       </w:r>
     </w:p>
-    <w:bookmarkEnd w:id="258"/>
-    <w:bookmarkStart w:id="260" w:name="ref-storeyHowDevelopersManagers2022"/>
+    <w:bookmarkEnd w:id="271"/>
+    <w:bookmarkStart w:id="273" w:name="ref-storeyHowDevelopersManagers2022"/>
     <w:p>
       <w:pPr>
         <w:pStyle w:val="Bibliography"/>
@@ -19717,7 +20404,7 @@
       <w:r>
         <w:t xml:space="preserve"> </w:t>
       </w:r>
-      <w:hyperlink r:id="rId259">
+      <w:hyperlink r:id="rId272">
         <w:r>
           <w:rPr>
             <w:rStyle w:val="Hyperlink"/>
@@ -19729,8 +20416,8 @@
         <w:t xml:space="preserve">.</w:t>
       </w:r>
     </w:p>
-    <w:bookmarkEnd w:id="260"/>
-    <w:bookmarkStart w:id="261" w:name="ref-storeyHowDevelopersManagers2022b"/>
+    <w:bookmarkEnd w:id="273"/>
+    <w:bookmarkStart w:id="274" w:name="ref-storeyHowDevelopersManagers2022b"/>
     <w:p>
       <w:pPr>
         <w:pStyle w:val="Bibliography"/>
@@ -19909,7 +20596,7 @@
       <w:r>
         <w:t xml:space="preserve"> </w:t>
       </w:r>
-      <w:hyperlink r:id="rId259">
+      <w:hyperlink r:id="rId272">
         <w:r>
           <w:rPr>
             <w:rStyle w:val="Hyperlink"/>
@@ -19921,8 +20608,8 @@
         <w:t xml:space="preserve">.</w:t>
       </w:r>
     </w:p>
-    <w:bookmarkEnd w:id="261"/>
-    <w:bookmarkStart w:id="263" w:name="ref-storeyTheorySoftwareDeveloper2021"/>
+    <w:bookmarkEnd w:id="274"/>
+    <w:bookmarkStart w:id="276" w:name="ref-storeyTheorySoftwareDeveloper2021"/>
     <w:p>
       <w:pPr>
         <w:pStyle w:val="Bibliography"/>
@@ -19988,7 +20675,7 @@
       <w:r>
         <w:t xml:space="preserve"> </w:t>
       </w:r>
-      <w:hyperlink r:id="rId262">
+      <w:hyperlink r:id="rId275">
         <w:r>
           <w:rPr>
             <w:rStyle w:val="Hyperlink"/>
@@ -20000,8 +20687,8 @@
         <w:t xml:space="preserve">.</w:t>
       </w:r>
     </w:p>
-    <w:bookmarkEnd w:id="263"/>
-    <w:bookmarkStart w:id="264" w:name="ref-gelman"/>
+    <w:bookmarkEnd w:id="276"/>
+    <w:bookmarkStart w:id="277" w:name="ref-gelman"/>
     <w:p>
       <w:pPr>
         <w:pStyle w:val="Bibliography"/>
@@ -20037,8 +20724,8 @@
         <w:t xml:space="preserve">, 2.35.”</w:t>
       </w:r>
     </w:p>
-    <w:bookmarkEnd w:id="264"/>
-    <w:bookmarkStart w:id="265" w:name="Xbf69bc6d27fce5d7594b7df8fee2a31d478a790"/>
+    <w:bookmarkEnd w:id="277"/>
+    <w:bookmarkStart w:id="278" w:name="Xbf69bc6d27fce5d7594b7df8fee2a31d478a790"/>
     <w:p>
       <w:pPr>
         <w:pStyle w:val="Bibliography"/>
@@ -20075,8 +20762,8 @@
         <w:t xml:space="preserve">. https://dannorth.net/the-worst-programmer/.</w:t>
       </w:r>
     </w:p>
-    <w:bookmarkEnd w:id="265"/>
-    <w:bookmarkStart w:id="266" w:name="Xb0a32d0afc2779cd6d9dd1748086bf8d23f2135"/>
+    <w:bookmarkEnd w:id="278"/>
+    <w:bookmarkStart w:id="279" w:name="Xb0a32d0afc2779cd6d9dd1748086bf8d23f2135"/>
     <w:p>
       <w:pPr>
         <w:pStyle w:val="Bibliography"/>
@@ -20110,8 +20797,8 @@
         <w:t xml:space="preserve">. https://dannorth.net/mckinsey-review/.</w:t>
       </w:r>
     </w:p>
-    <w:bookmarkEnd w:id="266"/>
-    <w:bookmarkStart w:id="267" w:name="ref-toxboeCycleTime2023"/>
+    <w:bookmarkEnd w:id="279"/>
+    <w:bookmarkStart w:id="280" w:name="ref-toxboeCycleTime2023"/>
     <w:p>
       <w:pPr>
         <w:pStyle w:val="Bibliography"/>
@@ -20148,8 +20835,8 @@
         <w:t xml:space="preserve">. https://learningloop.io/glossary/cycle-time.</w:t>
       </w:r>
     </w:p>
-    <w:bookmarkEnd w:id="267"/>
-    <w:bookmarkStart w:id="269" w:name="ref-trendowiczChapter6Factors2009"/>
+    <w:bookmarkEnd w:id="280"/>
+    <w:bookmarkStart w:id="282" w:name="ref-trendowiczChapter6Factors2009"/>
     <w:p>
       <w:pPr>
         <w:pStyle w:val="Bibliography"/>
@@ -20232,7 +20919,7 @@
       <w:r>
         <w:t xml:space="preserve"> </w:t>
       </w:r>
-      <w:hyperlink r:id="rId268">
+      <w:hyperlink r:id="rId281">
         <w:r>
           <w:rPr>
             <w:rStyle w:val="Hyperlink"/>
@@ -20244,8 +20931,8 @@
         <w:t xml:space="preserve">.</w:t>
       </w:r>
     </w:p>
-    <w:bookmarkEnd w:id="269"/>
-    <w:bookmarkStart w:id="270" w:name="Xb42e5d9c32252ca8ee7234944f1ffb1bdb85242"/>
+    <w:bookmarkEnd w:id="282"/>
+    <w:bookmarkStart w:id="283" w:name="Xb42e5d9c32252ca8ee7234944f1ffb1bdb85242"/>
     <w:p>
       <w:pPr>
         <w:pStyle w:val="Bibliography"/>
@@ -20309,8 +20996,8 @@
         <w:t xml:space="preserve">.</w:t>
       </w:r>
     </w:p>
-    <w:bookmarkEnd w:id="270"/>
-    <w:bookmarkStart w:id="272" w:name="X6831ffa2fb541a8daba8a4522c0bd743418df70"/>
+    <w:bookmarkEnd w:id="283"/>
+    <w:bookmarkStart w:id="285" w:name="X6831ffa2fb541a8daba8a4522c0bd743418df70"/>
     <w:p>
       <w:pPr>
         <w:pStyle w:val="Bibliography"/>
@@ -20343,7 +21030,7 @@
       <w:r>
         <w:t xml:space="preserve"> </w:t>
       </w:r>
-      <w:hyperlink r:id="rId271">
+      <w:hyperlink r:id="rId284">
         <w:r>
           <w:rPr>
             <w:rStyle w:val="Hyperlink"/>
@@ -20355,8 +21042,8 @@
         <w:t xml:space="preserve">.</w:t>
       </w:r>
     </w:p>
-    <w:bookmarkEnd w:id="272"/>
-    <w:bookmarkStart w:id="273" w:name="ref-walkerEverythingWrongDORA2023"/>
+    <w:bookmarkEnd w:id="285"/>
+    <w:bookmarkStart w:id="286" w:name="ref-walkerEverythingWrongDORA2023"/>
     <w:p>
       <w:pPr>
         <w:pStyle w:val="Bibliography"/>
@@ -20401,8 +21088,8 @@
         <w:t xml:space="preserve">.”</w:t>
       </w:r>
     </w:p>
-    <w:bookmarkEnd w:id="273"/>
-    <w:bookmarkStart w:id="274" w:name="ref-walkerConsUsingSPACE2023"/>
+    <w:bookmarkEnd w:id="286"/>
+    <w:bookmarkStart w:id="287" w:name="ref-walkerConsUsingSPACE2023"/>
     <w:p>
       <w:pPr>
         <w:pStyle w:val="Bibliography"/>
@@ -20447,13 +21134,92 @@
         <w:t xml:space="preserve">.”</w:t>
       </w:r>
     </w:p>
-    <w:bookmarkEnd w:id="274"/>
-    <w:bookmarkStart w:id="275" w:name="ref-waydevCycleTimeFormula2021"/>
+    <w:bookmarkEnd w:id="287"/>
+    <w:bookmarkStart w:id="289" w:name="ref-wattsNewScienceNetworks2004"/>
     <w:p>
       <w:pPr>
         <w:pStyle w:val="Bibliography"/>
       </w:pPr>
       <w:r>
+        <w:t xml:space="preserve">Watts, Duncan J. 2004.</w:t>
+      </w:r>
+      <w:r>
+        <w:t xml:space="preserve"> </w:t>
+      </w:r>
+      <w:r>
+        <w:t xml:space="preserve">“The</w:t>
+      </w:r>
+      <w:r>
+        <w:t xml:space="preserve"> </w:t>
+      </w:r>
+      <w:r>
+        <w:t xml:space="preserve">‘</w:t>
+      </w:r>
+      <w:r>
+        <w:t xml:space="preserve">New</w:t>
+      </w:r>
+      <w:r>
+        <w:t xml:space="preserve">’</w:t>
+      </w:r>
+      <w:r>
+        <w:t xml:space="preserve"> </w:t>
+      </w:r>
+      <w:r>
+        <w:t xml:space="preserve">Science</w:t>
+      </w:r>
+      <w:r>
+        <w:t xml:space="preserve"> </w:t>
+      </w:r>
+      <w:r>
+        <w:t xml:space="preserve">of</w:t>
+      </w:r>
+      <w:r>
+        <w:t xml:space="preserve"> </w:t>
+      </w:r>
+      <w:r>
+        <w:t xml:space="preserve">Networks</w:t>
+      </w:r>
+      <w:r>
+        <w:t xml:space="preserve">.”</w:t>
+      </w:r>
+      <w:r>
+        <w:t xml:space="preserve"> </w:t>
+      </w:r>
+      <w:r>
+        <w:rPr>
+          <w:i/>
+          <w:iCs/>
+        </w:rPr>
+        <w:t xml:space="preserve">Annual Review of Sociology</w:t>
+      </w:r>
+      <w:r>
+        <w:t xml:space="preserve"> </w:t>
+      </w:r>
+      <w:r>
+        <w:t xml:space="preserve">30 (Volume 30, 2004): 243–70.</w:t>
+      </w:r>
+      <w:r>
+        <w:t xml:space="preserve"> </w:t>
+      </w:r>
+      <w:hyperlink r:id="rId288">
+        <w:r>
+          <w:rPr>
+            <w:rStyle w:val="Hyperlink"/>
+          </w:rPr>
+          <w:t xml:space="preserve">https://doi.org/10.1146/annurev.soc.30.020404.104342</w:t>
+        </w:r>
+      </w:hyperlink>
+      <w:r>
+        <w:t xml:space="preserve">.</w:t>
+      </w:r>
+    </w:p>
+    <w:bookmarkEnd w:id="289"/>
+    <w:bookmarkStart w:id="290" w:name="ref-waydevCycleTimeFormula2021"/>
+    <w:p>
+      <w:pPr>
+        <w:pStyle w:val="Bibliography"/>
+      </w:pPr>
+      <w:r>
         <w:t xml:space="preserve">Waydev. 2021.</w:t>
       </w:r>
       <w:r>
@@ -20517,8 +21283,8 @@
         <w:t xml:space="preserve">.”</w:t>
       </w:r>
     </w:p>
-    <w:bookmarkEnd w:id="275"/>
-    <w:bookmarkStart w:id="276" w:name="ref-wickhamGgplot2ElegantGraphics2016"/>
+    <w:bookmarkEnd w:id="290"/>
+    <w:bookmarkStart w:id="291" w:name="ref-wickhamGgplot2ElegantGraphics2016"/>
     <w:p>
       <w:pPr>
         <w:pStyle w:val="Bibliography"/>
@@ -20568,8 +21334,8 @@
         <w:t xml:space="preserve">. Springer-Verlag New York.</w:t>
       </w:r>
     </w:p>
-    <w:bookmarkEnd w:id="276"/>
-    <w:bookmarkStart w:id="277" w:name="ref-wickhamScalesScaleFunctions2023"/>
+    <w:bookmarkEnd w:id="291"/>
+    <w:bookmarkStart w:id="292" w:name="ref-wickhamScalesScaleFunctions2023"/>
     <w:p>
       <w:pPr>
         <w:pStyle w:val="Bibliography"/>
@@ -20619,8 +21385,8 @@
         <w:t xml:space="preserve">. Manual.</w:t>
       </w:r>
     </w:p>
-    <w:bookmarkEnd w:id="277"/>
-    <w:bookmarkStart w:id="278" w:name="ref-woodThinplateRegressionSplines2003"/>
+    <w:bookmarkEnd w:id="292"/>
+    <w:bookmarkStart w:id="293" w:name="ref-woodThinplateRegressionSplines2003"/>
     <w:p>
       <w:pPr>
         <w:pStyle w:val="Bibliography"/>
@@ -20651,8 +21417,8 @@
         <w:t xml:space="preserve">65 (1): 95–114.</w:t>
       </w:r>
     </w:p>
-    <w:bookmarkEnd w:id="278"/>
-    <w:bookmarkStart w:id="279" w:name="ref-woodStableEfficientMultiple2004"/>
+    <w:bookmarkEnd w:id="293"/>
+    <w:bookmarkStart w:id="294" w:name="ref-woodStableEfficientMultiple2004"/>
     <w:p>
       <w:pPr>
         <w:pStyle w:val="Bibliography"/>
@@ -20683,8 +21449,8 @@
         <w:t xml:space="preserve">99 (467): 673–86.</w:t>
       </w:r>
     </w:p>
-    <w:bookmarkEnd w:id="279"/>
-    <w:bookmarkStart w:id="280" w:name="ref-woodFastStableRestricted2011"/>
+    <w:bookmarkEnd w:id="294"/>
+    <w:bookmarkStart w:id="295" w:name="ref-woodFastStableRestricted2011"/>
     <w:p>
       <w:pPr>
         <w:pStyle w:val="Bibliography"/>
@@ -20715,8 +21481,8 @@
         <w:t xml:space="preserve">73 (1): 3–36.</w:t>
       </w:r>
     </w:p>
-    <w:bookmarkEnd w:id="280"/>
-    <w:bookmarkStart w:id="281" w:name="ref-woodGeneralizedAdditiveModels2017"/>
+    <w:bookmarkEnd w:id="295"/>
+    <w:bookmarkStart w:id="296" w:name="ref-woodGeneralizedAdditiveModels2017"/>
     <w:p>
       <w:pPr>
         <w:pStyle w:val="Bibliography"/>
@@ -20822,8 +21588,8 @@
         <w:t xml:space="preserve">. CRC Press.</w:t>
       </w:r>
     </w:p>
-    <w:bookmarkEnd w:id="281"/>
-    <w:bookmarkStart w:id="282" w:name="ref-woodSmoothingParameterModel2016"/>
+    <w:bookmarkEnd w:id="296"/>
+    <w:bookmarkStart w:id="297" w:name="ref-woodSmoothingParameterModel2016"/>
     <w:p>
       <w:pPr>
         <w:pStyle w:val="Bibliography"/>
@@ -20854,8 +21620,8 @@
         <w:t xml:space="preserve">111: 1548–75.</w:t>
       </w:r>
     </w:p>
-    <w:bookmarkEnd w:id="282"/>
-    <w:bookmarkStart w:id="283" w:name="ref-xieKnitrComprehensiveTool2014"/>
+    <w:bookmarkEnd w:id="297"/>
+    <w:bookmarkStart w:id="298" w:name="ref-xieKnitrComprehensiveTool2014"/>
     <w:p>
       <w:pPr>
         <w:pStyle w:val="Bibliography"/>
@@ -20907,8 +21673,8 @@
         <w:t xml:space="preserve">.</w:t>
       </w:r>
     </w:p>
-    <w:bookmarkEnd w:id="283"/>
-    <w:bookmarkStart w:id="284" w:name="ref-xieDynamicDocumentsKnitr2015"/>
+    <w:bookmarkEnd w:id="298"/>
+    <w:bookmarkStart w:id="299" w:name="ref-xieDynamicDocumentsKnitr2015"/>
     <w:p>
       <w:pPr>
         <w:pStyle w:val="Bibliography"/>
@@ -20967,8 +21733,8 @@
         <w:t xml:space="preserve">.</w:t>
       </w:r>
     </w:p>
-    <w:bookmarkEnd w:id="284"/>
-    <w:bookmarkStart w:id="285" w:name="ref-xieKnitrGeneralpurposePackage2024"/>
+    <w:bookmarkEnd w:id="299"/>
+    <w:bookmarkStart w:id="300" w:name="ref-xieKnitrGeneralpurposePackage2024"/>
     <w:p>
       <w:pPr>
         <w:pStyle w:val="Bibliography"/>
@@ -21004,8 +21770,8 @@
         <w:t xml:space="preserve">. Manual.</w:t>
       </w:r>
     </w:p>
-    <w:bookmarkEnd w:id="285"/>
-    <w:bookmarkStart w:id="287" w:name="ref-zhangPullRequestLatency2022"/>
+    <w:bookmarkEnd w:id="300"/>
+    <w:bookmarkStart w:id="302" w:name="ref-zhangPullRequestLatency2022"/>
     <w:p>
       <w:pPr>
         <w:pStyle w:val="Bibliography"/>
@@ -21038,7 +21804,7 @@
       <w:r>
         <w:t xml:space="preserve"> </w:t>
       </w:r>
-      <w:hyperlink r:id="rId286">
+      <w:hyperlink r:id="rId301">
         <w:r>
           <w:rPr>
             <w:rStyle w:val="Hyperlink"/>
@@ -21050,9 +21816,9 @@
         <w:t xml:space="preserve">.</w:t>
       </w:r>
     </w:p>
-    <w:bookmarkEnd w:id="287"/>
-    <w:bookmarkEnd w:id="288"/>
-    <w:bookmarkEnd w:id="289"/>
+    <w:bookmarkEnd w:id="302"/>
+    <w:bookmarkEnd w:id="303"/>
+    <w:bookmarkEnd w:id="304"/>
     <w:sectPr/>
   </w:body>
 </w:document>
@@ -21260,6 +22026,46 @@
       </w:r>
       <w:r>
         <w:t xml:space="preserve">Formerly Pluralsight Flow, now Flow at Appfire. All authors were research scientists or data scientists employed at Pluralsight at the time that this data was collected and analyzed.</w:t>
+      </w:r>
+    </w:p>
+  </w:footnote>
+  <w:footnote w:id="125">
+    <w:p>
+      <w:pPr>
+        <w:pStyle w:val="FootnoteText"/>
+      </w:pPr>
+      <w:r>
+        <w:rPr>
+          <w:rStyle w:val="FootnoteReference"/>
+        </w:rPr>
+        <w:footnoteRef/>
+      </w:r>
+      <w:r>
+        <w:t xml:space="preserve"> </w:t>
+      </w:r>
+      <w:r>
+        <w:t xml:space="preserve">”When we suggest that an innovator—be it an individual or a firm—</w:t>
+      </w:r>
+      <w:r>
+        <w:t xml:space="preserve">‘</w:t>
+      </w:r>
+      <w:r>
+        <w:t xml:space="preserve">freely reveals</w:t>
+      </w:r>
+      <w:r>
+        <w:t xml:space="preserve">’</w:t>
+      </w:r>
+      <w:r>
+        <w:t xml:space="preserve"> </w:t>
+      </w:r>
+      <w:r>
+        <w:t xml:space="preserve">proprietary information, we mean that all intellectual property rights to that information are voluntarily given up by that innovator and all parties are given equal access to it—the information becomes a public good (Harhoff et al., 2003).”</w:t>
+      </w:r>
+      <w:r>
+        <w:t xml:space="preserve"> </w:t>
+      </w:r>
+      <w:r>
+        <w:t xml:space="preserve">(Von Hippel and Von Krogh 2006, 295)</w:t>
       </w:r>
     </w:p>
   </w:footnote>

</xml_diff>

<commit_message>
updated citations and added feedback from Cat Hicks
</commit_message>
<xml_diff>
--- a/docs/index.docx
+++ b/docs/index.docx
@@ -2071,7 +2071,7 @@
         <w:t xml:space="preserve"> </w:t>
       </w:r>
       <w:r>
-        <w:t xml:space="preserve">(Greiler, Storey, and Noda 2022)</w:t>
+        <w:t xml:space="preserve">(André N. Meyer et al. 2021)</w:t>
       </w:r>
       <w:r>
         <w:t xml:space="preserve">.</w:t>
@@ -14319,10 +14319,10 @@
         <w:t xml:space="preserve"> </w:t>
       </w:r>
       <w:r>
-        <w:t xml:space="preserve">(Meyer et al. 2021)</w:t>
-      </w:r>
-      <w:r>
-        <w:t xml:space="preserve">. As the findings of the current work have demonstrated, moving toward a greater understanding of how to improve software development will likely require a plurality of methods, measurements, and thoughtful experimental practices within software engineering organizations, rather than silver bullet, isolated metrics.</w:t>
+        <w:t xml:space="preserve">(Andre N. Meyer et al. 2021)</w:t>
+      </w:r>
+      <w:r>
+        <w:t xml:space="preserve">.</w:t>
       </w:r>
     </w:p>
     <w:bookmarkEnd w:id="128"/>
@@ -14340,7 +14340,23 @@
         <w:pStyle w:val="FirstParagraph"/>
       </w:pPr>
       <w:r>
-        <w:t xml:space="preserve">Looking forward, our findings suggest two primary directions for future research. In the domain of observational studies, increased attention to a ticket’s lifecycle, and process analysis appears. There are a number of measurable properties of tickets and code contributions that would be useful for distinguishing between different kinds of work and different interactions. For example, determining the expected scope or difficulty of tickets would allow for important statistical control, ensuring we compare like with like. Different kinds of work may also show different pitfalls and benefits, and could plausibly be determined from the content of a ticket or by assignment by those creating the tickets (for example, not all tickets will have a programming solution). Understanding and quantifying the type of content in PR comments would be useful in determining the causes and consequences of this avenue for collaboration. Ticket scope may also be contrasted with the ultimate complexity of the work that closes that ticket. Because of the creative and complex nature of software development, understanding what gets it stuck and what helps it flow will almost certainly have to wrestle with this complexity.</w:t>
+        <w:t xml:space="preserve">Looking forward, our findings suggest two primary directions for future research. In the domain of observational studies, increased attention to a ticket’s lifecycle, and process analysis appears as a tractable area for new longitudinal investigations. There are a number of measurable properties of tickets and code contributions that would be useful for distinguishing between different kinds of work and different interactions. For example, determining the expected scope or difficulty of tickets would allow for important statistical control, ensuring we compare like with like. Different kinds of work may also show different pitfalls and benefits, and could plausibly be determined from the content of a ticket or by assignment by those creating the tickets (for example, not all tickets will have a programming solution). Understanding and quantifying the type of content in PR comments would be useful in determining the causes and consequences of this avenue for collaboration. Ticket scope may also be contrasted with the ultimate complexity of the work that closes that ticket. Because of the creative and complex nature of software development, understanding what gets it stuck and what helps it flow will almost certainly have to wrestle with this complexity.</w:t>
+      </w:r>
+    </w:p>
+    <w:p>
+      <w:pPr>
+        <w:pStyle w:val="BodyText"/>
+      </w:pPr>
+      <w:r>
+        <w:t xml:space="preserve">In the domain of intervention studies, we have argued that while software metrics may play a role in evaluating the impact of changes made to engineering organizations (or broader product and other cross-functional partnerships that include engineering organizations), determining this impact is not as simple as expecting a coherent, consistent and average increase in a metric such as cycle time to result from a change. Changes which may be meaningful at the scale of an organization may be relatively small or invisible on the individual level, and changes which are meaningful to individuals may not reflect an intervention that scales to an organization. Nevertheless, engineering (and other) orgs are currently seeking to become data-driven and use their own activity data as a point of reflection on both sides of this question. Increased attention to developing robust efficacy measures for behavioral interventions at scale, and detailing the nuances of how these changes show up in software activity metrics, will be needed to answer these questions. Detailing the potential methodological and statistical pitfalls of these data may also play a critical role in steering organizations away from misleading and inaccurate summaries, and toward appropriate methodologies. Understanding how to implement a software work intervention across an organization in a standardized way presents its own set of research questions for the future. For this, we believe that increased attention to developers’ own within-person growth, wellbeing, and work will also be necessary to provide a full understanding of software work.</w:t>
+      </w:r>
+    </w:p>
+    <w:p>
+      <w:pPr>
+        <w:pStyle w:val="BodyText"/>
+      </w:pPr>
+      <w:r>
+        <w:t xml:space="preserve">As the findings of the current work have demonstrated, moving toward a greater understanding of how to improve software development will likely require a plurality of methods, measurements, and thoughtful experimental practices within software engineering organizations, rather than silver bullet, isolated metrics.</w:t>
       </w:r>
     </w:p>
     <w:bookmarkEnd w:id="129"/>
@@ -16773,49 +16789,25 @@
       </w:r>
     </w:p>
     <w:bookmarkEnd w:id="187"/>
-    <w:bookmarkStart w:id="189" w:name="X4d26ec290f3e7c2e080129911b4a509e90c9dde"/>
+    <w:bookmarkStart w:id="189" w:name="ref-griffinMetricsMeasuringProduct1993"/>
     <w:p>
       <w:pPr>
         <w:pStyle w:val="Bibliography"/>
       </w:pPr>
       <w:r>
-        <w:t xml:space="preserve">Greiler, Michaela, Margaret-Anne Storey, and Abi Noda. 2022.</w:t>
-      </w:r>
-      <w:r>
-        <w:t xml:space="preserve"> </w:t>
-      </w:r>
-      <w:r>
-        <w:t xml:space="preserve">“An</w:t>
-      </w:r>
-      <w:r>
-        <w:t xml:space="preserve"> </w:t>
-      </w:r>
-      <w:r>
-        <w:t xml:space="preserve">Actionable Framework</w:t>
-      </w:r>
-      <w:r>
-        <w:t xml:space="preserve"> </w:t>
-      </w:r>
-      <w:r>
-        <w:t xml:space="preserve">for</w:t>
-      </w:r>
-      <w:r>
-        <w:t xml:space="preserve"> </w:t>
-      </w:r>
-      <w:r>
-        <w:t xml:space="preserve">Understanding</w:t>
-      </w:r>
-      <w:r>
-        <w:t xml:space="preserve"> </w:t>
-      </w:r>
-      <w:r>
-        <w:t xml:space="preserve">and</w:t>
-      </w:r>
-      <w:r>
-        <w:t xml:space="preserve"> </w:t>
-      </w:r>
-      <w:r>
-        <w:t xml:space="preserve">Improving Developer Experience</w:t>
+        <w:t xml:space="preserve">Griffin, Abbie. 1993.</w:t>
+      </w:r>
+      <w:r>
+        <w:t xml:space="preserve"> </w:t>
+      </w:r>
+      <w:r>
+        <w:t xml:space="preserve">“Metrics for</w:t>
+      </w:r>
+      <w:r>
+        <w:t xml:space="preserve"> </w:t>
+      </w:r>
+      <w:r>
+        <w:t xml:space="preserve">Measuring Product Development Cycle Time</w:t>
       </w:r>
       <w:r>
         <w:t xml:space="preserve">.”</w:t>
@@ -16824,67 +16816,22 @@
         <w:t xml:space="preserve"> </w:t>
       </w:r>
       <w:r>
-        <w:t xml:space="preserve">arXiv.</w:t>
+        <w:rPr>
+          <w:i/>
+          <w:iCs/>
+        </w:rPr>
+        <w:t xml:space="preserve">Journal of Product Innovation Management</w:t>
+      </w:r>
+      <w:r>
+        <w:t xml:space="preserve"> </w:t>
+      </w:r>
+      <w:r>
+        <w:t xml:space="preserve">10 (2): 112–25.</w:t>
       </w:r>
       <w:r>
         <w:t xml:space="preserve"> </w:t>
       </w:r>
       <w:hyperlink r:id="rId188">
-        <w:r>
-          <w:rPr>
-            <w:rStyle w:val="Hyperlink"/>
-          </w:rPr>
-          <w:t xml:space="preserve">https://doi.org/10.48550/arXiv.2205.06352</w:t>
-        </w:r>
-      </w:hyperlink>
-      <w:r>
-        <w:t xml:space="preserve">.</w:t>
-      </w:r>
-    </w:p>
-    <w:bookmarkEnd w:id="189"/>
-    <w:bookmarkStart w:id="191" w:name="ref-griffinMetricsMeasuringProduct1993"/>
-    <w:p>
-      <w:pPr>
-        <w:pStyle w:val="Bibliography"/>
-      </w:pPr>
-      <w:r>
-        <w:t xml:space="preserve">Griffin, Abbie. 1993.</w:t>
-      </w:r>
-      <w:r>
-        <w:t xml:space="preserve"> </w:t>
-      </w:r>
-      <w:r>
-        <w:t xml:space="preserve">“Metrics for</w:t>
-      </w:r>
-      <w:r>
-        <w:t xml:space="preserve"> </w:t>
-      </w:r>
-      <w:r>
-        <w:t xml:space="preserve">Measuring Product Development Cycle Time</w:t>
-      </w:r>
-      <w:r>
-        <w:t xml:space="preserve">.”</w:t>
-      </w:r>
-      <w:r>
-        <w:t xml:space="preserve"> </w:t>
-      </w:r>
-      <w:r>
-        <w:rPr>
-          <w:i/>
-          <w:iCs/>
-        </w:rPr>
-        <w:t xml:space="preserve">Journal of Product Innovation Management</w:t>
-      </w:r>
-      <w:r>
-        <w:t xml:space="preserve"> </w:t>
-      </w:r>
-      <w:r>
-        <w:t xml:space="preserve">10 (2): 112–25.</w:t>
-      </w:r>
-      <w:r>
-        <w:t xml:space="preserve"> </w:t>
-      </w:r>
-      <w:hyperlink r:id="rId190">
         <w:r>
           <w:rPr>
             <w:rStyle w:val="Hyperlink"/>
@@ -16896,8 +16843,8 @@
         <w:t xml:space="preserve">.</w:t>
       </w:r>
     </w:p>
-    <w:bookmarkEnd w:id="191"/>
-    <w:bookmarkStart w:id="193" w:name="X05cfd1b3d9fb9896b2af2cf153d3aae8cf12ba3"/>
+    <w:bookmarkEnd w:id="189"/>
+    <w:bookmarkStart w:id="191" w:name="X05cfd1b3d9fb9896b2af2cf153d3aae8cf12ba3"/>
     <w:p>
       <w:pPr>
         <w:pStyle w:val="Bibliography"/>
@@ -16951,7 +16898,7 @@
       <w:r>
         <w:t xml:space="preserve"> </w:t>
       </w:r>
-      <w:hyperlink r:id="rId192">
+      <w:hyperlink r:id="rId190">
         <w:r>
           <w:rPr>
             <w:rStyle w:val="Hyperlink"/>
@@ -16963,8 +16910,8 @@
         <w:t xml:space="preserve">.</w:t>
       </w:r>
     </w:p>
-    <w:bookmarkEnd w:id="193"/>
-    <w:bookmarkStart w:id="195" w:name="ref-guoNotMyBug2011"/>
+    <w:bookmarkEnd w:id="191"/>
+    <w:bookmarkStart w:id="193" w:name="ref-guoNotMyBug2011"/>
     <w:p>
       <w:pPr>
         <w:pStyle w:val="Bibliography"/>
@@ -17065,7 +17012,7 @@
       <w:r>
         <w:t xml:space="preserve"> </w:t>
       </w:r>
-      <w:hyperlink r:id="rId194">
+      <w:hyperlink r:id="rId192">
         <w:r>
           <w:rPr>
             <w:rStyle w:val="Hyperlink"/>
@@ -17077,8 +17024,8 @@
         <w:t xml:space="preserve">.</w:t>
       </w:r>
     </w:p>
-    <w:bookmarkEnd w:id="195"/>
-    <w:bookmarkStart w:id="197" w:name="ref-guptaKeyDriversReduced1998"/>
+    <w:bookmarkEnd w:id="193"/>
+    <w:bookmarkStart w:id="195" w:name="ref-guptaKeyDriversReduced1998"/>
     <w:p>
       <w:pPr>
         <w:pStyle w:val="Bibliography"/>
@@ -17132,7 +17079,7 @@
       <w:r>
         <w:t xml:space="preserve"> </w:t>
       </w:r>
-      <w:hyperlink r:id="rId196">
+      <w:hyperlink r:id="rId194">
         <w:r>
           <w:rPr>
             <w:rStyle w:val="Hyperlink"/>
@@ -17144,8 +17091,8 @@
         <w:t xml:space="preserve">.</w:t>
       </w:r>
     </w:p>
-    <w:bookmarkEnd w:id="197"/>
-    <w:bookmarkStart w:id="198" w:name="ref-SciPyProceedings_11"/>
+    <w:bookmarkEnd w:id="195"/>
+    <w:bookmarkStart w:id="196" w:name="ref-SciPyProceedings_11"/>
     <w:p>
       <w:pPr>
         <w:pStyle w:val="Bibliography"/>
@@ -17188,8 +17135,8 @@
         <w:t xml:space="preserve">, edited by Gaël Varoquaux, Travis Vaught, and Jarrod Millman, 11–15. Pasadena, CA USA.</w:t>
       </w:r>
     </w:p>
-    <w:bookmarkEnd w:id="198"/>
-    <w:bookmarkStart w:id="200" w:name="X20f375eba73e21a6e6d2eaa6d9d7818d5937801"/>
+    <w:bookmarkEnd w:id="196"/>
+    <w:bookmarkStart w:id="198" w:name="X20f375eba73e21a6e6d2eaa6d9d7818d5937801"/>
     <w:p>
       <w:pPr>
         <w:pStyle w:val="Bibliography"/>
@@ -17367,7 +17314,7 @@
       <w:r>
         <w:t xml:space="preserve"> </w:t>
       </w:r>
-      <w:hyperlink r:id="rId199">
+      <w:hyperlink r:id="rId197">
         <w:r>
           <w:rPr>
             <w:rStyle w:val="Hyperlink"/>
@@ -17379,8 +17326,8 @@
         <w:t xml:space="preserve">.</w:t>
       </w:r>
     </w:p>
-    <w:bookmarkEnd w:id="200"/>
-    <w:bookmarkStart w:id="201" w:name="ref-henryRlangFunctionsBase2024"/>
+    <w:bookmarkEnd w:id="198"/>
+    <w:bookmarkStart w:id="199" w:name="ref-henryRlangFunctionsBase2024"/>
     <w:p>
       <w:pPr>
         <w:pStyle w:val="Bibliography"/>
@@ -17458,8 +17405,8 @@
         <w:t xml:space="preserve">. Manual.</w:t>
       </w:r>
     </w:p>
-    <w:bookmarkEnd w:id="201"/>
-    <w:bookmarkStart w:id="203" w:name="ref-hicksPsychologicalAffordancesCan2024"/>
+    <w:bookmarkEnd w:id="199"/>
+    <w:bookmarkStart w:id="201" w:name="ref-hicksPsychologicalAffordancesCan2024"/>
     <w:p>
       <w:pPr>
         <w:pStyle w:val="Bibliography"/>
@@ -17539,7 +17486,7 @@
       <w:r>
         <w:t xml:space="preserve"> </w:t>
       </w:r>
-      <w:hyperlink r:id="rId202">
+      <w:hyperlink r:id="rId200">
         <w:r>
           <w:rPr>
             <w:rStyle w:val="Hyperlink"/>
@@ -17551,8 +17498,8 @@
         <w:t xml:space="preserve">.</w:t>
       </w:r>
     </w:p>
-    <w:bookmarkEnd w:id="203"/>
-    <w:bookmarkStart w:id="205" w:name="ref-hicksCumulativeCultureTheory2024"/>
+    <w:bookmarkEnd w:id="201"/>
+    <w:bookmarkStart w:id="203" w:name="ref-hicksCumulativeCultureTheory2024"/>
     <w:p>
       <w:pPr>
         <w:pStyle w:val="Bibliography"/>
@@ -17596,7 +17543,7 @@
       <w:r>
         <w:t xml:space="preserve"> </w:t>
       </w:r>
-      <w:hyperlink r:id="rId204">
+      <w:hyperlink r:id="rId202">
         <w:r>
           <w:rPr>
             <w:rStyle w:val="Hyperlink"/>
@@ -17608,8 +17555,8 @@
         <w:t xml:space="preserve">.</w:t>
       </w:r>
     </w:p>
-    <w:bookmarkEnd w:id="205"/>
-    <w:bookmarkStart w:id="207" w:name="ref-hicksDeveloperThrivingFour2024"/>
+    <w:bookmarkEnd w:id="203"/>
+    <w:bookmarkStart w:id="205" w:name="ref-hicksDeveloperThrivingFour2024"/>
     <w:p>
       <w:pPr>
         <w:pStyle w:val="Bibliography"/>
@@ -17672,7 +17619,7 @@
       <w:r>
         <w:t xml:space="preserve"> </w:t>
       </w:r>
-      <w:hyperlink r:id="rId206">
+      <w:hyperlink r:id="rId204">
         <w:r>
           <w:rPr>
             <w:rStyle w:val="Hyperlink"/>
@@ -17684,8 +17631,8 @@
         <w:t xml:space="preserve">.</w:t>
       </w:r>
     </w:p>
-    <w:bookmarkEnd w:id="207"/>
-    <w:bookmarkStart w:id="209" w:name="ref-hicksNewDeveloperAI2024"/>
+    <w:bookmarkEnd w:id="205"/>
+    <w:bookmarkStart w:id="207" w:name="ref-hicksNewDeveloperAI2024"/>
     <w:p>
       <w:pPr>
         <w:pStyle w:val="Bibliography"/>
@@ -17771,7 +17718,7 @@
       <w:r>
         <w:t xml:space="preserve"> </w:t>
       </w:r>
-      <w:hyperlink r:id="rId208">
+      <w:hyperlink r:id="rId206">
         <w:r>
           <w:rPr>
             <w:rStyle w:val="Hyperlink"/>
@@ -17783,8 +17730,8 @@
         <w:t xml:space="preserve">.</w:t>
       </w:r>
     </w:p>
-    <w:bookmarkEnd w:id="209"/>
-    <w:bookmarkStart w:id="210" w:name="ref-hicksDeveloperThrivingFour2023"/>
+    <w:bookmarkEnd w:id="207"/>
+    <w:bookmarkStart w:id="208" w:name="ref-hicksDeveloperThrivingFour2023"/>
     <w:p>
       <w:pPr>
         <w:pStyle w:val="Bibliography"/>
@@ -17847,8 +17794,8 @@
         <w:t xml:space="preserve">Developer Success Lab at Pluralsight.</w:t>
       </w:r>
     </w:p>
-    <w:bookmarkEnd w:id="210"/>
-    <w:bookmarkStart w:id="212" w:name="ref-kayTidybayesTidyData2023"/>
+    <w:bookmarkEnd w:id="208"/>
+    <w:bookmarkStart w:id="210" w:name="ref-kayTidybayesTidyData2023"/>
     <w:p>
       <w:pPr>
         <w:pStyle w:val="Bibliography"/>
@@ -17935,7 +17882,7 @@
       <w:r>
         <w:t xml:space="preserve"> </w:t>
       </w:r>
-      <w:hyperlink r:id="rId211">
+      <w:hyperlink r:id="rId209">
         <w:r>
           <w:rPr>
             <w:rStyle w:val="Hyperlink"/>
@@ -17947,8 +17894,8 @@
         <w:t xml:space="preserve">.</w:t>
       </w:r>
     </w:p>
-    <w:bookmarkEnd w:id="212"/>
-    <w:bookmarkStart w:id="214" w:name="X6a44f3371454188ec420ade064d77648d08fb97"/>
+    <w:bookmarkEnd w:id="210"/>
+    <w:bookmarkStart w:id="212" w:name="X6a44f3371454188ec420ade064d77648d08fb97"/>
     <w:p>
       <w:pPr>
         <w:pStyle w:val="Bibliography"/>
@@ -18026,7 +17973,7 @@
       <w:r>
         <w:t xml:space="preserve"> </w:t>
       </w:r>
-      <w:hyperlink r:id="rId213">
+      <w:hyperlink r:id="rId211">
         <w:r>
           <w:rPr>
             <w:rStyle w:val="Hyperlink"/>
@@ -18038,8 +17985,8 @@
         <w:t xml:space="preserve">.</w:t>
       </w:r>
     </w:p>
-    <w:bookmarkEnd w:id="214"/>
-    <w:bookmarkStart w:id="216" w:name="X08b0d71b746045ae280ba20b9b4bd66d4278253"/>
+    <w:bookmarkEnd w:id="212"/>
+    <w:bookmarkStart w:id="214" w:name="X08b0d71b746045ae280ba20b9b4bd66d4278253"/>
     <w:p>
       <w:pPr>
         <w:pStyle w:val="Bibliography"/>
@@ -18093,7 +18040,7 @@
       <w:r>
         <w:t xml:space="preserve"> </w:t>
       </w:r>
-      <w:hyperlink r:id="rId215">
+      <w:hyperlink r:id="rId213">
         <w:r>
           <w:rPr>
             <w:rStyle w:val="Hyperlink"/>
@@ -18105,8 +18052,8 @@
         <w:t xml:space="preserve">.</w:t>
       </w:r>
     </w:p>
-    <w:bookmarkEnd w:id="216"/>
-    <w:bookmarkStart w:id="218" w:name="ref-kudrjavetsSmallCodeChanges2022"/>
+    <w:bookmarkEnd w:id="214"/>
+    <w:bookmarkStart w:id="216" w:name="ref-kudrjavetsSmallCodeChanges2022"/>
     <w:p>
       <w:pPr>
         <w:pStyle w:val="Bibliography"/>
@@ -18184,7 +18131,7 @@
       <w:r>
         <w:t xml:space="preserve"> </w:t>
       </w:r>
-      <w:hyperlink r:id="rId217">
+      <w:hyperlink r:id="rId215">
         <w:r>
           <w:rPr>
             <w:rStyle w:val="Hyperlink"/>
@@ -18196,8 +18143,8 @@
         <w:t xml:space="preserve">.</w:t>
       </w:r>
     </w:p>
-    <w:bookmarkEnd w:id="218"/>
-    <w:bookmarkStart w:id="220" w:name="X23f07c937a15c011bd37a4aec1d7a6b00c5f9d3"/>
+    <w:bookmarkEnd w:id="216"/>
+    <w:bookmarkStart w:id="218" w:name="X23f07c937a15c011bd37a4aec1d7a6b00c5f9d3"/>
     <w:p>
       <w:pPr>
         <w:pStyle w:val="Bibliography"/>
@@ -18257,7 +18204,7 @@
       <w:r>
         <w:t xml:space="preserve"> </w:t>
       </w:r>
-      <w:hyperlink r:id="rId219">
+      <w:hyperlink r:id="rId217">
         <w:r>
           <w:rPr>
             <w:rStyle w:val="Hyperlink"/>
@@ -18269,65 +18216,65 @@
         <w:t xml:space="preserve">.</w:t>
       </w:r>
     </w:p>
+    <w:bookmarkEnd w:id="218"/>
+    <w:bookmarkStart w:id="219" w:name="ref-lawlessStatisticalModelsMethods2003"/>
+    <w:p>
+      <w:pPr>
+        <w:pStyle w:val="Bibliography"/>
+      </w:pPr>
+      <w:r>
+        <w:t xml:space="preserve">Lawless, Jerald F. 2003.</w:t>
+      </w:r>
+      <w:r>
+        <w:t xml:space="preserve"> </w:t>
+      </w:r>
+      <w:r>
+        <w:rPr>
+          <w:i/>
+          <w:iCs/>
+        </w:rPr>
+        <w:t xml:space="preserve">Statistical Models and Methods for Lifetime Data</w:t>
+      </w:r>
+      <w:r>
+        <w:t xml:space="preserve">. 2nd ed. Wiley Series in Probability and Statistics. Hoboken, N.J.: Wiley-Interscience.</w:t>
+      </w:r>
+    </w:p>
+    <w:bookmarkEnd w:id="219"/>
+    <w:bookmarkStart w:id="220" w:name="ref-linesWhyEliteDev2023"/>
+    <w:p>
+      <w:pPr>
+        <w:pStyle w:val="Bibliography"/>
+      </w:pPr>
+      <w:r>
+        <w:t xml:space="preserve">Lines, Dan. 2023.</w:t>
+      </w:r>
+      <w:r>
+        <w:t xml:space="preserve"> </w:t>
+      </w:r>
+      <w:r>
+        <w:t xml:space="preserve">“Why Elite Dev Teams Focus on Pull-Request Metrics.”</w:t>
+      </w:r>
+      <w:r>
+        <w:t xml:space="preserve"> </w:t>
+      </w:r>
+      <w:r>
+        <w:rPr>
+          <w:i/>
+          <w:iCs/>
+        </w:rPr>
+        <w:t xml:space="preserve">LeadDev</w:t>
+      </w:r>
+      <w:r>
+        <w:t xml:space="preserve">. https://leaddev.com/reporting/why-elite-dev-teams-focus-pull-request-metrics.</w:t>
+      </w:r>
+    </w:p>
     <w:bookmarkEnd w:id="220"/>
-    <w:bookmarkStart w:id="221" w:name="ref-lawlessStatisticalModelsMethods2003"/>
+    <w:bookmarkStart w:id="222" w:name="X8c058eb568cf418d2cb59d8933da8b4fed762c7"/>
     <w:p>
       <w:pPr>
         <w:pStyle w:val="Bibliography"/>
       </w:pPr>
       <w:r>
-        <w:t xml:space="preserve">Lawless, Jerald F. 2003.</w:t>
-      </w:r>
-      <w:r>
-        <w:t xml:space="preserve"> </w:t>
-      </w:r>
-      <w:r>
-        <w:rPr>
-          <w:i/>
-          <w:iCs/>
-        </w:rPr>
-        <w:t xml:space="preserve">Statistical Models and Methods for Lifetime Data</w:t>
-      </w:r>
-      <w:r>
-        <w:t xml:space="preserve">. 2nd ed. Wiley Series in Probability and Statistics. Hoboken, N.J.: Wiley-Interscience.</w:t>
-      </w:r>
-    </w:p>
-    <w:bookmarkEnd w:id="221"/>
-    <w:bookmarkStart w:id="222" w:name="ref-linesWhyEliteDev2023"/>
-    <w:p>
-      <w:pPr>
-        <w:pStyle w:val="Bibliography"/>
-      </w:pPr>
-      <w:r>
-        <w:t xml:space="preserve">Lines, Dan. 2023.</w:t>
-      </w:r>
-      <w:r>
-        <w:t xml:space="preserve"> </w:t>
-      </w:r>
-      <w:r>
-        <w:t xml:space="preserve">“Why Elite Dev Teams Focus on Pull-Request Metrics.”</w:t>
-      </w:r>
-      <w:r>
-        <w:t xml:space="preserve"> </w:t>
-      </w:r>
-      <w:r>
-        <w:rPr>
-          <w:i/>
-          <w:iCs/>
-        </w:rPr>
-        <w:t xml:space="preserve">LeadDev</w:t>
-      </w:r>
-      <w:r>
-        <w:t xml:space="preserve">. https://leaddev.com/reporting/why-elite-dev-teams-focus-pull-request-metrics.</w:t>
-      </w:r>
-    </w:p>
-    <w:bookmarkEnd w:id="222"/>
-    <w:bookmarkStart w:id="224" w:name="X8c058eb568cf418d2cb59d8933da8b4fed762c7"/>
-    <w:p>
-      <w:pPr>
-        <w:pStyle w:val="Bibliography"/>
-      </w:pPr>
-      <w:r>
         <w:t xml:space="preserve">Lüdecke, Daniel, Mattan S. Ben-Shachar, Indrajeet Patil, and Dominique Makowski. 2020.</w:t>
       </w:r>
       <w:r>
@@ -18364,7 +18311,7 @@
       <w:r>
         <w:t xml:space="preserve"> </w:t>
       </w:r>
-      <w:hyperlink r:id="rId223">
+      <w:hyperlink r:id="rId221">
         <w:r>
           <w:rPr>
             <w:rStyle w:val="Hyperlink"/>
@@ -18376,8 +18323,8 @@
         <w:t xml:space="preserve">.</w:t>
       </w:r>
     </w:p>
-    <w:bookmarkEnd w:id="224"/>
-    <w:bookmarkStart w:id="226" w:name="Xfb5d3bf784a81601025dcaebf40f3a9395e5c4b"/>
+    <w:bookmarkEnd w:id="222"/>
+    <w:bookmarkStart w:id="224" w:name="Xfb5d3bf784a81601025dcaebf40f3a9395e5c4b"/>
     <w:p>
       <w:pPr>
         <w:pStyle w:val="Bibliography"/>
@@ -18422,7 +18369,7 @@
       <w:r>
         <w:t xml:space="preserve"> </w:t>
       </w:r>
-      <w:hyperlink r:id="rId225">
+      <w:hyperlink r:id="rId223">
         <w:r>
           <w:rPr>
             <w:rStyle w:val="Hyperlink"/>
@@ -18434,8 +18381,8 @@
         <w:t xml:space="preserve">.</w:t>
       </w:r>
     </w:p>
-    <w:bookmarkEnd w:id="226"/>
-    <w:bookmarkStart w:id="228" w:name="X7e5fcb01483c46ceec3804400aa01747d15580c"/>
+    <w:bookmarkEnd w:id="224"/>
+    <w:bookmarkStart w:id="226" w:name="X7e5fcb01483c46ceec3804400aa01747d15580c"/>
     <w:p>
       <w:pPr>
         <w:pStyle w:val="Bibliography"/>
@@ -18587,7 +18534,7 @@
       <w:r>
         <w:t xml:space="preserve"> </w:t>
       </w:r>
-      <w:hyperlink r:id="rId227">
+      <w:hyperlink r:id="rId225">
         <w:r>
           <w:rPr>
             <w:rStyle w:val="Hyperlink"/>
@@ -18599,8 +18546,8 @@
         <w:t xml:space="preserve">.</w:t>
       </w:r>
     </w:p>
-    <w:bookmarkEnd w:id="228"/>
-    <w:bookmarkStart w:id="230" w:name="X1355eb15b7ead710bd5cc17206c41e78ccfe673"/>
+    <w:bookmarkEnd w:id="226"/>
+    <w:bookmarkStart w:id="228" w:name="X1355eb15b7ead710bd5cc17206c41e78ccfe673"/>
     <w:p>
       <w:pPr>
         <w:pStyle w:val="Bibliography"/>
@@ -18645,7 +18592,7 @@
       <w:r>
         <w:t xml:space="preserve"> </w:t>
       </w:r>
-      <w:hyperlink r:id="rId229">
+      <w:hyperlink r:id="rId227">
         <w:r>
           <w:rPr>
             <w:rStyle w:val="Hyperlink"/>
@@ -18657,53 +18604,120 @@
         <w:t xml:space="preserve">.</w:t>
       </w:r>
     </w:p>
+    <w:bookmarkEnd w:id="228"/>
+    <w:bookmarkStart w:id="230" w:name="ref-meyerTodayWasGood2021"/>
+    <w:p>
+      <w:pPr>
+        <w:pStyle w:val="Bibliography"/>
+      </w:pPr>
+      <w:r>
+        <w:t xml:space="preserve">Meyer, Andre N., Earl T. Barr, Christian Bird, and Thomas Zimmermann. 2021.</w:t>
+      </w:r>
+      <w:r>
+        <w:t xml:space="preserve"> </w:t>
+      </w:r>
+      <w:r>
+        <w:t xml:space="preserve">“Today</w:t>
+      </w:r>
+      <w:r>
+        <w:t xml:space="preserve"> </w:t>
+      </w:r>
+      <w:r>
+        <w:t xml:space="preserve">Was</w:t>
+      </w:r>
+      <w:r>
+        <w:t xml:space="preserve"> </w:t>
+      </w:r>
+      <w:r>
+        <w:t xml:space="preserve">a</w:t>
+      </w:r>
+      <w:r>
+        <w:t xml:space="preserve"> </w:t>
+      </w:r>
+      <w:r>
+        <w:t xml:space="preserve">Good Day</w:t>
+      </w:r>
+      <w:r>
+        <w:t xml:space="preserve">:</w:t>
+      </w:r>
+      <w:r>
+        <w:t xml:space="preserve"> </w:t>
+      </w:r>
+      <w:r>
+        <w:t xml:space="preserve">The Daily Life</w:t>
+      </w:r>
+      <w:r>
+        <w:t xml:space="preserve"> </w:t>
+      </w:r>
+      <w:r>
+        <w:t xml:space="preserve">of</w:t>
+      </w:r>
+      <w:r>
+        <w:t xml:space="preserve"> </w:t>
+      </w:r>
+      <w:r>
+        <w:t xml:space="preserve">Software Developers</w:t>
+      </w:r>
+      <w:r>
+        <w:t xml:space="preserve">.”</w:t>
+      </w:r>
+      <w:r>
+        <w:t xml:space="preserve"> </w:t>
+      </w:r>
+      <w:r>
+        <w:rPr>
+          <w:i/>
+          <w:iCs/>
+        </w:rPr>
+        <w:t xml:space="preserve">IEEE Transactions on Software Engineering</w:t>
+      </w:r>
+      <w:r>
+        <w:t xml:space="preserve"> </w:t>
+      </w:r>
+      <w:r>
+        <w:t xml:space="preserve">47 (5): 863–80.</w:t>
+      </w:r>
+      <w:r>
+        <w:t xml:space="preserve"> </w:t>
+      </w:r>
+      <w:hyperlink r:id="rId229">
+        <w:r>
+          <w:rPr>
+            <w:rStyle w:val="Hyperlink"/>
+          </w:rPr>
+          <w:t xml:space="preserve">https://doi.org/10.1109/TSE.2019.2904957</w:t>
+        </w:r>
+      </w:hyperlink>
+      <w:r>
+        <w:t xml:space="preserve">.</w:t>
+      </w:r>
+    </w:p>
     <w:bookmarkEnd w:id="230"/>
-    <w:bookmarkStart w:id="232" w:name="ref-meyerTodayWasGood2021"/>
+    <w:bookmarkStart w:id="232" w:name="ref-meyerEnablingGoodWork2021"/>
     <w:p>
       <w:pPr>
         <w:pStyle w:val="Bibliography"/>
       </w:pPr>
       <w:r>
-        <w:t xml:space="preserve">Meyer, Andre N., Earl T. Barr, Christian Bird, and Thomas Zimmermann. 2021.</w:t>
-      </w:r>
-      <w:r>
-        <w:t xml:space="preserve"> </w:t>
-      </w:r>
-      <w:r>
-        <w:t xml:space="preserve">“Today</w:t>
-      </w:r>
-      <w:r>
-        <w:t xml:space="preserve"> </w:t>
-      </w:r>
-      <w:r>
-        <w:t xml:space="preserve">Was</w:t>
-      </w:r>
-      <w:r>
-        <w:t xml:space="preserve"> </w:t>
-      </w:r>
-      <w:r>
-        <w:t xml:space="preserve">a</w:t>
-      </w:r>
-      <w:r>
-        <w:t xml:space="preserve"> </w:t>
-      </w:r>
-      <w:r>
-        <w:t xml:space="preserve">Good Day</w:t>
-      </w:r>
-      <w:r>
-        <w:t xml:space="preserve">:</w:t>
-      </w:r>
-      <w:r>
-        <w:t xml:space="preserve"> </w:t>
-      </w:r>
-      <w:r>
-        <w:t xml:space="preserve">The Daily Life</w:t>
-      </w:r>
-      <w:r>
-        <w:t xml:space="preserve"> </w:t>
-      </w:r>
-      <w:r>
-        <w:t xml:space="preserve">of</w:t>
+        <w:t xml:space="preserve">Meyer, André N., Gail C. Murphy, Thomas Zimmermann, and Thomas Fritz. 2021.</w:t>
+      </w:r>
+      <w:r>
+        <w:t xml:space="preserve"> </w:t>
+      </w:r>
+      <w:r>
+        <w:t xml:space="preserve">“Enabling</w:t>
+      </w:r>
+      <w:r>
+        <w:t xml:space="preserve"> </w:t>
+      </w:r>
+      <w:r>
+        <w:t xml:space="preserve">Good Work Habits</w:t>
+      </w:r>
+      <w:r>
+        <w:t xml:space="preserve"> </w:t>
+      </w:r>
+      <w:r>
+        <w:t xml:space="preserve">in</w:t>
       </w:r>
       <w:r>
         <w:t xml:space="preserve"> </w:t>
@@ -18712,6 +18726,18 @@
         <w:t xml:space="preserve">Software Developers</w:t>
       </w:r>
       <w:r>
+        <w:t xml:space="preserve"> </w:t>
+      </w:r>
+      <w:r>
+        <w:t xml:space="preserve">Through</w:t>
+      </w:r>
+      <w:r>
+        <w:t xml:space="preserve"> </w:t>
+      </w:r>
+      <w:r>
+        <w:t xml:space="preserve">Reflective Goal-Setting</w:t>
+      </w:r>
+      <w:r>
         <w:t xml:space="preserve">.”</w:t>
       </w:r>
       <w:r>
@@ -18728,7 +18754,7 @@
         <w:t xml:space="preserve"> </w:t>
       </w:r>
       <w:r>
-        <w:t xml:space="preserve">47 (5): 863–80.</w:t>
+        <w:t xml:space="preserve">47 (9): 1872–85.</w:t>
       </w:r>
       <w:r>
         <w:t xml:space="preserve"> </w:t>
@@ -18738,7 +18764,7 @@
           <w:rPr>
             <w:rStyle w:val="Hyperlink"/>
           </w:rPr>
-          <w:t xml:space="preserve">https://doi.org/10.1109/TSE.2019.2904957</w:t>
+          <w:t xml:space="preserve">https://doi.org/10.1109/TSE.2019.2938525</w:t>
         </w:r>
       </w:hyperlink>
       <w:r>

</xml_diff>

<commit_message>
updated with rep link
</commit_message>
<xml_diff>
--- a/docs/index.docx
+++ b/docs/index.docx
@@ -2208,7 +2208,7 @@
     </w:p>
     <w:bookmarkEnd w:id="29"/>
     <w:bookmarkEnd w:id="30"/>
-    <w:bookmarkStart w:id="51" w:name="research-design-and-methodology"/>
+    <w:bookmarkStart w:id="52" w:name="research-design-and-methodology"/>
     <w:p>
       <w:pPr>
         <w:pStyle w:val="Heading1"/>
@@ -2222,28 +2222,51 @@
         <w:pStyle w:val="FirstParagraph"/>
       </w:pPr>
       <w:r>
-        <w:t xml:space="preserve">Please see</w:t>
-      </w:r>
-      <w:r>
-        <w:t xml:space="preserve"> </w:t>
-      </w:r>
-      <w:r>
-        <w:t xml:space="preserve">“</w:t>
-      </w:r>
-      <w:r>
-        <w:t xml:space="preserve">ancillary files</w:t>
-      </w:r>
-      <w:r>
-        <w:t xml:space="preserve">”</w:t>
-      </w:r>
-      <w:r>
-        <w:t xml:space="preserve"> </w:t>
-      </w:r>
-      <w:r>
-        <w:t xml:space="preserve">for the text of analysis code as a Qmd file.</w:t>
-      </w:r>
-    </w:p>
-    <w:bookmarkStart w:id="36" w:name="data-selection-and-characteristics"/>
+        <w:t xml:space="preserve">Code for these analyses is available in the</w:t>
+      </w:r>
+      <w:r>
+        <w:t xml:space="preserve"> </w:t>
+      </w:r>
+      <w:r>
+        <w:rPr>
+          <w:rStyle w:val="VerbatimChar"/>
+        </w:rPr>
+        <w:t xml:space="preserve">manuscript-preprint_v1.0.0</w:t>
+      </w:r>
+      <w:r>
+        <w:t xml:space="preserve"> </w:t>
+      </w:r>
+      <w:r>
+        <w:t xml:space="preserve">release as</w:t>
+      </w:r>
+      <w:r>
+        <w:t xml:space="preserve"> </w:t>
+      </w:r>
+      <w:r>
+        <w:rPr>
+          <w:rStyle w:val="VerbatimChar"/>
+        </w:rPr>
+        <w:t xml:space="preserve">analyses.qmd</w:t>
+      </w:r>
+      <w:r>
+        <w:t xml:space="preserve">, here:</w:t>
+      </w:r>
+      <w:r>
+        <w:t xml:space="preserve"> </w:t>
+      </w:r>
+      <w:hyperlink r:id="rId31">
+        <w:r>
+          <w:rPr>
+            <w:rStyle w:val="Hyperlink"/>
+          </w:rPr>
+          <w:t xml:space="preserve">https://github.com/jflournoy/no-silver-bullets</w:t>
+        </w:r>
+      </w:hyperlink>
+      <w:r>
+        <w:t xml:space="preserve">.</w:t>
+      </w:r>
+    </w:p>
+    <w:bookmarkStart w:id="37" w:name="data-selection-and-characteristics"/>
     <w:p>
       <w:pPr>
         <w:pStyle w:val="Heading2"/>
@@ -2263,7 +2286,7 @@
         <w:rPr>
           <w:rStyle w:val="FootnoteReference"/>
         </w:rPr>
-        <w:footnoteReference w:id="31"/>
+        <w:footnoteReference w:id="32"/>
       </w:r>
       <w:r>
         <w:t xml:space="preserve"> </w:t>
@@ -2307,7 +2330,7 @@
       <w:tr>
         <w:tc>
           <w:tcPr/>
-          <w:bookmarkStart w:id="35" w:name="fig-org-size"/>
+          <w:bookmarkStart w:id="36" w:name="fig-org-size"/>
           <w:p>
             <w:pPr>
               <w:pStyle w:val="Compact"/>
@@ -2318,18 +2341,18 @@
                 <wp:inline>
                   <wp:extent cx="2743200" cy="1828800"/>
                   <wp:effectExtent b="0" l="0" r="0" t="0"/>
-                  <wp:docPr descr="" title="" id="33" name="Picture"/>
+                  <wp:docPr descr="" title="" id="34" name="Picture"/>
                   <a:graphic>
                     <a:graphicData uri="http://schemas.openxmlformats.org/drawingml/2006/picture">
                       <pic:pic>
                         <pic:nvPicPr>
-                          <pic:cNvPr descr="org_size_hist.png" id="34" name="Picture"/>
+                          <pic:cNvPr descr="org_size_hist.png" id="35" name="Picture"/>
                           <pic:cNvPicPr>
                             <a:picLocks noChangeArrowheads="1" noChangeAspect="1"/>
                           </pic:cNvPicPr>
                         </pic:nvPicPr>
                         <pic:blipFill>
-                          <a:blip r:embed="rId32"/>
+                          <a:blip r:embed="rId33"/>
                           <a:stretch>
                             <a:fillRect/>
                           </a:stretch>
@@ -2369,12 +2392,12 @@
               <w:t xml:space="preserve">Figure 1: Organization sizes clustered around 130 users, with a long tail of larger organizations.</w:t>
             </w:r>
           </w:p>
-          <w:bookmarkEnd w:id="35"/>
+          <w:bookmarkEnd w:id="36"/>
         </w:tc>
       </w:tr>
     </w:tbl>
-    <w:bookmarkEnd w:id="36"/>
-    <w:bookmarkStart w:id="47" w:name="computing-study-variables"/>
+    <w:bookmarkEnd w:id="37"/>
+    <w:bookmarkStart w:id="48" w:name="computing-study-variables"/>
     <w:p>
       <w:pPr>
         <w:pStyle w:val="Heading2"/>
@@ -2449,7 +2472,7 @@
         <w:t xml:space="preserve">for a brief list of variables.</w:t>
       </w:r>
     </w:p>
-    <w:bookmarkStart w:id="37" w:name="cycle-time-1"/>
+    <w:bookmarkStart w:id="38" w:name="cycle-time-1"/>
     <w:p>
       <w:pPr>
         <w:pStyle w:val="Heading3"/>
@@ -2482,8 +2505,8 @@
         <w:t xml:space="preserve">in that month. For example, a ticket opened on the 9th of April, and closed on the 3rd of May would contribute 2,246,400 seconds to the calculation of the median for April.</w:t>
       </w:r>
     </w:p>
-    <w:bookmarkEnd w:id="37"/>
-    <w:bookmarkStart w:id="38" w:name="unclosed-tickets"/>
+    <w:bookmarkEnd w:id="38"/>
+    <w:bookmarkStart w:id="39" w:name="unclosed-tickets"/>
     <w:p>
       <w:pPr>
         <w:pStyle w:val="Heading3"/>
@@ -2578,8 +2601,8 @@
         <w:t xml:space="preserve">using the logistic quantile function (with minimum and maximum proportions forced to be .01 and .99 respectively). We use this in the regressions below as a control variable to adjust for this possibility.</w:t>
       </w:r>
     </w:p>
-    <w:bookmarkEnd w:id="38"/>
-    <w:bookmarkStart w:id="39" w:name="time-month-and-within-quarter-month"/>
+    <w:bookmarkEnd w:id="39"/>
+    <w:bookmarkStart w:id="40" w:name="time-month-and-within-quarter-month"/>
     <w:p>
       <w:pPr>
         <w:pStyle w:val="Heading3"/>
@@ -2596,8 +2619,8 @@
         <w:t xml:space="preserve">We examined time in two ways: monthly and quarterly. Months were represented as numeric values (i.e. January = 1, February = 2) and centered at month 7, which allows us to interpret certain quantities like the intercept as the average cycle time in the middle of the year. Additionally, because quarters provide meaningful business cadences that may impact engineering work, for instance in that some organizations set quarterly goals at the beginning of each quarter and push to meet those goals at the end of each quarter and that key product deadlines may occur systematically toward the end of quarters, we accounted for any effects of quarterly cycles by using an indicator for the within-quarter month, centered at the middle of the quarter (e.g., -1 for the first month of the quarter, 0 for the middle month, and 1 for the last month of the quarter). This approach allowed us to capture a more stable and realistic trajectory of change over the course of the year.</w:t>
       </w:r>
     </w:p>
-    <w:bookmarkEnd w:id="39"/>
-    <w:bookmarkStart w:id="40" w:name="team-size"/>
+    <w:bookmarkEnd w:id="40"/>
+    <w:bookmarkStart w:id="41" w:name="team-size"/>
     <w:p>
       <w:pPr>
         <w:pStyle w:val="Heading3"/>
@@ -2614,8 +2637,8 @@
         <w:t xml:space="preserve">To control for any influence of team size on cycle time, we compute each individual’s team size as the average size of all teams that individual belongs to as defined by individuals’ co-located activity data. Specifically, in the database used, an individual contributor is given membership in any team that they have worked in, and this is updated retroactively. For each individual, we find all teams that person is a member of, compute the size of that team, and then average across those team sizes if an individual is a member of multiple teams. As such, this number is a very rough indicator of the size of teams an individual tends to be a part of and is static across the year. This is a limitation of the database. This is then entered as an individually-varying continuous variable to control for some of the effect of team size on an individual’s cycle time.</w:t>
       </w:r>
     </w:p>
-    <w:bookmarkEnd w:id="40"/>
-    <w:bookmarkStart w:id="41" w:name="coding-days"/>
+    <w:bookmarkEnd w:id="41"/>
+    <w:bookmarkStart w:id="42" w:name="coding-days"/>
     <w:p>
       <w:pPr>
         <w:pStyle w:val="Heading3"/>
@@ -2632,8 +2655,8 @@
         <w:t xml:space="preserve">Coding days was summarized as the average number of days per week that a developer made at least one commit. We divided the number of coding days in a month by the total number of days in that month and multiplied by seven to aid in interpretation.</w:t>
       </w:r>
     </w:p>
-    <w:bookmarkEnd w:id="41"/>
-    <w:bookmarkStart w:id="42" w:name="total-merged-prs"/>
+    <w:bookmarkEnd w:id="42"/>
+    <w:bookmarkStart w:id="43" w:name="total-merged-prs"/>
     <w:p>
       <w:pPr>
         <w:pStyle w:val="Heading3"/>
@@ -2659,8 +2682,8 @@
         <w:t xml:space="preserve">. As such, we used the number of total merged pull requests as one measure of task scoping. To calculate this, we counted the number of merged pull requests for each user for each month.</w:t>
       </w:r>
     </w:p>
-    <w:bookmarkEnd w:id="42"/>
-    <w:bookmarkStart w:id="43" w:name="percent-defect-tickets"/>
+    <w:bookmarkEnd w:id="43"/>
+    <w:bookmarkStart w:id="44" w:name="percent-defect-tickets"/>
     <w:p>
       <w:pPr>
         <w:pStyle w:val="Heading3"/>
@@ -2686,8 +2709,8 @@
         <w:t xml:space="preserve">. As such, we used the percentage of defect tickets as another measure of task scoping to represent unplanned work that may interfere with timely completion of planned work. This may also be a downstream signal of individuals’ opportunity for focused work time and code quality. To account for this possibility, for each user, for each month, we computed the percent of tickets that were defect tickets.</w:t>
       </w:r>
     </w:p>
-    <w:bookmarkEnd w:id="43"/>
-    <w:bookmarkStart w:id="44" w:name="degree-centrality"/>
+    <w:bookmarkEnd w:id="44"/>
+    <w:bookmarkStart w:id="45" w:name="degree-centrality"/>
     <w:p>
       <w:pPr>
         <w:pStyle w:val="Heading3"/>
@@ -2722,8 +2745,8 @@
         <w:t xml:space="preserve">. This particular variable serves as an effective proxy for quantifying the extent of collaboration among developers. We multiply the normalized degree centrality, which is between 0 and 1, by 100.</w:t>
       </w:r>
     </w:p>
-    <w:bookmarkEnd w:id="44"/>
-    <w:bookmarkStart w:id="46" w:name="comments-per-pr"/>
+    <w:bookmarkEnd w:id="45"/>
+    <w:bookmarkStart w:id="47" w:name="comments-per-pr"/>
     <w:p>
       <w:pPr>
         <w:pStyle w:val="Heading3"/>
@@ -2753,7 +2776,7 @@
       <w:tr>
         <w:tc>
           <w:tcPr/>
-          <w:bookmarkStart w:id="45" w:name="tbl-variables"/>
+          <w:bookmarkStart w:id="46" w:name="tbl-variables"/>
           <w:p>
             <w:pPr>
               <w:jc w:val="center"/>
@@ -3209,14 +3232,14 @@
               </w:tc>
             </w:tr>
           </w:tbl>
-          <w:bookmarkEnd w:id="45"/>
+          <w:bookmarkEnd w:id="46"/>
           <w:p/>
         </w:tc>
       </w:tr>
     </w:tbl>
-    <w:bookmarkEnd w:id="46"/>
     <w:bookmarkEnd w:id="47"/>
-    <w:bookmarkStart w:id="48" w:name="analytic-approach"/>
+    <w:bookmarkEnd w:id="48"/>
+    <w:bookmarkStart w:id="49" w:name="analytic-approach"/>
     <w:p>
       <w:pPr>
         <w:pStyle w:val="Heading2"/>
@@ -3896,8 +3919,8 @@
         <w:t xml:space="preserve">We sampled from 4 chains with 2,000 total iterations each, discarding the first 1,000 iterations as warmup. Inferences were made on 4,000 post-warmup draws from the posterior probability distribution from the 4 chains.</w:t>
       </w:r>
     </w:p>
-    <w:bookmarkEnd w:id="48"/>
-    <w:bookmarkStart w:id="49" w:name="inferences"/>
+    <w:bookmarkEnd w:id="49"/>
+    <w:bookmarkStart w:id="50" w:name="inferences"/>
     <w:p>
       <w:pPr>
         <w:pStyle w:val="Heading2"/>
@@ -3952,8 +3975,8 @@
         <w:t xml:space="preserve">”</w:t>
       </w:r>
     </w:p>
-    <w:bookmarkEnd w:id="49"/>
-    <w:bookmarkStart w:id="50" w:name="r-packages"/>
+    <w:bookmarkEnd w:id="50"/>
+    <w:bookmarkStart w:id="51" w:name="r-packages"/>
     <w:p>
       <w:pPr>
         <w:pStyle w:val="Heading2"/>
@@ -4123,9 +4146,9 @@
         <w:t xml:space="preserve">.</w:t>
       </w:r>
     </w:p>
-    <w:bookmarkEnd w:id="50"/>
     <w:bookmarkEnd w:id="51"/>
-    <w:bookmarkStart w:id="124" w:name="results"/>
+    <w:bookmarkEnd w:id="52"/>
+    <w:bookmarkStart w:id="125" w:name="results"/>
     <w:p>
       <w:pPr>
         <w:pStyle w:val="Heading1"/>
@@ -4184,7 +4207,7 @@
         </w:rPr>
         <w:t xml:space="preserve"> </w:t>
       </w:r>
-      <w:hyperlink r:id="rId52">
+      <w:hyperlink r:id="rId53">
         <w:r>
           <w:rPr>
             <w:rStyle w:val="Hyperlink"/>
@@ -4194,7 +4217,7 @@
         </w:r>
       </w:hyperlink>
     </w:p>
-    <w:bookmarkStart w:id="83" w:name="population-level-effects"/>
+    <w:bookmarkStart w:id="84" w:name="population-level-effects"/>
     <w:p>
       <w:pPr>
         <w:pStyle w:val="Heading2"/>
@@ -4216,7 +4239,7 @@
       <w:tr>
         <w:tc>
           <w:tcPr/>
-          <w:bookmarkStart w:id="53" w:name="tbl-results-fe"/>
+          <w:bookmarkStart w:id="54" w:name="tbl-results-fe"/>
           <w:p>
             <w:pPr>
               <w:jc w:val="center"/>
@@ -8979,7 +9002,7 @@
               </w:tc>
             </w:tr>
           </w:tbl>
-          <w:bookmarkEnd w:id="53"/>
+          <w:bookmarkEnd w:id="54"/>
         </w:tc>
       </w:tr>
     </w:tbl>
@@ -8999,7 +9022,7 @@
         </w:rPr>
         <w:t xml:space="preserve"> </w:t>
       </w:r>
-      <w:hyperlink r:id="rId52">
+      <w:hyperlink r:id="rId53">
         <w:r>
           <w:rPr>
             <w:rStyle w:val="Hyperlink"/>
@@ -9067,7 +9090,7 @@
         <w:t xml:space="preserve">). The proportion of unclosed tickets, an important control variable, on average had close to no effect on our measure of average monthly cycle time but interacted with month.</w:t>
       </w:r>
     </w:p>
-    <w:bookmarkStart w:id="62" w:name="fig-time"/>
+    <w:bookmarkStart w:id="63" w:name="fig-time"/>
     <w:tbl>
       <w:tblPr>
         <w:tblStyle w:val="Table"/>
@@ -9096,7 +9119,7 @@
             <w:tr>
               <w:tc>
                 <w:tcPr/>
-                <w:bookmarkStart w:id="57" w:name="fig-quarter"/>
+                <w:bookmarkStart w:id="58" w:name="fig-quarter"/>
                 <w:p>
                   <w:pPr>
                     <w:pStyle w:val="Compact"/>
@@ -9108,18 +9131,18 @@
                       <wp:inline>
                         <wp:extent cx="2898648" cy="1932432"/>
                         <wp:effectExtent b="0" l="0" r="0" t="0"/>
-                        <wp:docPr descr="" title="" id="55" name="Picture"/>
+                        <wp:docPr descr="" title="" id="56" name="Picture"/>
                         <a:graphic>
                           <a:graphicData uri="http://schemas.openxmlformats.org/drawingml/2006/picture">
                             <pic:pic>
                               <pic:nvPicPr>
-                                <pic:cNvPr descr="cycle_time_full_intx_lin_remonth_quarter.png" id="56" name="Picture"/>
+                                <pic:cNvPr descr="cycle_time_full_intx_lin_remonth_quarter.png" id="57" name="Picture"/>
                                 <pic:cNvPicPr>
                                   <a:picLocks noChangeArrowheads="1" noChangeAspect="1"/>
                                 </pic:cNvPicPr>
                               </pic:nvPicPr>
                               <pic:blipFill>
-                                <a:blip r:embed="rId54"/>
+                                <a:blip r:embed="rId55"/>
                                 <a:stretch>
                                   <a:fillRect/>
                                 </a:stretch>
@@ -9160,7 +9183,7 @@
                     <w:t xml:space="preserve">(a) Within-quarter month doesn’t affect cycle time. Background pixels represent density of data, with darker colors indicating greater density. Lines are median posterior expectations, with 95% credible interval ribbons.</w:t>
                   </w:r>
                 </w:p>
-                <w:bookmarkEnd w:id="57"/>
+                <w:bookmarkEnd w:id="58"/>
               </w:tc>
             </w:tr>
           </w:tbl>
@@ -9222,7 +9245,7 @@
             <w:tr>
               <w:tc>
                 <w:tcPr/>
-                <w:bookmarkStart w:id="61" w:name="fig-month"/>
+                <w:bookmarkStart w:id="62" w:name="fig-month"/>
                 <w:p>
                   <w:pPr>
                     <w:pStyle w:val="Compact"/>
@@ -9234,18 +9257,18 @@
                       <wp:inline>
                         <wp:extent cx="2898648" cy="1932432"/>
                         <wp:effectExtent b="0" l="0" r="0" t="0"/>
-                        <wp:docPr descr="" title="" id="59" name="Picture"/>
+                        <wp:docPr descr="" title="" id="60" name="Picture"/>
                         <a:graphic>
                           <a:graphicData uri="http://schemas.openxmlformats.org/drawingml/2006/picture">
                             <pic:pic>
                               <pic:nvPicPr>
-                                <pic:cNvPr descr="cycle_time_full_intx_lin_remonth_month_num.png" id="60" name="Picture"/>
+                                <pic:cNvPr descr="cycle_time_full_intx_lin_remonth_month_num.png" id="61" name="Picture"/>
                                 <pic:cNvPicPr>
                                   <a:picLocks noChangeArrowheads="1" noChangeAspect="1"/>
                                 </pic:cNvPicPr>
                               </pic:nvPicPr>
                               <pic:blipFill>
-                                <a:blip r:embed="rId58"/>
+                                <a:blip r:embed="rId59"/>
                                 <a:stretch>
                                   <a:fillRect/>
                                 </a:stretch>
@@ -9286,7 +9309,7 @@
                     <w:t xml:space="preserve">(b) Slight reduction of cycle time across the year. Background hexagons represent density of data, with darker colors indicating greater density. Lines are median posterior expectations, with 95% credible interval ribbons.</w:t>
                   </w:r>
                 </w:p>
-                <w:bookmarkEnd w:id="61"/>
+                <w:bookmarkEnd w:id="62"/>
               </w:tc>
             </w:tr>
           </w:tbl>
@@ -9317,7 +9340,7 @@
         <w:t xml:space="preserve">Figure 2</w:t>
       </w:r>
     </w:p>
-    <w:bookmarkEnd w:id="62"/>
+    <w:bookmarkEnd w:id="63"/>
     <w:p>
       <w:pPr>
         <w:pStyle w:val="BodyText"/>
@@ -9350,7 +9373,7 @@
       <w:tr>
         <w:tc>
           <w:tcPr/>
-          <w:bookmarkStart w:id="66" w:name="fig-codingdays"/>
+          <w:bookmarkStart w:id="67" w:name="fig-codingdays"/>
           <w:p>
             <w:pPr>
               <w:pStyle w:val="Compact"/>
@@ -9361,18 +9384,18 @@
                 <wp:inline>
                   <wp:extent cx="3657600" cy="2438400"/>
                   <wp:effectExtent b="0" l="0" r="0" t="0"/>
-                  <wp:docPr descr="" title="" id="64" name="Picture"/>
+                  <wp:docPr descr="" title="" id="65" name="Picture"/>
                   <a:graphic>
                     <a:graphicData uri="http://schemas.openxmlformats.org/drawingml/2006/picture">
                       <pic:pic>
                         <pic:nvPicPr>
-                          <pic:cNvPr descr="cycle_time_full_intx_lin_remonth_coding_days.png" id="65" name="Picture"/>
+                          <pic:cNvPr descr="cycle_time_full_intx_lin_remonth_coding_days.png" id="66" name="Picture"/>
                           <pic:cNvPicPr>
                             <a:picLocks noChangeArrowheads="1" noChangeAspect="1"/>
                           </pic:cNvPicPr>
                         </pic:nvPicPr>
                         <pic:blipFill>
-                          <a:blip r:embed="rId63"/>
+                          <a:blip r:embed="rId64"/>
                           <a:stretch>
                             <a:fillRect/>
                           </a:stretch>
@@ -9412,7 +9435,7 @@
               <w:t xml:space="preserve">Figure 3: More coding days is associated with shorter cycle times. Background hexagons represent density of data, with darker colors indicating greater density. Lines are median posterior expectations, with 95% credible interval ribbons.</w:t>
             </w:r>
           </w:p>
-          <w:bookmarkEnd w:id="66"/>
+          <w:bookmarkEnd w:id="67"/>
         </w:tc>
       </w:tr>
     </w:tbl>
@@ -9448,7 +9471,7 @@
       <w:tr>
         <w:tc>
           <w:tcPr/>
-          <w:bookmarkStart w:id="70" w:name="fig-mergedprs"/>
+          <w:bookmarkStart w:id="71" w:name="fig-mergedprs"/>
           <w:p>
             <w:pPr>
               <w:pStyle w:val="Compact"/>
@@ -9459,18 +9482,18 @@
                 <wp:inline>
                   <wp:extent cx="3657600" cy="2438400"/>
                   <wp:effectExtent b="0" l="0" r="0" t="0"/>
-                  <wp:docPr descr="" title="" id="68" name="Picture"/>
+                  <wp:docPr descr="" title="" id="69" name="Picture"/>
                   <a:graphic>
                     <a:graphicData uri="http://schemas.openxmlformats.org/drawingml/2006/picture">
                       <pic:pic>
                         <pic:nvPicPr>
-                          <pic:cNvPr descr="cycle_time_full_intx_lin_remonth_merged_prs.png" id="69" name="Picture"/>
+                          <pic:cNvPr descr="cycle_time_full_intx_lin_remonth_merged_prs.png" id="70" name="Picture"/>
                           <pic:cNvPicPr>
                             <a:picLocks noChangeArrowheads="1" noChangeAspect="1"/>
                           </pic:cNvPicPr>
                         </pic:nvPicPr>
                         <pic:blipFill>
-                          <a:blip r:embed="rId67"/>
+                          <a:blip r:embed="rId68"/>
                           <a:stretch>
                             <a:fillRect/>
                           </a:stretch>
@@ -9510,7 +9533,7 @@
               <w:t xml:space="preserve">Figure 4: More merged PRs is associated with shorter cycle times. Background hexagons represent density of data, with darker colors indicating greater density. Lines are median posterior expectations, with 95% credible interval ribbons.</w:t>
             </w:r>
           </w:p>
-          <w:bookmarkEnd w:id="70"/>
+          <w:bookmarkEnd w:id="71"/>
         </w:tc>
       </w:tr>
     </w:tbl>
@@ -9546,7 +9569,7 @@
       <w:tr>
         <w:tc>
           <w:tcPr/>
-          <w:bookmarkStart w:id="74" w:name="fig-defecttickets"/>
+          <w:bookmarkStart w:id="75" w:name="fig-defecttickets"/>
           <w:p>
             <w:pPr>
               <w:pStyle w:val="Compact"/>
@@ -9557,18 +9580,18 @@
                 <wp:inline>
                   <wp:extent cx="3657600" cy="2438400"/>
                   <wp:effectExtent b="0" l="0" r="0" t="0"/>
-                  <wp:docPr descr="" title="" id="72" name="Picture"/>
+                  <wp:docPr descr="" title="" id="73" name="Picture"/>
                   <a:graphic>
                     <a:graphicData uri="http://schemas.openxmlformats.org/drawingml/2006/picture">
                       <pic:pic>
                         <pic:nvPicPr>
-                          <pic:cNvPr descr="cycle_time_full_intx_lin_remonth_defect_tickets.png" id="73" name="Picture"/>
+                          <pic:cNvPr descr="cycle_time_full_intx_lin_remonth_defect_tickets.png" id="74" name="Picture"/>
                           <pic:cNvPicPr>
                             <a:picLocks noChangeArrowheads="1" noChangeAspect="1"/>
                           </pic:cNvPicPr>
                         </pic:nvPicPr>
                         <pic:blipFill>
-                          <a:blip r:embed="rId71"/>
+                          <a:blip r:embed="rId72"/>
                           <a:stretch>
                             <a:fillRect/>
                           </a:stretch>
@@ -9608,7 +9631,7 @@
               <w:t xml:space="preserve">Figure 5: Higher-than-average proportion of defect tickets in a month is associated with shorter cycle times, while individuals with more defect tickets on average show longer cycle times. Background hexagons represent density of data, with darker colors indicating greater density. Lines are median posterior expectations, with 95% credible interval ribbons.</w:t>
             </w:r>
           </w:p>
-          <w:bookmarkEnd w:id="74"/>
+          <w:bookmarkEnd w:id="75"/>
         </w:tc>
       </w:tr>
     </w:tbl>
@@ -9644,7 +9667,7 @@
       <w:tr>
         <w:tc>
           <w:tcPr/>
-          <w:bookmarkStart w:id="78" w:name="fig-degree"/>
+          <w:bookmarkStart w:id="79" w:name="fig-degree"/>
           <w:p>
             <w:pPr>
               <w:pStyle w:val="Compact"/>
@@ -9655,18 +9678,18 @@
                 <wp:inline>
                   <wp:extent cx="3657600" cy="2438400"/>
                   <wp:effectExtent b="0" l="0" r="0" t="0"/>
-                  <wp:docPr descr="" title="" id="76" name="Picture"/>
+                  <wp:docPr descr="" title="" id="77" name="Picture"/>
                   <a:graphic>
                     <a:graphicData uri="http://schemas.openxmlformats.org/drawingml/2006/picture">
                       <pic:pic>
                         <pic:nvPicPr>
-                          <pic:cNvPr descr="cycle_time_full_intx_lin_remonth_degree_cent.png" id="77" name="Picture"/>
+                          <pic:cNvPr descr="cycle_time_full_intx_lin_remonth_degree_cent.png" id="78" name="Picture"/>
                           <pic:cNvPicPr>
                             <a:picLocks noChangeArrowheads="1" noChangeAspect="1"/>
                           </pic:cNvPicPr>
                         </pic:nvPicPr>
                         <pic:blipFill>
-                          <a:blip r:embed="rId75"/>
+                          <a:blip r:embed="rId76"/>
                           <a:stretch>
                             <a:fillRect/>
                           </a:stretch>
@@ -9706,7 +9729,7 @@
               <w:t xml:space="preserve">Figure 6: Higher degree centrality is associated with shorter cycle times. Background hexagons represent density of data, with darker colors indicating greater density. Lines are median posterior expectations, with 95% credible interval ribbons.</w:t>
             </w:r>
           </w:p>
-          <w:bookmarkEnd w:id="78"/>
+          <w:bookmarkEnd w:id="79"/>
         </w:tc>
       </w:tr>
     </w:tbl>
@@ -9742,7 +9765,7 @@
       <w:tr>
         <w:tc>
           <w:tcPr/>
-          <w:bookmarkStart w:id="82" w:name="fig-comments"/>
+          <w:bookmarkStart w:id="83" w:name="fig-comments"/>
           <w:p>
             <w:pPr>
               <w:pStyle w:val="Compact"/>
@@ -9753,18 +9776,18 @@
                 <wp:inline>
                   <wp:extent cx="3657600" cy="2438400"/>
                   <wp:effectExtent b="0" l="0" r="0" t="0"/>
-                  <wp:docPr descr="" title="" id="80" name="Picture"/>
+                  <wp:docPr descr="" title="" id="81" name="Picture"/>
                   <a:graphic>
                     <a:graphicData uri="http://schemas.openxmlformats.org/drawingml/2006/picture">
                       <pic:pic>
                         <pic:nvPicPr>
-                          <pic:cNvPr descr="cycle_time_full_intx_lin_remonth_pr_comments.png" id="81" name="Picture"/>
+                          <pic:cNvPr descr="cycle_time_full_intx_lin_remonth_pr_comments.png" id="82" name="Picture"/>
                           <pic:cNvPicPr>
                             <a:picLocks noChangeArrowheads="1" noChangeAspect="1"/>
                           </pic:cNvPicPr>
                         </pic:nvPicPr>
                         <pic:blipFill>
-                          <a:blip r:embed="rId79"/>
+                          <a:blip r:embed="rId80"/>
                           <a:stretch>
                             <a:fillRect/>
                           </a:stretch>
@@ -9804,12 +9827,12 @@
               <w:t xml:space="preserve">Figure 7: More comments per PR is associated with longer cycle times. Background hexagons represent density of data, with darker colors indicating greater density. Lines are median posterior expectations, with 95% credible interval ribbons.</w:t>
             </w:r>
           </w:p>
-          <w:bookmarkEnd w:id="82"/>
+          <w:bookmarkEnd w:id="83"/>
         </w:tc>
       </w:tr>
     </w:tbl>
-    <w:bookmarkEnd w:id="83"/>
-    <w:bookmarkStart w:id="101" w:name="effect-sizes-and-heterogeneity"/>
+    <w:bookmarkEnd w:id="84"/>
+    <w:bookmarkStart w:id="102" w:name="effect-sizes-and-heterogeneity"/>
     <w:p>
       <w:pPr>
         <w:pStyle w:val="Heading2"/>
@@ -9845,7 +9868,7 @@
         <w:t xml:space="preserve">). We do this for each organization, for each month, and then plot these as a heatmap where the color represents the expected change in cycle time. This allows us to see how the effect of a variable on cycle time changes across organizations and across time.</w:t>
       </w:r>
     </w:p>
-    <w:bookmarkStart w:id="100" w:name="fig-heatmaps"/>
+    <w:bookmarkStart w:id="101" w:name="fig-heatmaps"/>
     <w:tbl>
       <w:tblPr>
         <w:tblStyle w:val="Table"/>
@@ -9874,7 +9897,7 @@
             <w:tr>
               <w:tc>
                 <w:tcPr/>
-                <w:bookmarkStart w:id="87" w:name="fig-heatmaps-coding"/>
+                <w:bookmarkStart w:id="88" w:name="fig-heatmaps-coding"/>
                 <w:p>
                   <w:pPr>
                     <w:pStyle w:val="Compact"/>
@@ -9886,18 +9909,18 @@
                       <wp:inline>
                         <wp:extent cx="1975104" cy="1481328"/>
                         <wp:effectExtent b="0" l="0" r="0" t="0"/>
-                        <wp:docPr descr="" title="" id="85" name="Picture"/>
+                        <wp:docPr descr="" title="" id="86" name="Picture"/>
                         <a:graphic>
                           <a:graphicData uri="http://schemas.openxmlformats.org/drawingml/2006/picture">
                             <pic:pic>
                               <pic:nvPicPr>
-                                <pic:cNvPr descr="avg_coding_days_per_week_eff_size.png" id="86" name="Picture"/>
+                                <pic:cNvPr descr="avg_coding_days_per_week_eff_size.png" id="87" name="Picture"/>
                                 <pic:cNvPicPr>
                                   <a:picLocks noChangeArrowheads="1" noChangeAspect="1"/>
                                 </pic:cNvPicPr>
                               </pic:nvPicPr>
                               <pic:blipFill>
-                                <a:blip r:embed="rId84"/>
+                                <a:blip r:embed="rId85"/>
                                 <a:stretch>
                                   <a:fillRect/>
                                 </a:stretch>
@@ -9938,7 +9961,7 @@
                     <w:t xml:space="preserve">(a) Avg. coding days per Week</w:t>
                   </w:r>
                 </w:p>
-                <w:bookmarkEnd w:id="87"/>
+                <w:bookmarkEnd w:id="88"/>
               </w:tc>
             </w:tr>
           </w:tbl>
@@ -9970,7 +9993,7 @@
             <w:tr>
               <w:tc>
                 <w:tcPr/>
-                <w:bookmarkStart w:id="91" w:name="fig-heatmaps-prs"/>
+                <w:bookmarkStart w:id="92" w:name="fig-heatmaps-prs"/>
                 <w:p>
                   <w:pPr>
                     <w:pStyle w:val="Compact"/>
@@ -9982,18 +10005,18 @@
                       <wp:inline>
                         <wp:extent cx="1975104" cy="1481328"/>
                         <wp:effectExtent b="0" l="0" r="0" t="0"/>
-                        <wp:docPr descr="" title="" id="89" name="Picture"/>
+                        <wp:docPr descr="" title="" id="90" name="Picture"/>
                         <a:graphic>
                           <a:graphicData uri="http://schemas.openxmlformats.org/drawingml/2006/picture">
                             <pic:pic>
                               <pic:nvPicPr>
-                                <pic:cNvPr descr="total_merged_prs_eff_size.png" id="90" name="Picture"/>
+                                <pic:cNvPr descr="total_merged_prs_eff_size.png" id="91" name="Picture"/>
                                 <pic:cNvPicPr>
                                   <a:picLocks noChangeArrowheads="1" noChangeAspect="1"/>
                                 </pic:cNvPicPr>
                               </pic:nvPicPr>
                               <pic:blipFill>
-                                <a:blip r:embed="rId88"/>
+                                <a:blip r:embed="rId89"/>
                                 <a:stretch>
                                   <a:fillRect/>
                                 </a:stretch>
@@ -10034,7 +10057,7 @@
                     <w:t xml:space="preserve">(b) Total merged PRs</w:t>
                   </w:r>
                 </w:p>
-                <w:bookmarkEnd w:id="91"/>
+                <w:bookmarkEnd w:id="92"/>
               </w:tc>
             </w:tr>
           </w:tbl>
@@ -10098,7 +10121,7 @@
             <w:tr>
               <w:tc>
                 <w:tcPr/>
-                <w:bookmarkStart w:id="95" w:name="fig-heatmaps-defects"/>
+                <w:bookmarkStart w:id="96" w:name="fig-heatmaps-defects"/>
                 <w:p>
                   <w:pPr>
                     <w:pStyle w:val="Compact"/>
@@ -10110,18 +10133,18 @@
                       <wp:inline>
                         <wp:extent cx="1984248" cy="1488186"/>
                         <wp:effectExtent b="0" l="0" r="0" t="0"/>
-                        <wp:docPr descr="" title="" id="93" name="Picture"/>
+                        <wp:docPr descr="" title="" id="94" name="Picture"/>
                         <a:graphic>
                           <a:graphicData uri="http://schemas.openxmlformats.org/drawingml/2006/picture">
                             <pic:pic>
                               <pic:nvPicPr>
-                                <pic:cNvPr descr="defect_tickets_pct_indiv_eff_size.png" id="94" name="Picture"/>
+                                <pic:cNvPr descr="defect_tickets_pct_indiv_eff_size.png" id="95" name="Picture"/>
                                 <pic:cNvPicPr>
                                   <a:picLocks noChangeArrowheads="1" noChangeAspect="1"/>
                                 </pic:cNvPicPr>
                               </pic:nvPicPr>
                               <pic:blipFill>
-                                <a:blip r:embed="rId92"/>
+                                <a:blip r:embed="rId93"/>
                                 <a:stretch>
                                   <a:fillRect/>
                                 </a:stretch>
@@ -10162,7 +10185,7 @@
                     <w:t xml:space="preserve">(c) Defect tickets percentage</w:t>
                   </w:r>
                 </w:p>
-                <w:bookmarkEnd w:id="95"/>
+                <w:bookmarkEnd w:id="96"/>
               </w:tc>
             </w:tr>
           </w:tbl>
@@ -10237,7 +10260,7 @@
             <w:tr>
               <w:tc>
                 <w:tcPr/>
-                <w:bookmarkStart w:id="99" w:name="fig-heatmaps-centrality"/>
+                <w:bookmarkStart w:id="100" w:name="fig-heatmaps-centrality"/>
                 <w:p>
                   <w:pPr>
                     <w:pStyle w:val="Compact"/>
@@ -10249,18 +10272,18 @@
                       <wp:inline>
                         <wp:extent cx="1984248" cy="1488186"/>
                         <wp:effectExtent b="0" l="0" r="0" t="0"/>
-                        <wp:docPr descr="" title="" id="97" name="Picture"/>
+                        <wp:docPr descr="" title="" id="98" name="Picture"/>
                         <a:graphic>
                           <a:graphicData uri="http://schemas.openxmlformats.org/drawingml/2006/picture">
                             <pic:pic>
                               <pic:nvPicPr>
-                                <pic:cNvPr descr="degree_centrality_monthly_100_eff_size.png" id="98" name="Picture"/>
+                                <pic:cNvPr descr="degree_centrality_monthly_100_eff_size.png" id="99" name="Picture"/>
                                 <pic:cNvPicPr>
                                   <a:picLocks noChangeArrowheads="1" noChangeAspect="1"/>
                                 </pic:cNvPicPr>
                               </pic:nvPicPr>
                               <pic:blipFill>
-                                <a:blip r:embed="rId96"/>
+                                <a:blip r:embed="rId97"/>
                                 <a:stretch>
                                   <a:fillRect/>
                                 </a:stretch>
@@ -10301,7 +10324,7 @@
                     <w:t xml:space="preserve">(d) Degree centrality</w:t>
                   </w:r>
                 </w:p>
-                <w:bookmarkEnd w:id="99"/>
+                <w:bookmarkEnd w:id="100"/>
               </w:tc>
             </w:tr>
           </w:tbl>
@@ -10332,9 +10355,9 @@
         <w:t xml:space="preserve">Figure 8: Effect sizes for each variable are heterogeneous across time, organizations, and values of other predictors. These plots show the expected change in cycle time from 50th to 90th percentile of each variable, by organization and month. The color represents the expected change in cycle time, with warm indicating an increase in cycle time and cool indicating a decrease. The scale is the same across all plots.</w:t>
       </w:r>
     </w:p>
-    <w:bookmarkEnd w:id="100"/>
     <w:bookmarkEnd w:id="101"/>
-    <w:bookmarkStart w:id="123" w:name="variability-in-effects"/>
+    <w:bookmarkEnd w:id="102"/>
+    <w:bookmarkStart w:id="124" w:name="variability-in-effects"/>
     <w:p>
       <w:pPr>
         <w:pStyle w:val="Heading2"/>
@@ -10397,7 +10420,7 @@
       <w:tr>
         <w:tc>
           <w:tcPr/>
-          <w:bookmarkStart w:id="102" w:name="tbl-results-re"/>
+          <w:bookmarkStart w:id="103" w:name="tbl-results-re"/>
           <w:p>
             <w:pPr>
               <w:jc w:val="center"/>
@@ -13225,7 +13248,7 @@
               </w:tc>
             </w:tr>
           </w:tbl>
-          <w:bookmarkEnd w:id="102"/>
+          <w:bookmarkEnd w:id="103"/>
         </w:tc>
       </w:tr>
     </w:tbl>
@@ -13245,7 +13268,7 @@
         </w:rPr>
         <w:t xml:space="preserve"> </w:t>
       </w:r>
-      <w:hyperlink r:id="rId52">
+      <w:hyperlink r:id="rId53">
         <w:r>
           <w:rPr>
             <w:rStyle w:val="Hyperlink"/>
@@ -13326,7 +13349,7 @@
       <w:tr>
         <w:tc>
           <w:tcPr/>
-          <w:bookmarkStart w:id="106" w:name="fig-pp-check-org"/>
+          <w:bookmarkStart w:id="107" w:name="fig-pp-check-org"/>
           <w:p>
             <w:pPr>
               <w:pStyle w:val="Compact"/>
@@ -13337,18 +13360,18 @@
                 <wp:inline>
                   <wp:extent cx="3657600" cy="2438400"/>
                   <wp:effectExtent b="0" l="0" r="0" t="0"/>
-                  <wp:docPr descr="" title="" id="104" name="Picture"/>
+                  <wp:docPr descr="" title="" id="105" name="Picture"/>
                   <a:graphic>
                     <a:graphicData uri="http://schemas.openxmlformats.org/drawingml/2006/picture">
                       <pic:pic>
                         <pic:nvPicPr>
-                          <pic:cNvPr descr="cycle_time_full_intx_nlq_pp_check.png" id="105" name="Picture"/>
+                          <pic:cNvPr descr="cycle_time_full_intx_nlq_pp_check.png" id="106" name="Picture"/>
                           <pic:cNvPicPr>
                             <a:picLocks noChangeArrowheads="1" noChangeAspect="1"/>
                           </pic:cNvPicPr>
                         </pic:nvPicPr>
                         <pic:blipFill>
-                          <a:blip r:embed="rId103"/>
+                          <a:blip r:embed="rId104"/>
                           <a:stretch>
                             <a:fillRect/>
                           </a:stretch>
@@ -13388,7 +13411,7 @@
               <w:t xml:space="preserve">Figure 9: Distributions of cycle time vary widely across organizations both in their central tendency and spread. Posterior prediction densities for model-expected distributions of cycle time are shown across all organizations with at least 10 observations. Each density represents one organization, showing model-predicted cycle times from 50 posterior draws. The scale has been transformed slightly to better show the spread of data. Columns have been ordered by sample size, and rows are ordered by median predicted cycle time. Density fill colors reflect sample size. Note that distributions from larger orgs have less variability in their posterior predictions. Line at 4 weeks is set arbitrarily to aid in comparisons.</w:t>
             </w:r>
           </w:p>
-          <w:bookmarkEnd w:id="106"/>
+          <w:bookmarkEnd w:id="107"/>
         </w:tc>
       </w:tr>
     </w:tbl>
@@ -13413,7 +13436,7 @@
       <w:tr>
         <w:tc>
           <w:tcPr/>
-          <w:bookmarkStart w:id="110" w:name="fig-pp-check-sum"/>
+          <w:bookmarkStart w:id="111" w:name="fig-pp-check-sum"/>
           <w:p>
             <w:pPr>
               <w:pStyle w:val="Compact"/>
@@ -13424,18 +13447,18 @@
                 <wp:inline>
                   <wp:extent cx="3657600" cy="2743200"/>
                   <wp:effectExtent b="0" l="0" r="0" t="0"/>
-                  <wp:docPr descr="" title="" id="108" name="Picture"/>
+                  <wp:docPr descr="" title="" id="109" name="Picture"/>
                   <a:graphic>
                     <a:graphicData uri="http://schemas.openxmlformats.org/drawingml/2006/picture">
                       <pic:pic>
                         <pic:nvPicPr>
-                          <pic:cNvPr descr="cycle_time_full_intx_nlq_pp_check_summary.png" id="109" name="Picture"/>
+                          <pic:cNvPr descr="cycle_time_full_intx_nlq_pp_check_summary.png" id="110" name="Picture"/>
                           <pic:cNvPicPr>
                             <a:picLocks noChangeArrowheads="1" noChangeAspect="1"/>
                           </pic:cNvPicPr>
                         </pic:nvPicPr>
                         <pic:blipFill>
-                          <a:blip r:embed="rId107"/>
+                          <a:blip r:embed="rId108"/>
                           <a:stretch>
                             <a:fillRect/>
                           </a:stretch>
@@ -13475,7 +13498,7 @@
               <w:t xml:space="preserve">Figure 10: Model-predicted posterior distributions of cycle time captures the data distribution well. The posterior prediction density for cycle time is shown across all data points. The scale has been transformed slightly to better show the spread of data.</w:t>
             </w:r>
           </w:p>
-          <w:bookmarkEnd w:id="110"/>
+          <w:bookmarkEnd w:id="111"/>
         </w:tc>
       </w:tr>
     </w:tbl>
@@ -13500,7 +13523,7 @@
       <w:tr>
         <w:tc>
           <w:tcPr/>
-          <w:bookmarkStart w:id="114" w:name="fig-bw-ct-traj"/>
+          <w:bookmarkStart w:id="115" w:name="fig-bw-ct-traj"/>
           <w:p>
             <w:pPr>
               <w:pStyle w:val="Compact"/>
@@ -13511,18 +13534,18 @@
                 <wp:inline>
                   <wp:extent cx="3657600" cy="2743200"/>
                   <wp:effectExtent b="0" l="0" r="0" t="0"/>
-                  <wp:docPr descr="" title="" id="112" name="Picture"/>
+                  <wp:docPr descr="" title="" id="113" name="Picture"/>
                   <a:graphic>
                     <a:graphicData uri="http://schemas.openxmlformats.org/drawingml/2006/picture">
                       <pic:pic>
                         <pic:nvPicPr>
-                          <pic:cNvPr descr="cycle_time_full_intx_lin_remonth_post_pred_ids.png" id="113" name="Picture"/>
+                          <pic:cNvPr descr="cycle_time_full_intx_lin_remonth_post_pred_ids.png" id="114" name="Picture"/>
                           <pic:cNvPicPr>
                             <a:picLocks noChangeArrowheads="1" noChangeAspect="1"/>
                           </pic:cNvPicPr>
                         </pic:nvPicPr>
                         <pic:blipFill>
-                          <a:blip r:embed="rId111"/>
+                          <a:blip r:embed="rId112"/>
                           <a:stretch>
                             <a:fillRect/>
                           </a:stretch>
@@ -13562,7 +13585,7 @@
               <w:t xml:space="preserve">Figure 11: Individual observations of cycle time are highly variable across the year. Each line tracks cycle time month-to-month for one randomly sampled individual. Each facet shows the trajectories for individuals who have year-average average-coding-days-per-week in the quantile specified at the top of the facet. Shading represents prediction intervals from the model for plausible cycle time values for these individuals.</w:t>
             </w:r>
           </w:p>
-          <w:bookmarkEnd w:id="114"/>
+          <w:bookmarkEnd w:id="115"/>
         </w:tc>
       </w:tr>
     </w:tbl>
@@ -13629,7 +13652,7 @@
       <w:tr>
         <w:tc>
           <w:tcPr/>
-          <w:bookmarkStart w:id="118" w:name="fig-wi-ct-traj"/>
+          <w:bookmarkStart w:id="119" w:name="fig-wi-ct-traj"/>
           <w:p>
             <w:pPr>
               <w:pStyle w:val="Compact"/>
@@ -13640,18 +13663,18 @@
                 <wp:inline>
                   <wp:extent cx="3657600" cy="1828800"/>
                   <wp:effectExtent b="0" l="0" r="0" t="0"/>
-                  <wp:docPr descr="" title="" id="116" name="Picture"/>
+                  <wp:docPr descr="" title="" id="117" name="Picture"/>
                   <a:graphic>
                     <a:graphicData uri="http://schemas.openxmlformats.org/drawingml/2006/picture">
                       <pic:pic>
                         <pic:nvPicPr>
-                          <pic:cNvPr descr="cycle_time_full_intx_nlq_post_pred_ids_win.png" id="117" name="Picture"/>
+                          <pic:cNvPr descr="cycle_time_full_intx_nlq_post_pred_ids_win.png" id="118" name="Picture"/>
                           <pic:cNvPicPr>
                             <a:picLocks noChangeArrowheads="1" noChangeAspect="1"/>
                           </pic:cNvPicPr>
                         </pic:nvPicPr>
                         <pic:blipFill>
-                          <a:blip r:embed="rId115"/>
+                          <a:blip r:embed="rId116"/>
                           <a:stretch>
                             <a:fillRect/>
                           </a:stretch>
@@ -13691,7 +13714,7 @@
               <w:t xml:space="preserve">Figure 12: Individual month-to-month deviations from year-average cycle time are highly variable across the year. Each line tracks cycle time month-to-month for one randomly sampled individual. Each facet shows the trajectories for individuals who have year-average average-coding-days-per-week in the quantile specified at the top of the facet. Shading represents prediction intervals from the model for plausible cycle time values for these individuals.</w:t>
             </w:r>
           </w:p>
-          <w:bookmarkEnd w:id="118"/>
+          <w:bookmarkEnd w:id="119"/>
         </w:tc>
       </w:tr>
     </w:tbl>
@@ -13733,7 +13756,7 @@
       <w:tr>
         <w:tc>
           <w:tcPr/>
-          <w:bookmarkStart w:id="122" w:name="fig-ct-pp-traj"/>
+          <w:bookmarkStart w:id="123" w:name="fig-ct-pp-traj"/>
           <w:p>
             <w:pPr>
               <w:pStyle w:val="Compact"/>
@@ -13744,18 +13767,18 @@
                 <wp:inline>
                   <wp:extent cx="4572000" cy="2612571"/>
                   <wp:effectExtent b="0" l="0" r="0" t="0"/>
-                  <wp:docPr descr="" title="" id="120" name="Picture"/>
+                  <wp:docPr descr="" title="" id="121" name="Picture"/>
                   <a:graphic>
                     <a:graphicData uri="http://schemas.openxmlformats.org/drawingml/2006/picture">
                       <pic:pic>
                         <pic:nvPicPr>
-                          <pic:cNvPr descr="cycle_time_full_intx_nlq_combined_post_pred_counterfactual.png" id="121" name="Picture"/>
+                          <pic:cNvPr descr="cycle_time_full_intx_nlq_combined_post_pred_counterfactual.png" id="122" name="Picture"/>
                           <pic:cNvPicPr>
                             <a:picLocks noChangeArrowheads="1" noChangeAspect="1"/>
                           </pic:cNvPicPr>
                         </pic:nvPicPr>
                         <pic:blipFill>
-                          <a:blip r:embed="rId119"/>
+                          <a:blip r:embed="rId120"/>
                           <a:stretch>
                             <a:fillRect/>
                           </a:stretch>
@@ -13827,13 +13850,13 @@
               <w:t xml:space="preserve">plot shows these same participants under three counterfactual conditions: with their year-average-coding-days set to the 10th, 50th, and 90th quantile values. Each line represents the model expectation under these conditions, all else being equal. Posterior predictions of reasonable values for observed median-monthly cycle times are binned by these quantiles and by month in the pixels behind the expectations.</w:t>
             </w:r>
           </w:p>
-          <w:bookmarkEnd w:id="122"/>
+          <w:bookmarkEnd w:id="123"/>
         </w:tc>
       </w:tr>
     </w:tbl>
-    <w:bookmarkEnd w:id="123"/>
     <w:bookmarkEnd w:id="124"/>
-    <w:bookmarkStart w:id="125" w:name="limitations"/>
+    <w:bookmarkEnd w:id="125"/>
+    <w:bookmarkStart w:id="126" w:name="limitations"/>
     <w:p>
       <w:pPr>
         <w:pStyle w:val="Heading1"/>
@@ -13981,8 +14004,8 @@
         <w:t xml:space="preserve">the work of many). These organizational communication activities and social norms may provide informative context for interpreting cycle time activities. For instance, organizational planning data may provide a useful next step in understanding how planning meetings do or do not cause downstream cycle time to progress more efficiently. Also many people that work on software may not be represented in this ticketing data. We also do not know for certain the job titles of each contributor to this dataset and use the term software developer broadly.</w:t>
       </w:r>
     </w:p>
-    <w:bookmarkEnd w:id="125"/>
-    <w:bookmarkStart w:id="130" w:name="discussion"/>
+    <w:bookmarkEnd w:id="126"/>
+    <w:bookmarkStart w:id="131" w:name="discussion"/>
     <w:p>
       <w:pPr>
         <w:pStyle w:val="Heading1"/>
@@ -13991,7 +14014,7 @@
         <w:t xml:space="preserve">6. Discussion</w:t>
       </w:r>
     </w:p>
-    <w:bookmarkStart w:id="127" w:name="Xa207683a235eab754dea7aceec607cb23c96959"/>
+    <w:bookmarkStart w:id="128" w:name="Xa207683a235eab754dea7aceec607cb23c96959"/>
     <w:p>
       <w:pPr>
         <w:pStyle w:val="Heading2"/>
@@ -14104,7 +14127,7 @@
         <w:rPr>
           <w:rStyle w:val="FootnoteReference"/>
         </w:rPr>
-        <w:footnoteReference w:id="126"/>
+        <w:footnoteReference w:id="127"/>
       </w:r>
       <w:r>
         <w:t xml:space="preserve">”</w:t>
@@ -14161,8 +14184,8 @@
         <w:t xml:space="preserve">If you collect your own data on this, be aware that sometimes data can be too noisy to draw any credible conclusions. That in itself is a signal you can use to improve how and what you measure. At the end of the day, software development problem-solving is a social, human activity, and these are notoriously complex.</w:t>
       </w:r>
     </w:p>
-    <w:bookmarkEnd w:id="127"/>
-    <w:bookmarkStart w:id="128" w:name="general-discussion"/>
+    <w:bookmarkEnd w:id="128"/>
+    <w:bookmarkStart w:id="129" w:name="general-discussion"/>
     <w:p>
       <w:pPr>
         <w:pStyle w:val="Heading2"/>
@@ -14325,8 +14348,8 @@
         <w:t xml:space="preserve">.</w:t>
       </w:r>
     </w:p>
-    <w:bookmarkEnd w:id="128"/>
-    <w:bookmarkStart w:id="129" w:name="future-research-directions"/>
+    <w:bookmarkEnd w:id="129"/>
+    <w:bookmarkStart w:id="130" w:name="future-research-directions"/>
     <w:p>
       <w:pPr>
         <w:pStyle w:val="Heading2"/>
@@ -14359,9 +14382,9 @@
         <w:t xml:space="preserve">As the findings of the current work have demonstrated, moving toward a greater understanding of how to improve software development will likely require a plurality of methods, measurements, and thoughtful experimental practices within software engineering organizations, rather than silver bullet, isolated metrics.</w:t>
       </w:r>
     </w:p>
-    <w:bookmarkEnd w:id="129"/>
     <w:bookmarkEnd w:id="130"/>
-    <w:bookmarkStart w:id="131" w:name="acknowledgements"/>
+    <w:bookmarkEnd w:id="131"/>
+    <w:bookmarkStart w:id="132" w:name="acknowledgements"/>
     <w:p>
       <w:pPr>
         <w:pStyle w:val="Heading1"/>
@@ -14378,8 +14401,8 @@
         <w:t xml:space="preserve">We would like to thank Kristen Foster-Marks for advice on the project and helpful feedback on a draft; also thanks to Bennet Cook for his help navigating many databases.</w:t>
       </w:r>
     </w:p>
-    <w:bookmarkEnd w:id="131"/>
-    <w:bookmarkStart w:id="132" w:name="contributions"/>
+    <w:bookmarkEnd w:id="132"/>
+    <w:bookmarkStart w:id="133" w:name="contributions"/>
     <w:p>
       <w:pPr>
         <w:pStyle w:val="Heading1"/>
@@ -14413,8 +14436,8 @@
         <w:t xml:space="preserve">John C. Flournoy: Conceptualization, Data curation, Formal analysis, Investigation, Methodology, Visualization, Writing – original draft, Writing – review &amp; editing. Carol S. Lee: Conceptualization, Data curation, Formal analysis, Investigation, Methodology, Writing – original draft, Writing – review &amp; editing. Catherine M. Hicks: Conceptualization, Funding acquisition, Investigation, Methodology, Project administration, Resources, Supervision, Writing – review &amp; editing. Maggie Wu: Conceptualization, Data curation, Formal analysis, Investigation, Methodology.</w:t>
       </w:r>
     </w:p>
-    <w:bookmarkEnd w:id="132"/>
-    <w:bookmarkStart w:id="305" w:name="references"/>
+    <w:bookmarkEnd w:id="133"/>
+    <w:bookmarkStart w:id="306" w:name="references"/>
     <w:p>
       <w:pPr>
         <w:pStyle w:val="Heading1"/>
@@ -14423,8 +14446,8 @@
         <w:t xml:space="preserve">References</w:t>
       </w:r>
     </w:p>
-    <w:bookmarkStart w:id="304" w:name="refs"/>
-    <w:bookmarkStart w:id="134" w:name="ref-agrawalSoftwareEffortQuality2007"/>
+    <w:bookmarkStart w:id="305" w:name="refs"/>
+    <w:bookmarkStart w:id="135" w:name="ref-agrawalSoftwareEffortQuality2007"/>
     <w:p>
       <w:pPr>
         <w:pStyle w:val="Bibliography"/>
@@ -14517,7 +14540,7 @@
       <w:r>
         <w:t xml:space="preserve"> </w:t>
       </w:r>
-      <w:hyperlink r:id="rId133">
+      <w:hyperlink r:id="rId134">
         <w:r>
           <w:rPr>
             <w:rStyle w:val="Hyperlink"/>
@@ -14529,8 +14552,8 @@
         <w:t xml:space="preserve">.</w:t>
       </w:r>
     </w:p>
-    <w:bookmarkEnd w:id="134"/>
-    <w:bookmarkStart w:id="136" w:name="ref-ahmadPandorasBoxSocial2024"/>
+    <w:bookmarkEnd w:id="135"/>
+    <w:bookmarkStart w:id="137" w:name="ref-ahmadPandorasBoxSocial2024"/>
     <w:p>
       <w:pPr>
         <w:pStyle w:val="Bibliography"/>
@@ -14572,7 +14595,7 @@
       <w:r>
         <w:t xml:space="preserve"> </w:t>
       </w:r>
-      <w:hyperlink r:id="rId135">
+      <w:hyperlink r:id="rId136">
         <w:r>
           <w:rPr>
             <w:rStyle w:val="Hyperlink"/>
@@ -14584,8 +14607,8 @@
         <w:t xml:space="preserve">.</w:t>
       </w:r>
     </w:p>
-    <w:bookmarkEnd w:id="136"/>
-    <w:bookmarkStart w:id="137" w:name="Xf66a30b9f2dc552d0518ff95c58a1e7fc9972a9"/>
+    <w:bookmarkEnd w:id="137"/>
+    <w:bookmarkStart w:id="138" w:name="Xf66a30b9f2dc552d0518ff95c58a1e7fc9972a9"/>
     <w:p>
       <w:pPr>
         <w:pStyle w:val="Bibliography"/>
@@ -14628,8 +14651,8 @@
         <w:t xml:space="preserve">. Manual.</w:t>
       </w:r>
     </w:p>
-    <w:bookmarkEnd w:id="137"/>
-    <w:bookmarkStart w:id="139" w:name="Xe60638569a996608b2f7152001cc87868f326f3"/>
+    <w:bookmarkEnd w:id="138"/>
+    <w:bookmarkStart w:id="140" w:name="Xe60638569a996608b2f7152001cc87868f326f3"/>
     <w:p>
       <w:pPr>
         <w:pStyle w:val="Bibliography"/>
@@ -14662,7 +14685,7 @@
       <w:r>
         <w:t xml:space="preserve"> </w:t>
       </w:r>
-      <w:hyperlink r:id="rId138">
+      <w:hyperlink r:id="rId139">
         <w:r>
           <w:rPr>
             <w:rStyle w:val="Hyperlink"/>
@@ -14674,8 +14697,8 @@
         <w:t xml:space="preserve">.</w:t>
       </w:r>
     </w:p>
-    <w:bookmarkEnd w:id="139"/>
-    <w:bookmarkStart w:id="141" w:name="X829115216ced3de4327b3e5400e4124605d2531"/>
+    <w:bookmarkEnd w:id="140"/>
+    <w:bookmarkStart w:id="142" w:name="X829115216ced3de4327b3e5400e4124605d2531"/>
     <w:p>
       <w:pPr>
         <w:pStyle w:val="Bibliography"/>
@@ -14728,7 +14751,7 @@
       <w:r>
         <w:t xml:space="preserve"> </w:t>
       </w:r>
-      <w:hyperlink r:id="rId140">
+      <w:hyperlink r:id="rId141">
         <w:r>
           <w:rPr>
             <w:rStyle w:val="Hyperlink"/>
@@ -14740,8 +14763,8 @@
         <w:t xml:space="preserve">.</w:t>
       </w:r>
     </w:p>
-    <w:bookmarkEnd w:id="141"/>
-    <w:bookmarkStart w:id="142" w:name="X390b7b7723e7e2923289b81b108cb471440245e"/>
+    <w:bookmarkEnd w:id="142"/>
+    <w:bookmarkStart w:id="143" w:name="X390b7b7723e7e2923289b81b108cb471440245e"/>
     <w:p>
       <w:pPr>
         <w:pStyle w:val="Bibliography"/>
@@ -14791,8 +14814,8 @@
         <w:t xml:space="preserve">. Manual.</w:t>
       </w:r>
     </w:p>
-    <w:bookmarkEnd w:id="142"/>
-    <w:bookmarkStart w:id="144" w:name="ref-beskerTechnicalDebtCripples2018"/>
+    <w:bookmarkEnd w:id="143"/>
+    <w:bookmarkStart w:id="145" w:name="ref-beskerTechnicalDebtCripples2018"/>
     <w:p>
       <w:pPr>
         <w:pStyle w:val="Bibliography"/>
@@ -14870,7 +14893,7 @@
       <w:r>
         <w:t xml:space="preserve"> </w:t>
       </w:r>
-      <w:hyperlink r:id="rId143">
+      <w:hyperlink r:id="rId144">
         <w:r>
           <w:rPr>
             <w:rStyle w:val="Hyperlink"/>
@@ -14882,8 +14905,8 @@
         <w:t xml:space="preserve">.</w:t>
       </w:r>
     </w:p>
-    <w:bookmarkEnd w:id="144"/>
-    <w:bookmarkStart w:id="146" w:name="Xdd559667102f83d8063166416ed3bfdef2a2347"/>
+    <w:bookmarkEnd w:id="145"/>
+    <w:bookmarkStart w:id="147" w:name="Xdd559667102f83d8063166416ed3bfdef2a2347"/>
     <w:p>
       <w:pPr>
         <w:pStyle w:val="Bibliography"/>
@@ -14916,7 +14939,7 @@
       <w:r>
         <w:t xml:space="preserve"> </w:t>
       </w:r>
-      <w:hyperlink r:id="rId145">
+      <w:hyperlink r:id="rId146">
         <w:r>
           <w:rPr>
             <w:rStyle w:val="Hyperlink"/>
@@ -14928,8 +14951,8 @@
         <w:t xml:space="preserve">.</w:t>
       </w:r>
     </w:p>
-    <w:bookmarkEnd w:id="146"/>
-    <w:bookmarkStart w:id="148" w:name="ref-bouwersSoftwareMetricsPitfalls2013"/>
+    <w:bookmarkEnd w:id="147"/>
+    <w:bookmarkStart w:id="149" w:name="ref-bouwersSoftwareMetricsPitfalls2013"/>
     <w:p>
       <w:pPr>
         <w:pStyle w:val="Bibliography"/>
@@ -15047,7 +15070,7 @@
       <w:r>
         <w:t xml:space="preserve"> </w:t>
       </w:r>
-      <w:hyperlink r:id="rId147">
+      <w:hyperlink r:id="rId148">
         <w:r>
           <w:rPr>
             <w:rStyle w:val="Hyperlink"/>
@@ -15059,8 +15082,8 @@
         <w:t xml:space="preserve">.</w:t>
       </w:r>
     </w:p>
-    <w:bookmarkEnd w:id="148"/>
-    <w:bookmarkStart w:id="150" w:name="Xde797a65b388e451a7e103cd184abf48c6a9b68"/>
+    <w:bookmarkEnd w:id="149"/>
+    <w:bookmarkStart w:id="151" w:name="Xde797a65b388e451a7e103cd184abf48c6a9b68"/>
     <w:p>
       <w:pPr>
         <w:pStyle w:val="Bibliography"/>
@@ -15093,7 +15116,7 @@
       <w:r>
         <w:t xml:space="preserve"> </w:t>
       </w:r>
-      <w:hyperlink r:id="rId149">
+      <w:hyperlink r:id="rId150">
         <w:r>
           <w:rPr>
             <w:rStyle w:val="Hyperlink"/>
@@ -15105,8 +15128,8 @@
         <w:t xml:space="preserve">.</w:t>
       </w:r>
     </w:p>
-    <w:bookmarkEnd w:id="150"/>
-    <w:bookmarkStart w:id="152" w:name="Xfed123b3ac10fcd4f410141db2e02fb23f10364"/>
+    <w:bookmarkEnd w:id="151"/>
+    <w:bookmarkStart w:id="153" w:name="Xfed123b3ac10fcd4f410141db2e02fb23f10364"/>
     <w:p>
       <w:pPr>
         <w:pStyle w:val="Bibliography"/>
@@ -15208,7 +15231,7 @@
       <w:r>
         <w:t xml:space="preserve"> </w:t>
       </w:r>
-      <w:hyperlink r:id="rId151">
+      <w:hyperlink r:id="rId152">
         <w:r>
           <w:rPr>
             <w:rStyle w:val="Hyperlink"/>
@@ -15220,8 +15243,8 @@
         <w:t xml:space="preserve">.</w:t>
       </w:r>
     </w:p>
-    <w:bookmarkEnd w:id="152"/>
-    <w:bookmarkStart w:id="153" w:name="ref-brooksMythicalManmonthEssays1975"/>
+    <w:bookmarkEnd w:id="153"/>
+    <w:bookmarkStart w:id="154" w:name="ref-brooksMythicalManmonthEssays1975"/>
     <w:p>
       <w:pPr>
         <w:pStyle w:val="Bibliography"/>
@@ -15243,8 +15266,8 @@
         <w:t xml:space="preserve">. Reading, Mass.: Addison-Wesley Pub. Co.</w:t>
       </w:r>
     </w:p>
-    <w:bookmarkEnd w:id="153"/>
-    <w:bookmarkStart w:id="154" w:name="ref-bruneauxWhatMcKinseyHas2024"/>
+    <w:bookmarkEnd w:id="154"/>
+    <w:bookmarkStart w:id="155" w:name="ref-bruneauxWhatMcKinseyHas2024"/>
     <w:p>
       <w:pPr>
         <w:pStyle w:val="Bibliography"/>
@@ -15277,8 +15300,8 @@
         <w:t xml:space="preserve">https://getdx.com/blog/mckinsey-developer-productivity/.</w:t>
       </w:r>
     </w:p>
-    <w:bookmarkEnd w:id="154"/>
-    <w:bookmarkStart w:id="156" w:name="ref-burknerBrmsPackageBayesian2017"/>
+    <w:bookmarkEnd w:id="155"/>
+    <w:bookmarkStart w:id="157" w:name="ref-burknerBrmsPackageBayesian2017"/>
     <w:p>
       <w:pPr>
         <w:pStyle w:val="Bibliography"/>
@@ -15332,7 +15355,7 @@
       <w:r>
         <w:t xml:space="preserve"> </w:t>
       </w:r>
-      <w:hyperlink r:id="rId155">
+      <w:hyperlink r:id="rId156">
         <w:r>
           <w:rPr>
             <w:rStyle w:val="Hyperlink"/>
@@ -15344,8 +15367,8 @@
         <w:t xml:space="preserve">.</w:t>
       </w:r>
     </w:p>
-    <w:bookmarkEnd w:id="156"/>
-    <w:bookmarkStart w:id="158" w:name="Xb1b727604402d24aa6cf353a8afd8d5ce54fc16"/>
+    <w:bookmarkEnd w:id="157"/>
+    <w:bookmarkStart w:id="159" w:name="Xb1b727604402d24aa6cf353a8afd8d5ce54fc16"/>
     <w:p>
       <w:pPr>
         <w:pStyle w:val="Bibliography"/>
@@ -15411,7 +15434,7 @@
       <w:r>
         <w:t xml:space="preserve"> </w:t>
       </w:r>
-      <w:hyperlink r:id="rId157">
+      <w:hyperlink r:id="rId158">
         <w:r>
           <w:rPr>
             <w:rStyle w:val="Hyperlink"/>
@@ -15423,8 +15446,8 @@
         <w:t xml:space="preserve">.</w:t>
       </w:r>
     </w:p>
-    <w:bookmarkEnd w:id="158"/>
-    <w:bookmarkStart w:id="160" w:name="ref-burknerBayesianItemResponse2021"/>
+    <w:bookmarkEnd w:id="159"/>
+    <w:bookmarkStart w:id="161" w:name="ref-burknerBayesianItemResponse2021"/>
     <w:p>
       <w:pPr>
         <w:pStyle w:val="Bibliography"/>
@@ -15490,7 +15513,7 @@
       <w:r>
         <w:t xml:space="preserve"> </w:t>
       </w:r>
-      <w:hyperlink r:id="rId159">
+      <w:hyperlink r:id="rId160">
         <w:r>
           <w:rPr>
             <w:rStyle w:val="Hyperlink"/>
@@ -15502,8 +15525,8 @@
         <w:t xml:space="preserve">.</w:t>
       </w:r>
     </w:p>
-    <w:bookmarkEnd w:id="160"/>
-    <w:bookmarkStart w:id="161" w:name="ref-burknerPosteriorToolsWorking2023"/>
+    <w:bookmarkEnd w:id="161"/>
+    <w:bookmarkStart w:id="162" w:name="ref-burknerPosteriorToolsWorking2023"/>
     <w:p>
       <w:pPr>
         <w:pStyle w:val="Bibliography"/>
@@ -15530,8 +15553,8 @@
         <w:t xml:space="preserve">for Working with Posterior Distributions.”</w:t>
       </w:r>
     </w:p>
-    <w:bookmarkEnd w:id="161"/>
-    <w:bookmarkStart w:id="163" w:name="X25f92f3f1abd772f0e44567124aae59d9ff7bef"/>
+    <w:bookmarkEnd w:id="162"/>
+    <w:bookmarkStart w:id="164" w:name="X25f92f3f1abd772f0e44567124aae59d9ff7bef"/>
     <w:p>
       <w:pPr>
         <w:pStyle w:val="Bibliography"/>
@@ -15564,7 +15587,7 @@
       <w:r>
         <w:t xml:space="preserve"> </w:t>
       </w:r>
-      <w:hyperlink r:id="rId162">
+      <w:hyperlink r:id="rId163">
         <w:r>
           <w:rPr>
             <w:rStyle w:val="Hyperlink"/>
@@ -15576,8 +15599,8 @@
         <w:t xml:space="preserve">.</w:t>
       </w:r>
     </w:p>
-    <w:bookmarkEnd w:id="163"/>
-    <w:bookmarkStart w:id="164" w:name="ref-careyWhy70Engineers2024"/>
+    <w:bookmarkEnd w:id="164"/>
+    <w:bookmarkStart w:id="165" w:name="ref-careyWhy70Engineers2024"/>
     <w:p>
       <w:pPr>
         <w:pStyle w:val="Bibliography"/>
@@ -15605,8 +15628,8 @@
         <w:t xml:space="preserve">. https://leaddev.com/reporting/why-70-of-engineers-avoid-measuring-lines-of-code.</w:t>
       </w:r>
     </w:p>
-    <w:bookmarkEnd w:id="164"/>
-    <w:bookmarkStart w:id="166" w:name="ref-carmelCycleTimePackaged1995"/>
+    <w:bookmarkEnd w:id="165"/>
+    <w:bookmarkStart w:id="167" w:name="ref-carmelCycleTimePackaged1995"/>
     <w:p>
       <w:pPr>
         <w:pStyle w:val="Bibliography"/>
@@ -15660,7 +15683,7 @@
       <w:r>
         <w:t xml:space="preserve"> </w:t>
       </w:r>
-      <w:hyperlink r:id="rId165">
+      <w:hyperlink r:id="rId166">
         <w:r>
           <w:rPr>
             <w:rStyle w:val="Hyperlink"/>
@@ -15672,8 +15695,8 @@
         <w:t xml:space="preserve">.</w:t>
       </w:r>
     </w:p>
-    <w:bookmarkEnd w:id="166"/>
-    <w:bookmarkStart w:id="167" w:name="ref-chhunejaWhy50Developers2024"/>
+    <w:bookmarkEnd w:id="167"/>
+    <w:bookmarkStart w:id="168" w:name="ref-chhunejaWhy50Developers2024"/>
     <w:p>
       <w:pPr>
         <w:pStyle w:val="Bibliography"/>
@@ -15700,8 +15723,8 @@
         <w:t xml:space="preserve"> https://middlewarehq.com/blog/why-50-developers-hate-dora-metrics.</w:t>
       </w:r>
     </w:p>
-    <w:bookmarkEnd w:id="167"/>
-    <w:bookmarkStart w:id="168" w:name="Xbdabc889526ed8edfc09e49fb5e43983a6c1286"/>
+    <w:bookmarkEnd w:id="168"/>
+    <w:bookmarkStart w:id="169" w:name="Xbdabc889526ed8edfc09e49fb5e43983a6c1286"/>
     <w:p>
       <w:pPr>
         <w:pStyle w:val="Bibliography"/>
@@ -15753,8 +15776,8 @@
         <w:t xml:space="preserve">19 (2): 278–87.</w:t>
       </w:r>
     </w:p>
-    <w:bookmarkEnd w:id="168"/>
-    <w:bookmarkStart w:id="169" w:name="ref-collettModellingSurvivalData1994"/>
+    <w:bookmarkEnd w:id="169"/>
+    <w:bookmarkStart w:id="170" w:name="ref-collettModellingSurvivalData1994"/>
     <w:p>
       <w:pPr>
         <w:pStyle w:val="Bibliography"/>
@@ -15776,8 +15799,8 @@
         <w:t xml:space="preserve">. 1st ed. Texts in Statistical Science. London ; New York: Chapman &amp; Hall.</w:t>
       </w:r>
     </w:p>
-    <w:bookmarkEnd w:id="169"/>
-    <w:bookmarkStart w:id="170" w:name="ref-coteOnlyPeopleWho2023"/>
+    <w:bookmarkEnd w:id="170"/>
+    <w:bookmarkStart w:id="171" w:name="ref-coteOnlyPeopleWho2023"/>
     <w:p>
       <w:pPr>
         <w:pStyle w:val="Bibliography"/>
@@ -15798,8 +15821,8 @@
         <w:t xml:space="preserve">https://newsletter.cote.io/p/the-only-people-who-dont-like-metrics.</w:t>
       </w:r>
     </w:p>
-    <w:bookmarkEnd w:id="170"/>
-    <w:bookmarkStart w:id="172" w:name="ref-curranDisaggregationPersonPerson2011"/>
+    <w:bookmarkEnd w:id="171"/>
+    <w:bookmarkStart w:id="173" w:name="ref-curranDisaggregationPersonPerson2011"/>
     <w:p>
       <w:pPr>
         <w:pStyle w:val="Bibliography"/>
@@ -15889,7 +15912,7 @@
       <w:r>
         <w:t xml:space="preserve"> </w:t>
       </w:r>
-      <w:hyperlink r:id="rId171">
+      <w:hyperlink r:id="rId172">
         <w:r>
           <w:rPr>
             <w:rStyle w:val="Hyperlink"/>
@@ -15901,8 +15924,8 @@
         <w:t xml:space="preserve">.</w:t>
       </w:r>
     </w:p>
-    <w:bookmarkEnd w:id="172"/>
-    <w:bookmarkStart w:id="174" w:name="X5cc5aa94c926d4c3b861ed3dcd573174514ffcf"/>
+    <w:bookmarkEnd w:id="173"/>
+    <w:bookmarkStart w:id="175" w:name="X5cc5aa94c926d4c3b861ed3dcd573174514ffcf"/>
     <w:p>
       <w:pPr>
         <w:pStyle w:val="Bibliography"/>
@@ -15946,7 +15969,7 @@
       <w:r>
         <w:t xml:space="preserve"> </w:t>
       </w:r>
-      <w:hyperlink r:id="rId173">
+      <w:hyperlink r:id="rId174">
         <w:r>
           <w:rPr>
             <w:rStyle w:val="Hyperlink"/>
@@ -15958,8 +15981,8 @@
         <w:t xml:space="preserve">.</w:t>
       </w:r>
     </w:p>
-    <w:bookmarkEnd w:id="174"/>
-    <w:bookmarkStart w:id="176" w:name="ref-devanbuBeliefEvidenceEmpirical2016"/>
+    <w:bookmarkEnd w:id="175"/>
+    <w:bookmarkStart w:id="177" w:name="ref-devanbuBeliefEvidenceEmpirical2016"/>
     <w:p>
       <w:pPr>
         <w:pStyle w:val="Bibliography"/>
@@ -16049,7 +16072,7 @@
       <w:r>
         <w:t xml:space="preserve"> </w:t>
       </w:r>
-      <w:hyperlink r:id="rId175">
+      <w:hyperlink r:id="rId176">
         <w:r>
           <w:rPr>
             <w:rStyle w:val="Hyperlink"/>
@@ -16061,8 +16084,8 @@
         <w:t xml:space="preserve">.</w:t>
       </w:r>
     </w:p>
-    <w:bookmarkEnd w:id="176"/>
-    <w:bookmarkStart w:id="178" w:name="X454feb1dcebec0fa9a07fa592a73cfe0fea5ed9"/>
+    <w:bookmarkEnd w:id="177"/>
+    <w:bookmarkStart w:id="179" w:name="X454feb1dcebec0fa9a07fa592a73cfe0fea5ed9"/>
     <w:p>
       <w:pPr>
         <w:pStyle w:val="Bibliography"/>
@@ -16364,7 +16387,7 @@
       <w:r>
         <w:t xml:space="preserve"> </w:t>
       </w:r>
-      <w:hyperlink r:id="rId177">
+      <w:hyperlink r:id="rId178">
         <w:r>
           <w:rPr>
             <w:rStyle w:val="Hyperlink"/>
@@ -16376,8 +16399,8 @@
         <w:t xml:space="preserve">.</w:t>
       </w:r>
     </w:p>
-    <w:bookmarkEnd w:id="178"/>
-    <w:bookmarkStart w:id="179" w:name="ref-finster5MinuteDevOps2023"/>
+    <w:bookmarkEnd w:id="179"/>
+    <w:bookmarkStart w:id="180" w:name="ref-finster5MinuteDevOps2023"/>
     <w:p>
       <w:pPr>
         <w:pStyle w:val="Bibliography"/>
@@ -16423,8 +16446,8 @@
         <w:t xml:space="preserve">.</w:t>
       </w:r>
     </w:p>
-    <w:bookmarkEnd w:id="179"/>
-    <w:bookmarkStart w:id="180" w:name="ref-flowHowIncreaseSoftware"/>
+    <w:bookmarkEnd w:id="180"/>
+    <w:bookmarkStart w:id="181" w:name="ref-flowHowIncreaseSoftware"/>
     <w:p>
       <w:pPr>
         <w:pStyle w:val="Bibliography"/>
@@ -16439,8 +16462,8 @@
         <w:t xml:space="preserve">“How to Increase Software Delivery Speeds by Reducing Cycle Time.”</w:t>
       </w:r>
     </w:p>
-    <w:bookmarkEnd w:id="180"/>
-    <w:bookmarkStart w:id="182" w:name="ref-fraserNoSilverBullet2007"/>
+    <w:bookmarkEnd w:id="181"/>
+    <w:bookmarkStart w:id="183" w:name="ref-fraserNoSilverBullet2007"/>
     <w:p>
       <w:pPr>
         <w:pStyle w:val="Bibliography"/>
@@ -16553,7 +16576,7 @@
       <w:r>
         <w:t xml:space="preserve"> </w:t>
       </w:r>
-      <w:hyperlink r:id="rId181">
+      <w:hyperlink r:id="rId182">
         <w:r>
           <w:rPr>
             <w:rStyle w:val="Hyperlink"/>
@@ -16565,8 +16588,8 @@
         <w:t xml:space="preserve">.</w:t>
       </w:r>
     </w:p>
-    <w:bookmarkEnd w:id="182"/>
-    <w:bookmarkStart w:id="183" w:name="ref-gabryCmdstanrInterfaceCmdStan2024"/>
+    <w:bookmarkEnd w:id="183"/>
+    <w:bookmarkStart w:id="184" w:name="ref-gabryCmdstanrInterfaceCmdStan2024"/>
     <w:p>
       <w:pPr>
         <w:pStyle w:val="Bibliography"/>
@@ -16630,8 +16653,8 @@
         <w:t xml:space="preserve">. Manual.</w:t>
       </w:r>
     </w:p>
-    <w:bookmarkEnd w:id="183"/>
-    <w:bookmarkStart w:id="185" w:name="ref-GelmanPowerCalculationsAssessing2014"/>
+    <w:bookmarkEnd w:id="184"/>
+    <w:bookmarkStart w:id="186" w:name="ref-GelmanPowerCalculationsAssessing2014"/>
     <w:p>
       <w:pPr>
         <w:pStyle w:val="Bibliography"/>
@@ -16709,7 +16732,7 @@
       <w:r>
         <w:t xml:space="preserve"> </w:t>
       </w:r>
-      <w:hyperlink r:id="rId184">
+      <w:hyperlink r:id="rId185">
         <w:r>
           <w:rPr>
             <w:rStyle w:val="Hyperlink"/>
@@ -16721,8 +16744,8 @@
         <w:t xml:space="preserve">.</w:t>
       </w:r>
     </w:p>
-    <w:bookmarkEnd w:id="185"/>
-    <w:bookmarkStart w:id="186" w:name="ref-gohelFlextableFunctionsTabular2024"/>
+    <w:bookmarkEnd w:id="186"/>
+    <w:bookmarkStart w:id="187" w:name="ref-gohelFlextableFunctionsTabular2024"/>
     <w:p>
       <w:pPr>
         <w:pStyle w:val="Bibliography"/>
@@ -16772,8 +16795,8 @@
         <w:t xml:space="preserve">. Manual.</w:t>
       </w:r>
     </w:p>
-    <w:bookmarkEnd w:id="186"/>
-    <w:bookmarkStart w:id="187" w:name="ref-gralhaReduceCycleTime2022"/>
+    <w:bookmarkEnd w:id="187"/>
+    <w:bookmarkStart w:id="188" w:name="ref-gralhaReduceCycleTime2022"/>
     <w:p>
       <w:pPr>
         <w:pStyle w:val="Bibliography"/>
@@ -16788,8 +16811,8 @@
         <w:t xml:space="preserve">“Reduce Cycle Time - Best Practices.”</w:t>
       </w:r>
     </w:p>
-    <w:bookmarkEnd w:id="187"/>
-    <w:bookmarkStart w:id="189" w:name="ref-griffinMetricsMeasuringProduct1993"/>
+    <w:bookmarkEnd w:id="188"/>
+    <w:bookmarkStart w:id="190" w:name="ref-griffinMetricsMeasuringProduct1993"/>
     <w:p>
       <w:pPr>
         <w:pStyle w:val="Bibliography"/>
@@ -16831,7 +16854,7 @@
       <w:r>
         <w:t xml:space="preserve"> </w:t>
       </w:r>
-      <w:hyperlink r:id="rId188">
+      <w:hyperlink r:id="rId189">
         <w:r>
           <w:rPr>
             <w:rStyle w:val="Hyperlink"/>
@@ -16843,8 +16866,8 @@
         <w:t xml:space="preserve">.</w:t>
       </w:r>
     </w:p>
-    <w:bookmarkEnd w:id="189"/>
-    <w:bookmarkStart w:id="191" w:name="X05cfd1b3d9fb9896b2af2cf153d3aae8cf12ba3"/>
+    <w:bookmarkEnd w:id="190"/>
+    <w:bookmarkStart w:id="192" w:name="X05cfd1b3d9fb9896b2af2cf153d3aae8cf12ba3"/>
     <w:p>
       <w:pPr>
         <w:pStyle w:val="Bibliography"/>
@@ -16898,7 +16921,7 @@
       <w:r>
         <w:t xml:space="preserve"> </w:t>
       </w:r>
-      <w:hyperlink r:id="rId190">
+      <w:hyperlink r:id="rId191">
         <w:r>
           <w:rPr>
             <w:rStyle w:val="Hyperlink"/>
@@ -16910,8 +16933,8 @@
         <w:t xml:space="preserve">.</w:t>
       </w:r>
     </w:p>
-    <w:bookmarkEnd w:id="191"/>
-    <w:bookmarkStart w:id="193" w:name="ref-guoNotMyBug2011"/>
+    <w:bookmarkEnd w:id="192"/>
+    <w:bookmarkStart w:id="194" w:name="ref-guoNotMyBug2011"/>
     <w:p>
       <w:pPr>
         <w:pStyle w:val="Bibliography"/>
@@ -17012,7 +17035,7 @@
       <w:r>
         <w:t xml:space="preserve"> </w:t>
       </w:r>
-      <w:hyperlink r:id="rId192">
+      <w:hyperlink r:id="rId193">
         <w:r>
           <w:rPr>
             <w:rStyle w:val="Hyperlink"/>
@@ -17024,8 +17047,8 @@
         <w:t xml:space="preserve">.</w:t>
       </w:r>
     </w:p>
-    <w:bookmarkEnd w:id="193"/>
-    <w:bookmarkStart w:id="195" w:name="ref-guptaKeyDriversReduced1998"/>
+    <w:bookmarkEnd w:id="194"/>
+    <w:bookmarkStart w:id="196" w:name="ref-guptaKeyDriversReduced1998"/>
     <w:p>
       <w:pPr>
         <w:pStyle w:val="Bibliography"/>
@@ -17079,7 +17102,7 @@
       <w:r>
         <w:t xml:space="preserve"> </w:t>
       </w:r>
-      <w:hyperlink r:id="rId194">
+      <w:hyperlink r:id="rId195">
         <w:r>
           <w:rPr>
             <w:rStyle w:val="Hyperlink"/>
@@ -17091,8 +17114,8 @@
         <w:t xml:space="preserve">.</w:t>
       </w:r>
     </w:p>
-    <w:bookmarkEnd w:id="195"/>
-    <w:bookmarkStart w:id="196" w:name="ref-SciPyProceedings_11"/>
+    <w:bookmarkEnd w:id="196"/>
+    <w:bookmarkStart w:id="197" w:name="ref-SciPyProceedings_11"/>
     <w:p>
       <w:pPr>
         <w:pStyle w:val="Bibliography"/>
@@ -17135,8 +17158,8 @@
         <w:t xml:space="preserve">, edited by Gaël Varoquaux, Travis Vaught, and Jarrod Millman, 11–15. Pasadena, CA USA.</w:t>
       </w:r>
     </w:p>
-    <w:bookmarkEnd w:id="196"/>
-    <w:bookmarkStart w:id="198" w:name="X20f375eba73e21a6e6d2eaa6d9d7818d5937801"/>
+    <w:bookmarkEnd w:id="197"/>
+    <w:bookmarkStart w:id="199" w:name="X20f375eba73e21a6e6d2eaa6d9d7818d5937801"/>
     <w:p>
       <w:pPr>
         <w:pStyle w:val="Bibliography"/>
@@ -17314,7 +17337,7 @@
       <w:r>
         <w:t xml:space="preserve"> </w:t>
       </w:r>
-      <w:hyperlink r:id="rId197">
+      <w:hyperlink r:id="rId198">
         <w:r>
           <w:rPr>
             <w:rStyle w:val="Hyperlink"/>
@@ -17326,8 +17349,8 @@
         <w:t xml:space="preserve">.</w:t>
       </w:r>
     </w:p>
-    <w:bookmarkEnd w:id="198"/>
-    <w:bookmarkStart w:id="199" w:name="ref-henryRlangFunctionsBase2024"/>
+    <w:bookmarkEnd w:id="199"/>
+    <w:bookmarkStart w:id="200" w:name="ref-henryRlangFunctionsBase2024"/>
     <w:p>
       <w:pPr>
         <w:pStyle w:val="Bibliography"/>
@@ -17405,8 +17428,8 @@
         <w:t xml:space="preserve">. Manual.</w:t>
       </w:r>
     </w:p>
-    <w:bookmarkEnd w:id="199"/>
-    <w:bookmarkStart w:id="201" w:name="ref-hicksPsychologicalAffordancesCan2024"/>
+    <w:bookmarkEnd w:id="200"/>
+    <w:bookmarkStart w:id="202" w:name="ref-hicksPsychologicalAffordancesCan2024"/>
     <w:p>
       <w:pPr>
         <w:pStyle w:val="Bibliography"/>
@@ -17486,7 +17509,7 @@
       <w:r>
         <w:t xml:space="preserve"> </w:t>
       </w:r>
-      <w:hyperlink r:id="rId200">
+      <w:hyperlink r:id="rId201">
         <w:r>
           <w:rPr>
             <w:rStyle w:val="Hyperlink"/>
@@ -17498,8 +17521,8 @@
         <w:t xml:space="preserve">.</w:t>
       </w:r>
     </w:p>
-    <w:bookmarkEnd w:id="201"/>
-    <w:bookmarkStart w:id="203" w:name="ref-hicksCumulativeCultureTheory2024"/>
+    <w:bookmarkEnd w:id="202"/>
+    <w:bookmarkStart w:id="204" w:name="ref-hicksCumulativeCultureTheory2024"/>
     <w:p>
       <w:pPr>
         <w:pStyle w:val="Bibliography"/>
@@ -17543,7 +17566,7 @@
       <w:r>
         <w:t xml:space="preserve"> </w:t>
       </w:r>
-      <w:hyperlink r:id="rId202">
+      <w:hyperlink r:id="rId203">
         <w:r>
           <w:rPr>
             <w:rStyle w:val="Hyperlink"/>
@@ -17555,8 +17578,8 @@
         <w:t xml:space="preserve">.</w:t>
       </w:r>
     </w:p>
-    <w:bookmarkEnd w:id="203"/>
-    <w:bookmarkStart w:id="205" w:name="ref-hicksDeveloperThrivingFour2024"/>
+    <w:bookmarkEnd w:id="204"/>
+    <w:bookmarkStart w:id="206" w:name="ref-hicksDeveloperThrivingFour2024"/>
     <w:p>
       <w:pPr>
         <w:pStyle w:val="Bibliography"/>
@@ -17619,7 +17642,7 @@
       <w:r>
         <w:t xml:space="preserve"> </w:t>
       </w:r>
-      <w:hyperlink r:id="rId204">
+      <w:hyperlink r:id="rId205">
         <w:r>
           <w:rPr>
             <w:rStyle w:val="Hyperlink"/>
@@ -17631,8 +17654,8 @@
         <w:t xml:space="preserve">.</w:t>
       </w:r>
     </w:p>
-    <w:bookmarkEnd w:id="205"/>
-    <w:bookmarkStart w:id="207" w:name="ref-hicksNewDeveloperAI2024"/>
+    <w:bookmarkEnd w:id="206"/>
+    <w:bookmarkStart w:id="208" w:name="ref-hicksNewDeveloperAI2024"/>
     <w:p>
       <w:pPr>
         <w:pStyle w:val="Bibliography"/>
@@ -17718,7 +17741,7 @@
       <w:r>
         <w:t xml:space="preserve"> </w:t>
       </w:r>
-      <w:hyperlink r:id="rId206">
+      <w:hyperlink r:id="rId207">
         <w:r>
           <w:rPr>
             <w:rStyle w:val="Hyperlink"/>
@@ -17730,8 +17753,8 @@
         <w:t xml:space="preserve">.</w:t>
       </w:r>
     </w:p>
-    <w:bookmarkEnd w:id="207"/>
-    <w:bookmarkStart w:id="208" w:name="ref-hicksDeveloperThrivingFour2023"/>
+    <w:bookmarkEnd w:id="208"/>
+    <w:bookmarkStart w:id="209" w:name="ref-hicksDeveloperThrivingFour2023"/>
     <w:p>
       <w:pPr>
         <w:pStyle w:val="Bibliography"/>
@@ -17794,8 +17817,8 @@
         <w:t xml:space="preserve">Developer Success Lab at Pluralsight.</w:t>
       </w:r>
     </w:p>
-    <w:bookmarkEnd w:id="208"/>
-    <w:bookmarkStart w:id="210" w:name="ref-kayTidybayesTidyData2023"/>
+    <w:bookmarkEnd w:id="209"/>
+    <w:bookmarkStart w:id="211" w:name="ref-kayTidybayesTidyData2023"/>
     <w:p>
       <w:pPr>
         <w:pStyle w:val="Bibliography"/>
@@ -17882,7 +17905,7 @@
       <w:r>
         <w:t xml:space="preserve"> </w:t>
       </w:r>
-      <w:hyperlink r:id="rId209">
+      <w:hyperlink r:id="rId210">
         <w:r>
           <w:rPr>
             <w:rStyle w:val="Hyperlink"/>
@@ -17894,8 +17917,8 @@
         <w:t xml:space="preserve">.</w:t>
       </w:r>
     </w:p>
-    <w:bookmarkEnd w:id="210"/>
-    <w:bookmarkStart w:id="212" w:name="X6a44f3371454188ec420ade064d77648d08fb97"/>
+    <w:bookmarkEnd w:id="211"/>
+    <w:bookmarkStart w:id="213" w:name="X6a44f3371454188ec420ade064d77648d08fb97"/>
     <w:p>
       <w:pPr>
         <w:pStyle w:val="Bibliography"/>
@@ -17973,7 +17996,7 @@
       <w:r>
         <w:t xml:space="preserve"> </w:t>
       </w:r>
-      <w:hyperlink r:id="rId211">
+      <w:hyperlink r:id="rId212">
         <w:r>
           <w:rPr>
             <w:rStyle w:val="Hyperlink"/>
@@ -17985,8 +18008,8 @@
         <w:t xml:space="preserve">.</w:t>
       </w:r>
     </w:p>
-    <w:bookmarkEnd w:id="212"/>
-    <w:bookmarkStart w:id="214" w:name="X08b0d71b746045ae280ba20b9b4bd66d4278253"/>
+    <w:bookmarkEnd w:id="213"/>
+    <w:bookmarkStart w:id="215" w:name="X08b0d71b746045ae280ba20b9b4bd66d4278253"/>
     <w:p>
       <w:pPr>
         <w:pStyle w:val="Bibliography"/>
@@ -18040,7 +18063,7 @@
       <w:r>
         <w:t xml:space="preserve"> </w:t>
       </w:r>
-      <w:hyperlink r:id="rId213">
+      <w:hyperlink r:id="rId214">
         <w:r>
           <w:rPr>
             <w:rStyle w:val="Hyperlink"/>
@@ -18052,8 +18075,8 @@
         <w:t xml:space="preserve">.</w:t>
       </w:r>
     </w:p>
-    <w:bookmarkEnd w:id="214"/>
-    <w:bookmarkStart w:id="216" w:name="ref-kudrjavetsSmallCodeChanges2022"/>
+    <w:bookmarkEnd w:id="215"/>
+    <w:bookmarkStart w:id="217" w:name="ref-kudrjavetsSmallCodeChanges2022"/>
     <w:p>
       <w:pPr>
         <w:pStyle w:val="Bibliography"/>
@@ -18131,7 +18154,7 @@
       <w:r>
         <w:t xml:space="preserve"> </w:t>
       </w:r>
-      <w:hyperlink r:id="rId215">
+      <w:hyperlink r:id="rId216">
         <w:r>
           <w:rPr>
             <w:rStyle w:val="Hyperlink"/>
@@ -18143,8 +18166,8 @@
         <w:t xml:space="preserve">.</w:t>
       </w:r>
     </w:p>
-    <w:bookmarkEnd w:id="216"/>
-    <w:bookmarkStart w:id="218" w:name="X23f07c937a15c011bd37a4aec1d7a6b00c5f9d3"/>
+    <w:bookmarkEnd w:id="217"/>
+    <w:bookmarkStart w:id="219" w:name="X23f07c937a15c011bd37a4aec1d7a6b00c5f9d3"/>
     <w:p>
       <w:pPr>
         <w:pStyle w:val="Bibliography"/>
@@ -18204,7 +18227,7 @@
       <w:r>
         <w:t xml:space="preserve"> </w:t>
       </w:r>
-      <w:hyperlink r:id="rId217">
+      <w:hyperlink r:id="rId218">
         <w:r>
           <w:rPr>
             <w:rStyle w:val="Hyperlink"/>
@@ -18216,8 +18239,8 @@
         <w:t xml:space="preserve">.</w:t>
       </w:r>
     </w:p>
-    <w:bookmarkEnd w:id="218"/>
-    <w:bookmarkStart w:id="219" w:name="ref-lawlessStatisticalModelsMethods2003"/>
+    <w:bookmarkEnd w:id="219"/>
+    <w:bookmarkStart w:id="220" w:name="ref-lawlessStatisticalModelsMethods2003"/>
     <w:p>
       <w:pPr>
         <w:pStyle w:val="Bibliography"/>
@@ -18239,8 +18262,8 @@
         <w:t xml:space="preserve">. 2nd ed. Wiley Series in Probability and Statistics. Hoboken, N.J.: Wiley-Interscience.</w:t>
       </w:r>
     </w:p>
-    <w:bookmarkEnd w:id="219"/>
-    <w:bookmarkStart w:id="220" w:name="ref-linesWhyEliteDev2023"/>
+    <w:bookmarkEnd w:id="220"/>
+    <w:bookmarkStart w:id="221" w:name="ref-linesWhyEliteDev2023"/>
     <w:p>
       <w:pPr>
         <w:pStyle w:val="Bibliography"/>
@@ -18268,8 +18291,8 @@
         <w:t xml:space="preserve">. https://leaddev.com/reporting/why-elite-dev-teams-focus-pull-request-metrics.</w:t>
       </w:r>
     </w:p>
-    <w:bookmarkEnd w:id="220"/>
-    <w:bookmarkStart w:id="222" w:name="X8c058eb568cf418d2cb59d8933da8b4fed762c7"/>
+    <w:bookmarkEnd w:id="221"/>
+    <w:bookmarkStart w:id="223" w:name="X8c058eb568cf418d2cb59d8933da8b4fed762c7"/>
     <w:p>
       <w:pPr>
         <w:pStyle w:val="Bibliography"/>
@@ -18311,7 +18334,7 @@
       <w:r>
         <w:t xml:space="preserve"> </w:t>
       </w:r>
-      <w:hyperlink r:id="rId221">
+      <w:hyperlink r:id="rId222">
         <w:r>
           <w:rPr>
             <w:rStyle w:val="Hyperlink"/>
@@ -18323,8 +18346,8 @@
         <w:t xml:space="preserve">.</w:t>
       </w:r>
     </w:p>
-    <w:bookmarkEnd w:id="222"/>
-    <w:bookmarkStart w:id="224" w:name="Xfb5d3bf784a81601025dcaebf40f3a9395e5c4b"/>
+    <w:bookmarkEnd w:id="223"/>
+    <w:bookmarkStart w:id="225" w:name="Xfb5d3bf784a81601025dcaebf40f3a9395e5c4b"/>
     <w:p>
       <w:pPr>
         <w:pStyle w:val="Bibliography"/>
@@ -18369,7 +18392,7 @@
       <w:r>
         <w:t xml:space="preserve"> </w:t>
       </w:r>
-      <w:hyperlink r:id="rId223">
+      <w:hyperlink r:id="rId224">
         <w:r>
           <w:rPr>
             <w:rStyle w:val="Hyperlink"/>
@@ -18381,8 +18404,8 @@
         <w:t xml:space="preserve">.</w:t>
       </w:r>
     </w:p>
-    <w:bookmarkEnd w:id="224"/>
-    <w:bookmarkStart w:id="226" w:name="X7e5fcb01483c46ceec3804400aa01747d15580c"/>
+    <w:bookmarkEnd w:id="225"/>
+    <w:bookmarkStart w:id="227" w:name="X7e5fcb01483c46ceec3804400aa01747d15580c"/>
     <w:p>
       <w:pPr>
         <w:pStyle w:val="Bibliography"/>
@@ -18534,7 +18557,7 @@
       <w:r>
         <w:t xml:space="preserve"> </w:t>
       </w:r>
-      <w:hyperlink r:id="rId225">
+      <w:hyperlink r:id="rId226">
         <w:r>
           <w:rPr>
             <w:rStyle w:val="Hyperlink"/>
@@ -18546,8 +18569,8 @@
         <w:t xml:space="preserve">.</w:t>
       </w:r>
     </w:p>
-    <w:bookmarkEnd w:id="226"/>
-    <w:bookmarkStart w:id="228" w:name="X1355eb15b7ead710bd5cc17206c41e78ccfe673"/>
+    <w:bookmarkEnd w:id="227"/>
+    <w:bookmarkStart w:id="229" w:name="X1355eb15b7ead710bd5cc17206c41e78ccfe673"/>
     <w:p>
       <w:pPr>
         <w:pStyle w:val="Bibliography"/>
@@ -18592,7 +18615,7 @@
       <w:r>
         <w:t xml:space="preserve"> </w:t>
       </w:r>
-      <w:hyperlink r:id="rId227">
+      <w:hyperlink r:id="rId228">
         <w:r>
           <w:rPr>
             <w:rStyle w:val="Hyperlink"/>
@@ -18604,8 +18627,8 @@
         <w:t xml:space="preserve">.</w:t>
       </w:r>
     </w:p>
-    <w:bookmarkEnd w:id="228"/>
-    <w:bookmarkStart w:id="230" w:name="ref-meyerTodayWasGood2021"/>
+    <w:bookmarkEnd w:id="229"/>
+    <w:bookmarkStart w:id="231" w:name="ref-meyerTodayWasGood2021"/>
     <w:p>
       <w:pPr>
         <w:pStyle w:val="Bibliography"/>
@@ -18680,7 +18703,7 @@
       <w:r>
         <w:t xml:space="preserve"> </w:t>
       </w:r>
-      <w:hyperlink r:id="rId229">
+      <w:hyperlink r:id="rId230">
         <w:r>
           <w:rPr>
             <w:rStyle w:val="Hyperlink"/>
@@ -18692,8 +18715,8 @@
         <w:t xml:space="preserve">.</w:t>
       </w:r>
     </w:p>
-    <w:bookmarkEnd w:id="230"/>
-    <w:bookmarkStart w:id="232" w:name="ref-meyerEnablingGoodWork2021"/>
+    <w:bookmarkEnd w:id="231"/>
+    <w:bookmarkStart w:id="233" w:name="ref-meyerEnablingGoodWork2021"/>
     <w:p>
       <w:pPr>
         <w:pStyle w:val="Bibliography"/>
@@ -18759,7 +18782,7 @@
       <w:r>
         <w:t xml:space="preserve"> </w:t>
       </w:r>
-      <w:hyperlink r:id="rId231">
+      <w:hyperlink r:id="rId232">
         <w:r>
           <w:rPr>
             <w:rStyle w:val="Hyperlink"/>
@@ -18771,8 +18794,8 @@
         <w:t xml:space="preserve">.</w:t>
       </w:r>
     </w:p>
-    <w:bookmarkEnd w:id="232"/>
-    <w:bookmarkStart w:id="234" w:name="ref-murphy-hillWhatPredictsSoftware2021"/>
+    <w:bookmarkEnd w:id="233"/>
+    <w:bookmarkStart w:id="235" w:name="ref-murphy-hillWhatPredictsSoftware2021"/>
     <w:p>
       <w:pPr>
         <w:pStyle w:val="Bibliography"/>
@@ -18823,7 +18846,7 @@
       <w:r>
         <w:t xml:space="preserve"> </w:t>
       </w:r>
-      <w:hyperlink r:id="rId233">
+      <w:hyperlink r:id="rId234">
         <w:r>
           <w:rPr>
             <w:rStyle w:val="Hyperlink"/>
@@ -18835,8 +18858,8 @@
         <w:t xml:space="preserve">.</w:t>
       </w:r>
     </w:p>
-    <w:bookmarkEnd w:id="234"/>
-    <w:bookmarkStart w:id="236" w:name="ref-nanImpactBudgetSchedule2009"/>
+    <w:bookmarkEnd w:id="235"/>
+    <w:bookmarkStart w:id="237" w:name="ref-nanImpactBudgetSchedule2009"/>
     <w:p>
       <w:pPr>
         <w:pStyle w:val="Bibliography"/>
@@ -18914,7 +18937,7 @@
       <w:r>
         <w:t xml:space="preserve"> </w:t>
       </w:r>
-      <w:hyperlink r:id="rId235">
+      <w:hyperlink r:id="rId236">
         <w:r>
           <w:rPr>
             <w:rStyle w:val="Hyperlink"/>
@@ -18926,8 +18949,8 @@
         <w:t xml:space="preserve">.</w:t>
       </w:r>
     </w:p>
-    <w:bookmarkEnd w:id="236"/>
-    <w:bookmarkStart w:id="237" w:name="ref-nelsonAppliedLifeData1982"/>
+    <w:bookmarkEnd w:id="237"/>
+    <w:bookmarkStart w:id="238" w:name="ref-nelsonAppliedLifeData1982"/>
     <w:p>
       <w:pPr>
         <w:pStyle w:val="Bibliography"/>
@@ -18961,8 +18984,8 @@
         <w:t xml:space="preserve">Probability and Statistics. New York: Wiley.</w:t>
       </w:r>
     </w:p>
-    <w:bookmarkEnd w:id="237"/>
-    <w:bookmarkStart w:id="239" w:name="ref-nicholsEndMythIndividual2019"/>
+    <w:bookmarkEnd w:id="238"/>
+    <w:bookmarkStart w:id="240" w:name="ref-nicholsEndMythIndividual2019"/>
     <w:p>
       <w:pPr>
         <w:pStyle w:val="Bibliography"/>
@@ -19028,7 +19051,7 @@
       <w:r>
         <w:t xml:space="preserve"> </w:t>
       </w:r>
-      <w:hyperlink r:id="rId238">
+      <w:hyperlink r:id="rId239">
         <w:r>
           <w:rPr>
             <w:rStyle w:val="Hyperlink"/>
@@ -19040,8 +19063,8 @@
         <w:t xml:space="preserve">.</w:t>
       </w:r>
     </w:p>
-    <w:bookmarkEnd w:id="239"/>
-    <w:bookmarkStart w:id="241" w:name="Xb16efe7f374f6725f27f00833bc9ef4aba7d726"/>
+    <w:bookmarkEnd w:id="240"/>
+    <w:bookmarkStart w:id="242" w:name="Xb16efe7f374f6725f27f00833bc9ef4aba7d726"/>
     <w:p>
       <w:pPr>
         <w:pStyle w:val="Bibliography"/>
@@ -19094,7 +19117,7 @@
       <w:r>
         <w:t xml:space="preserve"> </w:t>
       </w:r>
-      <w:hyperlink r:id="rId240">
+      <w:hyperlink r:id="rId241">
         <w:r>
           <w:rPr>
             <w:rStyle w:val="Hyperlink"/>
@@ -19106,8 +19129,8 @@
         <w:t xml:space="preserve">.</w:t>
       </w:r>
     </w:p>
-    <w:bookmarkEnd w:id="241"/>
-    <w:bookmarkStart w:id="242" w:name="ref-obstbaumOngoingResearchSoftware"/>
+    <w:bookmarkEnd w:id="242"/>
+    <w:bookmarkStart w:id="243" w:name="ref-obstbaumOngoingResearchSoftware"/>
     <w:p>
       <w:pPr>
         <w:pStyle w:val="Bibliography"/>
@@ -19143,8 +19166,8 @@
         <w:t xml:space="preserve">.”</w:t>
       </w:r>
     </w:p>
-    <w:bookmarkEnd w:id="242"/>
-    <w:bookmarkStart w:id="243" w:name="Xc7480959f97c0b183b7566cc437389064b52aba"/>
+    <w:bookmarkEnd w:id="243"/>
+    <w:bookmarkStart w:id="244" w:name="Xc7480959f97c0b183b7566cc437389064b52aba"/>
     <w:p>
       <w:pPr>
         <w:pStyle w:val="Bibliography"/>
@@ -19186,8 +19209,8 @@
         <w:t xml:space="preserve">https://newsletter.pragmaticengineer.com/p/measuring-developer-productivity.</w:t>
       </w:r>
     </w:p>
-    <w:bookmarkEnd w:id="243"/>
-    <w:bookmarkStart w:id="244" w:name="X70e708703573f3df12aa05e1cf9be064464a753"/>
+    <w:bookmarkEnd w:id="244"/>
+    <w:bookmarkStart w:id="245" w:name="X70e708703573f3df12aa05e1cf9be064464a753"/>
     <w:p>
       <w:pPr>
         <w:pStyle w:val="Bibliography"/>
@@ -19241,8 +19264,8 @@
         <w:t xml:space="preserve">https://newsletter.pragmaticengineer.com/p/measuring-developer-productivity-part-2.</w:t>
       </w:r>
     </w:p>
-    <w:bookmarkEnd w:id="244"/>
-    <w:bookmarkStart w:id="246" w:name="ref-paudelMeasuringImpactTechnical2024"/>
+    <w:bookmarkEnd w:id="245"/>
+    <w:bookmarkStart w:id="247" w:name="ref-paudelMeasuringImpactTechnical2024"/>
     <w:p>
       <w:pPr>
         <w:pStyle w:val="Bibliography"/>
@@ -19319,7 +19342,7 @@
       <w:r>
         <w:t xml:space="preserve"> </w:t>
       </w:r>
-      <w:hyperlink r:id="rId245">
+      <w:hyperlink r:id="rId246">
         <w:r>
           <w:rPr>
             <w:rStyle w:val="Hyperlink"/>
@@ -19331,8 +19354,8 @@
         <w:t xml:space="preserve">.</w:t>
       </w:r>
     </w:p>
-    <w:bookmarkEnd w:id="246"/>
-    <w:bookmarkStart w:id="247" w:name="ref-pedersenPatchworkComposerPlots2024"/>
+    <w:bookmarkEnd w:id="247"/>
+    <w:bookmarkStart w:id="248" w:name="ref-pedersenPatchworkComposerPlots2024"/>
     <w:p>
       <w:pPr>
         <w:pStyle w:val="Bibliography"/>
@@ -19382,8 +19405,8 @@
         <w:t xml:space="preserve">. Manual.</w:t>
       </w:r>
     </w:p>
-    <w:bookmarkEnd w:id="247"/>
-    <w:bookmarkStart w:id="248" w:name="ref-pedersenScicoColourPalettes2025"/>
+    <w:bookmarkEnd w:id="248"/>
+    <w:bookmarkStart w:id="249" w:name="ref-pedersenScicoColourPalettes2025"/>
     <w:p>
       <w:pPr>
         <w:pStyle w:val="Bibliography"/>
@@ -19433,8 +19456,8 @@
         <w:t xml:space="preserve">. Manual.</w:t>
       </w:r>
     </w:p>
-    <w:bookmarkEnd w:id="248"/>
-    <w:bookmarkStart w:id="249" w:name="ref-qiuShowtextUsingFonts2024"/>
+    <w:bookmarkEnd w:id="249"/>
+    <w:bookmarkStart w:id="250" w:name="ref-qiuShowtextUsingFonts2024"/>
     <w:p>
       <w:pPr>
         <w:pStyle w:val="Bibliography"/>
@@ -19512,8 +19535,8 @@
         <w:t xml:space="preserve">. Manual.</w:t>
       </w:r>
     </w:p>
-    <w:bookmarkEnd w:id="249"/>
-    <w:bookmarkStart w:id="251" w:name="ref-quadlinMarkWomansRecord2018"/>
+    <w:bookmarkEnd w:id="250"/>
+    <w:bookmarkStart w:id="252" w:name="ref-quadlinMarkWomansRecord2018"/>
     <w:p>
       <w:pPr>
         <w:pStyle w:val="Bibliography"/>
@@ -19609,7 +19632,7 @@
       <w:r>
         <w:t xml:space="preserve"> </w:t>
       </w:r>
-      <w:hyperlink r:id="rId250">
+      <w:hyperlink r:id="rId251">
         <w:r>
           <w:rPr>
             <w:rStyle w:val="Hyperlink"/>
@@ -19621,8 +19644,8 @@
         <w:t xml:space="preserve">.</w:t>
       </w:r>
     </w:p>
-    <w:bookmarkEnd w:id="251"/>
-    <w:bookmarkStart w:id="252" w:name="X9908c3c11d2ce7c45992bd046a78b3587daa4e5"/>
+    <w:bookmarkEnd w:id="252"/>
+    <w:bookmarkStart w:id="253" w:name="X9908c3c11d2ce7c45992bd046a78b3587daa4e5"/>
     <w:p>
       <w:pPr>
         <w:pStyle w:val="Bibliography"/>
@@ -19644,8 +19667,8 @@
         <w:t xml:space="preserve">. Manual. Vienna, Austria: R Foundation for Statistical Computing.</w:t>
       </w:r>
     </w:p>
-    <w:bookmarkEnd w:id="252"/>
-    <w:bookmarkStart w:id="254" w:name="ref-ramirezMeasuringKnowledgeWorker2004"/>
+    <w:bookmarkEnd w:id="253"/>
+    <w:bookmarkStart w:id="255" w:name="ref-ramirezMeasuringKnowledgeWorker2004"/>
     <w:p>
       <w:pPr>
         <w:pStyle w:val="Bibliography"/>
@@ -19678,7 +19701,7 @@
       <w:r>
         <w:t xml:space="preserve"> </w:t>
       </w:r>
-      <w:hyperlink r:id="rId253">
+      <w:hyperlink r:id="rId254">
         <w:r>
           <w:rPr>
             <w:rStyle w:val="Hyperlink"/>
@@ -19690,8 +19713,8 @@
         <w:t xml:space="preserve">.</w:t>
       </w:r>
     </w:p>
-    <w:bookmarkEnd w:id="254"/>
-    <w:bookmarkStart w:id="255" w:name="ref-rigginsWhatMcKinseyGot2023"/>
+    <w:bookmarkEnd w:id="255"/>
+    <w:bookmarkStart w:id="256" w:name="ref-rigginsWhatMcKinseyGot2023"/>
     <w:p>
       <w:pPr>
         <w:pStyle w:val="Bibliography"/>
@@ -19731,8 +19754,8 @@
         <w:t xml:space="preserve">. https://leaddev.com/career-development/what-mckinsey-got-wrong-about-developer-productivity.</w:t>
       </w:r>
     </w:p>
-    <w:bookmarkEnd w:id="255"/>
-    <w:bookmarkStart w:id="256" w:name="ref-riosaWrittenUnwrittenGuide2019"/>
+    <w:bookmarkEnd w:id="256"/>
+    <w:bookmarkStart w:id="257" w:name="ref-riosaWrittenUnwrittenGuide2019"/>
     <w:p>
       <w:pPr>
         <w:pStyle w:val="Bibliography"/>
@@ -19760,8 +19783,8 @@
         <w:t xml:space="preserve">. https://www.atlassian.com/blog/git/written-unwritten-guide-pull-requests.</w:t>
       </w:r>
     </w:p>
-    <w:bookmarkEnd w:id="256"/>
-    <w:bookmarkStart w:id="258" w:name="X4306c5a3890af71e14d995bffc0f04d7c774958"/>
+    <w:bookmarkEnd w:id="257"/>
+    <w:bookmarkStart w:id="259" w:name="X4306c5a3890af71e14d995bffc0f04d7c774958"/>
     <w:p>
       <w:pPr>
         <w:pStyle w:val="Bibliography"/>
@@ -19846,7 +19869,7 @@
       <w:r>
         <w:t xml:space="preserve"> </w:t>
       </w:r>
-      <w:hyperlink r:id="rId257">
+      <w:hyperlink r:id="rId258">
         <w:r>
           <w:rPr>
             <w:rStyle w:val="Hyperlink"/>
@@ -19858,8 +19881,8 @@
         <w:t xml:space="preserve">.</w:t>
       </w:r>
     </w:p>
-    <w:bookmarkEnd w:id="258"/>
-    <w:bookmarkStart w:id="259" w:name="ref-rummelAverageWeibullAnalysis2017"/>
+    <w:bookmarkEnd w:id="259"/>
+    <w:bookmarkStart w:id="260" w:name="ref-rummelAverageWeibullAnalysis2017"/>
     <w:p>
       <w:pPr>
         <w:pStyle w:val="Bibliography"/>
@@ -19910,8 +19933,8 @@
         <w:t xml:space="preserve">12 (2).</w:t>
       </w:r>
     </w:p>
-    <w:bookmarkEnd w:id="259"/>
-    <w:bookmarkStart w:id="261" w:name="X7476463be83500c074f0f52b85fdf41916b9df4"/>
+    <w:bookmarkEnd w:id="260"/>
+    <w:bookmarkStart w:id="262" w:name="X7476463be83500c074f0f52b85fdf41916b9df4"/>
     <w:p>
       <w:pPr>
         <w:pStyle w:val="Bibliography"/>
@@ -19989,7 +20012,7 @@
       <w:r>
         <w:t xml:space="preserve"> </w:t>
       </w:r>
-      <w:hyperlink r:id="rId260">
+      <w:hyperlink r:id="rId261">
         <w:r>
           <w:rPr>
             <w:rStyle w:val="Hyperlink"/>
@@ -20001,8 +20024,8 @@
         <w:t xml:space="preserve">.</w:t>
       </w:r>
     </w:p>
-    <w:bookmarkEnd w:id="261"/>
-    <w:bookmarkStart w:id="263" w:name="Xac3a873ef1c65cd8ce1127270638a8b042530be"/>
+    <w:bookmarkEnd w:id="262"/>
+    <w:bookmarkStart w:id="264" w:name="Xac3a873ef1c65cd8ce1127270638a8b042530be"/>
     <w:p>
       <w:pPr>
         <w:pStyle w:val="Bibliography"/>
@@ -20035,7 +20058,7 @@
       <w:r>
         <w:t xml:space="preserve"> </w:t>
       </w:r>
-      <w:hyperlink r:id="rId262">
+      <w:hyperlink r:id="rId263">
         <w:r>
           <w:rPr>
             <w:rStyle w:val="Hyperlink"/>
@@ -20047,8 +20070,8 @@
         <w:t xml:space="preserve">.</w:t>
       </w:r>
     </w:p>
-    <w:bookmarkEnd w:id="263"/>
-    <w:bookmarkStart w:id="265" w:name="X55a70b63305c2278106dac584ce96c83b86de1c"/>
+    <w:bookmarkEnd w:id="264"/>
+    <w:bookmarkStart w:id="266" w:name="X55a70b63305c2278106dac584ce96c83b86de1c"/>
     <w:p>
       <w:pPr>
         <w:pStyle w:val="Bibliography"/>
@@ -20135,7 +20158,7 @@
       <w:r>
         <w:t xml:space="preserve"> </w:t>
       </w:r>
-      <w:hyperlink r:id="rId264">
+      <w:hyperlink r:id="rId265">
         <w:r>
           <w:rPr>
             <w:rStyle w:val="Hyperlink"/>
@@ -20147,8 +20170,8 @@
         <w:t xml:space="preserve">.</w:t>
       </w:r>
     </w:p>
-    <w:bookmarkEnd w:id="265"/>
-    <w:bookmarkStart w:id="267" w:name="X90897aade61dcd3e58c747912fde31dee0a9318"/>
+    <w:bookmarkEnd w:id="266"/>
+    <w:bookmarkStart w:id="268" w:name="X90897aade61dcd3e58c747912fde31dee0a9318"/>
     <w:p>
       <w:pPr>
         <w:pStyle w:val="Bibliography"/>
@@ -20214,7 +20237,7 @@
       <w:r>
         <w:t xml:space="preserve"> </w:t>
       </w:r>
-      <w:hyperlink r:id="rId266">
+      <w:hyperlink r:id="rId267">
         <w:r>
           <w:rPr>
             <w:rStyle w:val="Hyperlink"/>
@@ -20226,8 +20249,8 @@
         <w:t xml:space="preserve">.</w:t>
       </w:r>
     </w:p>
-    <w:bookmarkEnd w:id="267"/>
-    <w:bookmarkStart w:id="269" w:name="Xea5d19da68efa458c887b6b9919236fb559c41b"/>
+    <w:bookmarkEnd w:id="268"/>
+    <w:bookmarkStart w:id="270" w:name="Xea5d19da68efa458c887b6b9919236fb559c41b"/>
     <w:p>
       <w:pPr>
         <w:pStyle w:val="Bibliography"/>
@@ -20260,7 +20283,7 @@
       <w:r>
         <w:t xml:space="preserve"> </w:t>
       </w:r>
-      <w:hyperlink r:id="rId268">
+      <w:hyperlink r:id="rId269">
         <w:r>
           <w:rPr>
             <w:rStyle w:val="Hyperlink"/>
@@ -20272,8 +20295,8 @@
         <w:t xml:space="preserve">.</w:t>
       </w:r>
     </w:p>
-    <w:bookmarkEnd w:id="269"/>
-    <w:bookmarkStart w:id="271" w:name="ref-sjobergFutureEmpiricalMethods2007"/>
+    <w:bookmarkEnd w:id="270"/>
+    <w:bookmarkStart w:id="272" w:name="ref-sjobergFutureEmpiricalMethods2007"/>
     <w:p>
       <w:pPr>
         <w:pStyle w:val="Bibliography"/>
@@ -20391,7 +20414,7 @@
       <w:r>
         <w:t xml:space="preserve"> </w:t>
       </w:r>
-      <w:hyperlink r:id="rId270">
+      <w:hyperlink r:id="rId271">
         <w:r>
           <w:rPr>
             <w:rStyle w:val="Hyperlink"/>
@@ -20403,8 +20426,8 @@
         <w:t xml:space="preserve">.</w:t>
       </w:r>
     </w:p>
-    <w:bookmarkEnd w:id="271"/>
-    <w:bookmarkStart w:id="272" w:name="X08b3346205ed6aa40ae77614f0bed4e5657c82f"/>
+    <w:bookmarkEnd w:id="272"/>
+    <w:bookmarkStart w:id="273" w:name="X08b3346205ed6aa40ae77614f0bed4e5657c82f"/>
     <w:p>
       <w:pPr>
         <w:pStyle w:val="Bibliography"/>
@@ -20458,8 +20481,8 @@
         <w:t xml:space="preserve">.”</w:t>
       </w:r>
     </w:p>
-    <w:bookmarkEnd w:id="272"/>
-    <w:bookmarkStart w:id="273" w:name="ref-gelman"/>
+    <w:bookmarkEnd w:id="273"/>
+    <w:bookmarkStart w:id="274" w:name="ref-gelman"/>
     <w:p>
       <w:pPr>
         <w:pStyle w:val="Bibliography"/>
@@ -20495,8 +20518,8 @@
         <w:t xml:space="preserve">, 2.35.”</w:t>
       </w:r>
     </w:p>
-    <w:bookmarkEnd w:id="273"/>
-    <w:bookmarkStart w:id="275" w:name="ref-storeyHowDevelopersManagers2022"/>
+    <w:bookmarkEnd w:id="274"/>
+    <w:bookmarkStart w:id="276" w:name="ref-storeyHowDevelopersManagers2022"/>
     <w:p>
       <w:pPr>
         <w:pStyle w:val="Bibliography"/>
@@ -20558,7 +20581,7 @@
       <w:r>
         <w:t xml:space="preserve"> </w:t>
       </w:r>
-      <w:hyperlink r:id="rId274">
+      <w:hyperlink r:id="rId275">
         <w:r>
           <w:rPr>
             <w:rStyle w:val="Hyperlink"/>
@@ -20570,8 +20593,8 @@
         <w:t xml:space="preserve">.</w:t>
       </w:r>
     </w:p>
-    <w:bookmarkEnd w:id="275"/>
-    <w:bookmarkStart w:id="276" w:name="ref-storeyHowDevelopersManagers2022b"/>
+    <w:bookmarkEnd w:id="276"/>
+    <w:bookmarkStart w:id="277" w:name="ref-storeyHowDevelopersManagers2022b"/>
     <w:p>
       <w:pPr>
         <w:pStyle w:val="Bibliography"/>
@@ -20750,7 +20773,7 @@
       <w:r>
         <w:t xml:space="preserve"> </w:t>
       </w:r>
-      <w:hyperlink r:id="rId274">
+      <w:hyperlink r:id="rId275">
         <w:r>
           <w:rPr>
             <w:rStyle w:val="Hyperlink"/>
@@ -20762,8 +20785,8 @@
         <w:t xml:space="preserve">.</w:t>
       </w:r>
     </w:p>
-    <w:bookmarkEnd w:id="276"/>
-    <w:bookmarkStart w:id="278" w:name="ref-storeyTheorySoftwareDeveloper2021"/>
+    <w:bookmarkEnd w:id="277"/>
+    <w:bookmarkStart w:id="279" w:name="ref-storeyTheorySoftwareDeveloper2021"/>
     <w:p>
       <w:pPr>
         <w:pStyle w:val="Bibliography"/>
@@ -20829,7 +20852,7 @@
       <w:r>
         <w:t xml:space="preserve"> </w:t>
       </w:r>
-      <w:hyperlink r:id="rId277">
+      <w:hyperlink r:id="rId278">
         <w:r>
           <w:rPr>
             <w:rStyle w:val="Hyperlink"/>
@@ -20841,8 +20864,8 @@
         <w:t xml:space="preserve">.</w:t>
       </w:r>
     </w:p>
-    <w:bookmarkEnd w:id="278"/>
-    <w:bookmarkStart w:id="279" w:name="Xbf69bc6d27fce5d7594b7df8fee2a31d478a790"/>
+    <w:bookmarkEnd w:id="279"/>
+    <w:bookmarkStart w:id="280" w:name="Xbf69bc6d27fce5d7594b7df8fee2a31d478a790"/>
     <w:p>
       <w:pPr>
         <w:pStyle w:val="Bibliography"/>
@@ -20879,8 +20902,8 @@
         <w:t xml:space="preserve">. https://dannorth.net/the-worst-programmer/.</w:t>
       </w:r>
     </w:p>
-    <w:bookmarkEnd w:id="279"/>
-    <w:bookmarkStart w:id="280" w:name="Xb0a32d0afc2779cd6d9dd1748086bf8d23f2135"/>
+    <w:bookmarkEnd w:id="280"/>
+    <w:bookmarkStart w:id="281" w:name="Xb0a32d0afc2779cd6d9dd1748086bf8d23f2135"/>
     <w:p>
       <w:pPr>
         <w:pStyle w:val="Bibliography"/>
@@ -20914,8 +20937,8 @@
         <w:t xml:space="preserve">. https://dannorth.net/mckinsey-review/.</w:t>
       </w:r>
     </w:p>
-    <w:bookmarkEnd w:id="280"/>
-    <w:bookmarkStart w:id="281" w:name="ref-toxboeCycleTime2023"/>
+    <w:bookmarkEnd w:id="281"/>
+    <w:bookmarkStart w:id="282" w:name="ref-toxboeCycleTime2023"/>
     <w:p>
       <w:pPr>
         <w:pStyle w:val="Bibliography"/>
@@ -20952,8 +20975,8 @@
         <w:t xml:space="preserve">. https://learningloop.io/glossary/cycle-time.</w:t>
       </w:r>
     </w:p>
-    <w:bookmarkEnd w:id="281"/>
-    <w:bookmarkStart w:id="283" w:name="ref-trendowiczChapter6Factors2009"/>
+    <w:bookmarkEnd w:id="282"/>
+    <w:bookmarkStart w:id="284" w:name="ref-trendowiczChapter6Factors2009"/>
     <w:p>
       <w:pPr>
         <w:pStyle w:val="Bibliography"/>
@@ -21036,7 +21059,7 @@
       <w:r>
         <w:t xml:space="preserve"> </w:t>
       </w:r>
-      <w:hyperlink r:id="rId282">
+      <w:hyperlink r:id="rId283">
         <w:r>
           <w:rPr>
             <w:rStyle w:val="Hyperlink"/>
@@ -21048,8 +21071,8 @@
         <w:t xml:space="preserve">.</w:t>
       </w:r>
     </w:p>
-    <w:bookmarkEnd w:id="283"/>
-    <w:bookmarkStart w:id="284" w:name="Xb42e5d9c32252ca8ee7234944f1ffb1bdb85242"/>
+    <w:bookmarkEnd w:id="284"/>
+    <w:bookmarkStart w:id="285" w:name="Xb42e5d9c32252ca8ee7234944f1ffb1bdb85242"/>
     <w:p>
       <w:pPr>
         <w:pStyle w:val="Bibliography"/>
@@ -21113,8 +21136,8 @@
         <w:t xml:space="preserve">.</w:t>
       </w:r>
     </w:p>
-    <w:bookmarkEnd w:id="284"/>
-    <w:bookmarkStart w:id="286" w:name="X6831ffa2fb541a8daba8a4522c0bd743418df70"/>
+    <w:bookmarkEnd w:id="285"/>
+    <w:bookmarkStart w:id="287" w:name="X6831ffa2fb541a8daba8a4522c0bd743418df70"/>
     <w:p>
       <w:pPr>
         <w:pStyle w:val="Bibliography"/>
@@ -21147,7 +21170,7 @@
       <w:r>
         <w:t xml:space="preserve"> </w:t>
       </w:r>
-      <w:hyperlink r:id="rId285">
+      <w:hyperlink r:id="rId286">
         <w:r>
           <w:rPr>
             <w:rStyle w:val="Hyperlink"/>
@@ -21159,8 +21182,8 @@
         <w:t xml:space="preserve">.</w:t>
       </w:r>
     </w:p>
-    <w:bookmarkEnd w:id="286"/>
-    <w:bookmarkStart w:id="287" w:name="ref-walkerEverythingWrongDORA2023"/>
+    <w:bookmarkEnd w:id="287"/>
+    <w:bookmarkStart w:id="288" w:name="ref-walkerEverythingWrongDORA2023"/>
     <w:p>
       <w:pPr>
         <w:pStyle w:val="Bibliography"/>
@@ -21205,8 +21228,8 @@
         <w:t xml:space="preserve">.”</w:t>
       </w:r>
     </w:p>
-    <w:bookmarkEnd w:id="287"/>
-    <w:bookmarkStart w:id="288" w:name="ref-walkerConsUsingSPACE2023"/>
+    <w:bookmarkEnd w:id="288"/>
+    <w:bookmarkStart w:id="289" w:name="ref-walkerConsUsingSPACE2023"/>
     <w:p>
       <w:pPr>
         <w:pStyle w:val="Bibliography"/>
@@ -21251,8 +21274,8 @@
         <w:t xml:space="preserve">.”</w:t>
       </w:r>
     </w:p>
-    <w:bookmarkEnd w:id="288"/>
-    <w:bookmarkStart w:id="290" w:name="ref-wattsNewScienceNetworks2004"/>
+    <w:bookmarkEnd w:id="289"/>
+    <w:bookmarkStart w:id="291" w:name="ref-wattsNewScienceNetworks2004"/>
     <w:p>
       <w:pPr>
         <w:pStyle w:val="Bibliography"/>
@@ -21318,7 +21341,7 @@
       <w:r>
         <w:t xml:space="preserve"> </w:t>
       </w:r>
-      <w:hyperlink r:id="rId289">
+      <w:hyperlink r:id="rId290">
         <w:r>
           <w:rPr>
             <w:rStyle w:val="Hyperlink"/>
@@ -21330,8 +21353,8 @@
         <w:t xml:space="preserve">.</w:t>
       </w:r>
     </w:p>
-    <w:bookmarkEnd w:id="290"/>
-    <w:bookmarkStart w:id="291" w:name="ref-waydevCycleTimeFormula2021"/>
+    <w:bookmarkEnd w:id="291"/>
+    <w:bookmarkStart w:id="292" w:name="ref-waydevCycleTimeFormula2021"/>
     <w:p>
       <w:pPr>
         <w:pStyle w:val="Bibliography"/>
@@ -21400,8 +21423,8 @@
         <w:t xml:space="preserve">.”</w:t>
       </w:r>
     </w:p>
-    <w:bookmarkEnd w:id="291"/>
-    <w:bookmarkStart w:id="292" w:name="ref-wickhamGgplot2ElegantGraphics2016"/>
+    <w:bookmarkEnd w:id="292"/>
+    <w:bookmarkStart w:id="293" w:name="ref-wickhamGgplot2ElegantGraphics2016"/>
     <w:p>
       <w:pPr>
         <w:pStyle w:val="Bibliography"/>
@@ -21451,8 +21474,8 @@
         <w:t xml:space="preserve">. Springer-Verlag New York.</w:t>
       </w:r>
     </w:p>
-    <w:bookmarkEnd w:id="292"/>
-    <w:bookmarkStart w:id="293" w:name="ref-wickhamScalesScaleFunctions2023"/>
+    <w:bookmarkEnd w:id="293"/>
+    <w:bookmarkStart w:id="294" w:name="ref-wickhamScalesScaleFunctions2023"/>
     <w:p>
       <w:pPr>
         <w:pStyle w:val="Bibliography"/>
@@ -21502,8 +21525,8 @@
         <w:t xml:space="preserve">. Manual.</w:t>
       </w:r>
     </w:p>
-    <w:bookmarkEnd w:id="293"/>
-    <w:bookmarkStart w:id="294" w:name="ref-woodThinplateRegressionSplines2003"/>
+    <w:bookmarkEnd w:id="294"/>
+    <w:bookmarkStart w:id="295" w:name="ref-woodThinplateRegressionSplines2003"/>
     <w:p>
       <w:pPr>
         <w:pStyle w:val="Bibliography"/>
@@ -21534,8 +21557,8 @@
         <w:t xml:space="preserve">65 (1): 95–114.</w:t>
       </w:r>
     </w:p>
-    <w:bookmarkEnd w:id="294"/>
-    <w:bookmarkStart w:id="295" w:name="ref-woodStableEfficientMultiple2004"/>
+    <w:bookmarkEnd w:id="295"/>
+    <w:bookmarkStart w:id="296" w:name="ref-woodStableEfficientMultiple2004"/>
     <w:p>
       <w:pPr>
         <w:pStyle w:val="Bibliography"/>
@@ -21566,8 +21589,8 @@
         <w:t xml:space="preserve">99 (467): 673–86.</w:t>
       </w:r>
     </w:p>
-    <w:bookmarkEnd w:id="295"/>
-    <w:bookmarkStart w:id="296" w:name="ref-woodFastStableRestricted2011"/>
+    <w:bookmarkEnd w:id="296"/>
+    <w:bookmarkStart w:id="297" w:name="ref-woodFastStableRestricted2011"/>
     <w:p>
       <w:pPr>
         <w:pStyle w:val="Bibliography"/>
@@ -21598,8 +21621,8 @@
         <w:t xml:space="preserve">73 (1): 3–36.</w:t>
       </w:r>
     </w:p>
-    <w:bookmarkEnd w:id="296"/>
-    <w:bookmarkStart w:id="297" w:name="ref-woodGeneralizedAdditiveModels2017"/>
+    <w:bookmarkEnd w:id="297"/>
+    <w:bookmarkStart w:id="298" w:name="ref-woodGeneralizedAdditiveModels2017"/>
     <w:p>
       <w:pPr>
         <w:pStyle w:val="Bibliography"/>
@@ -21705,8 +21728,8 @@
         <w:t xml:space="preserve">. CRC Press.</w:t>
       </w:r>
     </w:p>
-    <w:bookmarkEnd w:id="297"/>
-    <w:bookmarkStart w:id="298" w:name="ref-woodSmoothingParameterModel2016"/>
+    <w:bookmarkEnd w:id="298"/>
+    <w:bookmarkStart w:id="299" w:name="ref-woodSmoothingParameterModel2016"/>
     <w:p>
       <w:pPr>
         <w:pStyle w:val="Bibliography"/>
@@ -21737,8 +21760,8 @@
         <w:t xml:space="preserve">111: 1548–75.</w:t>
       </w:r>
     </w:p>
-    <w:bookmarkEnd w:id="298"/>
-    <w:bookmarkStart w:id="299" w:name="ref-xieKnitrComprehensiveTool2014"/>
+    <w:bookmarkEnd w:id="299"/>
+    <w:bookmarkStart w:id="300" w:name="ref-xieKnitrComprehensiveTool2014"/>
     <w:p>
       <w:pPr>
         <w:pStyle w:val="Bibliography"/>
@@ -21790,8 +21813,8 @@
         <w:t xml:space="preserve">.</w:t>
       </w:r>
     </w:p>
-    <w:bookmarkEnd w:id="299"/>
-    <w:bookmarkStart w:id="300" w:name="ref-xieDynamicDocumentsKnitr2015"/>
+    <w:bookmarkEnd w:id="300"/>
+    <w:bookmarkStart w:id="301" w:name="ref-xieDynamicDocumentsKnitr2015"/>
     <w:p>
       <w:pPr>
         <w:pStyle w:val="Bibliography"/>
@@ -21850,8 +21873,8 @@
         <w:t xml:space="preserve">.</w:t>
       </w:r>
     </w:p>
-    <w:bookmarkEnd w:id="300"/>
-    <w:bookmarkStart w:id="301" w:name="ref-xieKnitrGeneralpurposePackage2024"/>
+    <w:bookmarkEnd w:id="301"/>
+    <w:bookmarkStart w:id="302" w:name="ref-xieKnitrGeneralpurposePackage2024"/>
     <w:p>
       <w:pPr>
         <w:pStyle w:val="Bibliography"/>
@@ -21887,8 +21910,8 @@
         <w:t xml:space="preserve">. Manual.</w:t>
       </w:r>
     </w:p>
-    <w:bookmarkEnd w:id="301"/>
-    <w:bookmarkStart w:id="303" w:name="ref-zhangPullRequestLatency2022"/>
+    <w:bookmarkEnd w:id="302"/>
+    <w:bookmarkStart w:id="304" w:name="ref-zhangPullRequestLatency2022"/>
     <w:p>
       <w:pPr>
         <w:pStyle w:val="Bibliography"/>
@@ -21921,7 +21944,7 @@
       <w:r>
         <w:t xml:space="preserve"> </w:t>
       </w:r>
-      <w:hyperlink r:id="rId302">
+      <w:hyperlink r:id="rId303">
         <w:r>
           <w:rPr>
             <w:rStyle w:val="Hyperlink"/>
@@ -21933,9 +21956,9 @@
         <w:t xml:space="preserve">.</w:t>
       </w:r>
     </w:p>
-    <w:bookmarkEnd w:id="303"/>
     <w:bookmarkEnd w:id="304"/>
     <w:bookmarkEnd w:id="305"/>
+    <w:bookmarkEnd w:id="306"/>
     <w:sectPr/>
   </w:body>
 </w:document>
@@ -22127,7 +22150,7 @@
       </w:r>
     </w:p>
   </w:footnote>
-  <w:footnote w:id="31">
+  <w:footnote w:id="32">
     <w:p>
       <w:pPr>
         <w:pStyle w:val="FootnoteText"/>
@@ -22146,7 +22169,7 @@
       </w:r>
     </w:p>
   </w:footnote>
-  <w:footnote w:id="126">
+  <w:footnote w:id="127">
     <w:p>
       <w:pPr>
         <w:pStyle w:val="FootnoteText"/>

</xml_diff>